<commit_message>
update no doc tcc
</commit_message>
<xml_diff>
--- a/tcc.docx
+++ b/tcc.docx
@@ -564,7 +564,115 @@
           <w:sz w:val="24"/>
           <w:szCs w:val="24"/>
         </w:rPr>
-        <w:t xml:space="preserve">Aqui você deve fazer um breve resumo do seu projeto.  Aborde um pouco de tudo, mas não entre profundamente em nada. O “resumo” em um trabalho acadêmico “serve” para mostrar ao leitor se o conteúdo é de seu interesse ou não. Mas é um resumo, um breve relato de, no máximo 200 palavras.  </w:t>
+        <w:t>Garantir a qualidade de um produto certamente não é um</w:t>
+      </w:r>
+      <w:r>
+        <w:rPr>
+          <w:rFonts w:eastAsia="Arial" w:cs="Arial" w:ascii="Arial" w:hAnsi="Arial"/>
+          <w:color w:val="000000"/>
+          <w:sz w:val="24"/>
+          <w:szCs w:val="24"/>
+        </w:rPr>
+        <w:t>a tarefa simples</w:t>
+      </w:r>
+      <w:r>
+        <w:rPr>
+          <w:rFonts w:eastAsia="Arial" w:cs="Arial" w:ascii="Arial" w:hAnsi="Arial"/>
+          <w:color w:val="000000"/>
+          <w:sz w:val="24"/>
+          <w:szCs w:val="24"/>
+        </w:rPr>
+        <w:t>. E</w:t>
+      </w:r>
+      <w:r>
+        <w:rPr>
+          <w:rFonts w:eastAsia="Arial" w:cs="Arial" w:ascii="Arial" w:hAnsi="Arial"/>
+          <w:color w:val="000000"/>
+          <w:sz w:val="24"/>
+          <w:szCs w:val="24"/>
+        </w:rPr>
+        <w:t>xige</w:t>
+      </w:r>
+      <w:r>
+        <w:rPr>
+          <w:rFonts w:eastAsia="Arial" w:cs="Arial" w:ascii="Arial" w:hAnsi="Arial"/>
+          <w:color w:val="000000"/>
+          <w:sz w:val="24"/>
+          <w:szCs w:val="24"/>
+        </w:rPr>
+        <w:t xml:space="preserve"> responsabilidade, usar técnicas </w:t>
+      </w:r>
+      <w:r>
+        <w:rPr>
+          <w:rFonts w:eastAsia="Arial" w:cs="Arial" w:ascii="Arial" w:hAnsi="Arial"/>
+          <w:color w:val="000000"/>
+          <w:sz w:val="24"/>
+          <w:szCs w:val="24"/>
+        </w:rPr>
+        <w:t xml:space="preserve">adequadas </w:t>
+      </w:r>
+      <w:r>
+        <w:rPr>
+          <w:rFonts w:eastAsia="Arial" w:cs="Arial" w:ascii="Arial" w:hAnsi="Arial"/>
+          <w:color w:val="000000"/>
+          <w:sz w:val="24"/>
+          <w:szCs w:val="24"/>
+        </w:rPr>
+        <w:t xml:space="preserve">e, principalmente, </w:t>
+      </w:r>
+      <w:r>
+        <w:rPr>
+          <w:rFonts w:eastAsia="Arial" w:cs="Arial" w:ascii="Arial" w:hAnsi="Arial"/>
+          <w:color w:val="000000"/>
+          <w:sz w:val="24"/>
+          <w:szCs w:val="24"/>
+        </w:rPr>
+        <w:t>focar no usuário final</w:t>
+      </w:r>
+      <w:r>
+        <w:rPr>
+          <w:rFonts w:eastAsia="Arial" w:cs="Arial" w:ascii="Arial" w:hAnsi="Arial"/>
+          <w:color w:val="000000"/>
+          <w:sz w:val="24"/>
+          <w:szCs w:val="24"/>
+        </w:rPr>
+        <w:t xml:space="preserve">. </w:t>
+      </w:r>
+      <w:r>
+        <w:rPr>
+          <w:rFonts w:eastAsia="Arial" w:cs="Arial" w:ascii="Arial" w:hAnsi="Arial"/>
+          <w:color w:val="000000"/>
+          <w:sz w:val="24"/>
+          <w:szCs w:val="24"/>
+        </w:rPr>
+        <w:t>O</w:t>
+      </w:r>
+      <w:r>
+        <w:rPr>
+          <w:rFonts w:eastAsia="Arial" w:cs="Arial" w:ascii="Arial" w:hAnsi="Arial"/>
+          <w:color w:val="000000"/>
+          <w:sz w:val="24"/>
+          <w:szCs w:val="24"/>
+        </w:rPr>
+        <w:t xml:space="preserve"> produto </w:t>
+      </w:r>
+      <w:r>
+        <w:rPr>
+          <w:rFonts w:eastAsia="Arial" w:cs="Arial" w:ascii="Arial" w:hAnsi="Arial"/>
+          <w:color w:val="000000"/>
+          <w:sz w:val="24"/>
+          <w:szCs w:val="24"/>
+        </w:rPr>
+        <w:t>além de funcionar corretamente, deve</w:t>
+      </w:r>
+      <w:r>
+        <w:rPr>
+          <w:rFonts w:eastAsia="Arial" w:cs="Arial" w:ascii="Arial" w:hAnsi="Arial"/>
+          <w:color w:val="000000"/>
+          <w:sz w:val="24"/>
+          <w:szCs w:val="24"/>
+        </w:rPr>
+        <w:t xml:space="preserve"> ser acessível, intuitivo e capaz de suportar múltiplas interações. </w:t>
       </w:r>
     </w:p>
     <w:p>
@@ -586,11 +694,319 @@
           <w:sz w:val="24"/>
           <w:szCs w:val="24"/>
         </w:rPr>
-      </w:r>
-    </w:p>
-    <w:p>
-      <w:pPr>
-        <w:pStyle w:val="Normal"/>
+        <w:t xml:space="preserve">Para </w:t>
+      </w:r>
+      <w:r>
+        <w:rPr>
+          <w:rFonts w:eastAsia="Arial" w:cs="Arial" w:ascii="Arial" w:hAnsi="Arial"/>
+          <w:color w:val="000000"/>
+          <w:sz w:val="24"/>
+          <w:szCs w:val="24"/>
+        </w:rPr>
+        <w:t xml:space="preserve">atingir esse objetivo </w:t>
+      </w:r>
+      <w:r>
+        <w:rPr>
+          <w:rFonts w:eastAsia="Arial" w:cs="Arial" w:ascii="Arial" w:hAnsi="Arial"/>
+          <w:color w:val="000000"/>
+          <w:sz w:val="24"/>
+          <w:szCs w:val="24"/>
+        </w:rPr>
+        <w:t>n</w:t>
+      </w:r>
+      <w:r>
+        <w:rPr>
+          <w:rFonts w:eastAsia="Arial" w:cs="Arial" w:ascii="Arial" w:hAnsi="Arial"/>
+          <w:color w:val="000000"/>
+          <w:sz w:val="24"/>
+          <w:szCs w:val="24"/>
+        </w:rPr>
+        <w:t xml:space="preserve">o </w:t>
+      </w:r>
+      <w:r>
+        <w:rPr>
+          <w:rFonts w:eastAsia="Arial" w:cs="Arial" w:ascii="Arial" w:hAnsi="Arial"/>
+          <w:color w:val="000000"/>
+          <w:sz w:val="24"/>
+          <w:szCs w:val="24"/>
+        </w:rPr>
+        <w:t xml:space="preserve">projeto </w:t>
+      </w:r>
+      <w:r>
+        <w:rPr>
+          <w:rFonts w:eastAsia="Arial" w:cs="Arial" w:ascii="Arial" w:hAnsi="Arial"/>
+          <w:color w:val="000000"/>
+          <w:sz w:val="24"/>
+          <w:szCs w:val="24"/>
+        </w:rPr>
+        <w:t>da LojaEbac</w:t>
+      </w:r>
+      <w:r>
+        <w:rPr>
+          <w:rFonts w:eastAsia="Arial" w:cs="Arial" w:ascii="Arial" w:hAnsi="Arial"/>
+          <w:color w:val="000000"/>
+          <w:sz w:val="24"/>
+          <w:szCs w:val="24"/>
+        </w:rPr>
+        <w:t>, f</w:t>
+      </w:r>
+      <w:r>
+        <w:rPr>
+          <w:rFonts w:eastAsia="Arial" w:cs="Arial" w:ascii="Arial" w:hAnsi="Arial"/>
+          <w:color w:val="000000"/>
+          <w:sz w:val="24"/>
+          <w:szCs w:val="24"/>
+        </w:rPr>
+        <w:t>oram traçadas</w:t>
+      </w:r>
+      <w:r>
+        <w:rPr>
+          <w:rFonts w:eastAsia="Arial" w:cs="Arial" w:ascii="Arial" w:hAnsi="Arial"/>
+          <w:color w:val="000000"/>
+          <w:sz w:val="24"/>
+          <w:szCs w:val="24"/>
+        </w:rPr>
+        <w:t xml:space="preserve"> algumas estratégias. </w:t>
+      </w:r>
+      <w:r>
+        <w:rPr>
+          <w:rFonts w:eastAsia="Arial" w:cs="Arial" w:ascii="Arial" w:hAnsi="Arial"/>
+          <w:color w:val="000000"/>
+          <w:sz w:val="24"/>
+          <w:szCs w:val="24"/>
+        </w:rPr>
+        <w:t>Inicialmente</w:t>
+      </w:r>
+      <w:r>
+        <w:rPr>
+          <w:rFonts w:eastAsia="Arial" w:cs="Arial" w:ascii="Arial" w:hAnsi="Arial"/>
+          <w:color w:val="000000"/>
+          <w:sz w:val="24"/>
+          <w:szCs w:val="24"/>
+        </w:rPr>
+        <w:t xml:space="preserve"> </w:t>
+      </w:r>
+      <w:r>
+        <w:rPr>
+          <w:rFonts w:eastAsia="Arial" w:cs="Arial" w:ascii="Arial" w:hAnsi="Arial"/>
+          <w:color w:val="000000"/>
+          <w:sz w:val="24"/>
+          <w:szCs w:val="24"/>
+        </w:rPr>
+        <w:t>elaborar</w:t>
+      </w:r>
+      <w:r>
+        <w:rPr>
+          <w:rFonts w:eastAsia="Arial" w:cs="Arial" w:ascii="Arial" w:hAnsi="Arial"/>
+          <w:color w:val="000000"/>
+          <w:sz w:val="24"/>
+          <w:szCs w:val="24"/>
+        </w:rPr>
+        <w:t xml:space="preserve"> um mapa mental como guia com todos os objetivos, responsabilidades, tipos de testes, ferramentas e plataformas. </w:t>
+      </w:r>
+      <w:r>
+        <w:rPr>
+          <w:rFonts w:eastAsia="Arial" w:cs="Arial" w:ascii="Arial" w:hAnsi="Arial"/>
+          <w:color w:val="000000"/>
+          <w:sz w:val="24"/>
+          <w:szCs w:val="24"/>
+        </w:rPr>
+        <w:t xml:space="preserve">Em seguida, analisaram-se </w:t>
+      </w:r>
+      <w:r>
+        <w:rPr>
+          <w:rFonts w:eastAsia="Arial" w:cs="Arial" w:ascii="Arial" w:hAnsi="Arial"/>
+          <w:color w:val="000000"/>
+          <w:sz w:val="24"/>
+          <w:szCs w:val="24"/>
+        </w:rPr>
+        <w:t xml:space="preserve">as histórias de usuário e regras de negócio </w:t>
+      </w:r>
+      <w:r>
+        <w:rPr>
+          <w:rFonts w:eastAsia="Arial" w:cs="Arial" w:ascii="Arial" w:hAnsi="Arial"/>
+          <w:color w:val="000000"/>
+          <w:sz w:val="24"/>
+          <w:szCs w:val="24"/>
+        </w:rPr>
+        <w:t>para</w:t>
+      </w:r>
+      <w:r>
+        <w:rPr>
+          <w:rFonts w:eastAsia="Arial" w:cs="Arial" w:ascii="Arial" w:hAnsi="Arial"/>
+          <w:color w:val="000000"/>
+          <w:sz w:val="24"/>
+          <w:szCs w:val="24"/>
+        </w:rPr>
+        <w:t xml:space="preserve"> alcançar o resultado esperado pelo cliente. </w:t>
+      </w:r>
+      <w:r>
+        <w:rPr>
+          <w:rFonts w:eastAsia="Arial" w:cs="Arial" w:ascii="Arial" w:hAnsi="Arial"/>
+          <w:color w:val="000000"/>
+          <w:sz w:val="24"/>
+          <w:szCs w:val="24"/>
+        </w:rPr>
+        <w:t xml:space="preserve">Também foi elaborado </w:t>
+      </w:r>
+      <w:r>
+        <w:rPr>
+          <w:rFonts w:eastAsia="Arial" w:cs="Arial" w:ascii="Arial" w:hAnsi="Arial"/>
+          <w:color w:val="000000"/>
+          <w:sz w:val="24"/>
+          <w:szCs w:val="24"/>
+        </w:rPr>
+        <w:t xml:space="preserve">um passo a passo </w:t>
+      </w:r>
+      <w:r>
+        <w:rPr>
+          <w:rFonts w:eastAsia="Arial" w:cs="Arial" w:ascii="Arial" w:hAnsi="Arial"/>
+          <w:color w:val="000000"/>
+          <w:sz w:val="24"/>
+          <w:szCs w:val="24"/>
+        </w:rPr>
+        <w:t xml:space="preserve">de testes com </w:t>
+      </w:r>
+      <w:r>
+        <w:rPr>
+          <w:rFonts w:eastAsia="Arial" w:cs="Arial" w:ascii="Arial" w:hAnsi="Arial"/>
+          <w:color w:val="000000"/>
+          <w:sz w:val="24"/>
+          <w:szCs w:val="24"/>
+        </w:rPr>
+        <w:t xml:space="preserve">casos positivos, o famoso “caminho feliz”, e casos alternativos, </w:t>
+      </w:r>
+      <w:r>
+        <w:rPr>
+          <w:rFonts w:eastAsia="Arial" w:cs="Arial" w:ascii="Arial" w:hAnsi="Arial"/>
+          <w:color w:val="000000"/>
+          <w:sz w:val="24"/>
+          <w:szCs w:val="24"/>
+        </w:rPr>
+        <w:t>visando prever</w:t>
+      </w:r>
+      <w:r>
+        <w:rPr>
+          <w:rFonts w:eastAsia="Arial" w:cs="Arial" w:ascii="Arial" w:hAnsi="Arial"/>
+          <w:color w:val="000000"/>
+          <w:sz w:val="24"/>
+          <w:szCs w:val="24"/>
+        </w:rPr>
+        <w:t xml:space="preserve"> possíveis falhas. </w:t>
+      </w:r>
+      <w:r>
+        <w:rPr>
+          <w:rFonts w:eastAsia="Arial" w:cs="Arial" w:ascii="Arial" w:hAnsi="Arial"/>
+          <w:color w:val="000000"/>
+          <w:sz w:val="24"/>
+          <w:szCs w:val="24"/>
+        </w:rPr>
+        <w:t>Foram definidos</w:t>
+      </w:r>
+      <w:r>
+        <w:rPr>
+          <w:rFonts w:eastAsia="Arial" w:cs="Arial" w:ascii="Arial" w:hAnsi="Arial"/>
+          <w:color w:val="000000"/>
+          <w:sz w:val="24"/>
+          <w:szCs w:val="24"/>
+        </w:rPr>
+        <w:t xml:space="preserve"> quais testes ser</w:t>
+      </w:r>
+      <w:r>
+        <w:rPr>
+          <w:rFonts w:eastAsia="Arial" w:cs="Arial" w:ascii="Arial" w:hAnsi="Arial"/>
+          <w:color w:val="000000"/>
+          <w:sz w:val="24"/>
+          <w:szCs w:val="24"/>
+        </w:rPr>
+        <w:t>iam</w:t>
+      </w:r>
+      <w:r>
+        <w:rPr>
+          <w:rFonts w:eastAsia="Arial" w:cs="Arial" w:ascii="Arial" w:hAnsi="Arial"/>
+          <w:color w:val="000000"/>
+          <w:sz w:val="24"/>
+          <w:szCs w:val="24"/>
+        </w:rPr>
+        <w:t xml:space="preserve"> automatizados, </w:t>
+      </w:r>
+      <w:r>
+        <w:rPr>
+          <w:rFonts w:eastAsia="Arial" w:cs="Arial" w:ascii="Arial" w:hAnsi="Arial"/>
+          <w:color w:val="000000"/>
+          <w:sz w:val="24"/>
+          <w:szCs w:val="24"/>
+        </w:rPr>
+        <w:t>avaliad</w:t>
+      </w:r>
+      <w:r>
+        <w:rPr>
+          <w:rFonts w:eastAsia="Arial" w:cs="Arial" w:ascii="Arial" w:hAnsi="Arial"/>
+          <w:color w:val="000000"/>
+          <w:sz w:val="24"/>
+          <w:szCs w:val="24"/>
+        </w:rPr>
+        <w:t xml:space="preserve">a </w:t>
+      </w:r>
+      <w:r>
+        <w:rPr>
+          <w:rFonts w:eastAsia="Arial" w:cs="Arial" w:ascii="Arial" w:hAnsi="Arial"/>
+          <w:color w:val="000000"/>
+          <w:sz w:val="24"/>
+          <w:szCs w:val="24"/>
+        </w:rPr>
+        <w:t>a</w:t>
+      </w:r>
+      <w:r>
+        <w:rPr>
+          <w:rFonts w:eastAsia="Arial" w:cs="Arial" w:ascii="Arial" w:hAnsi="Arial"/>
+          <w:color w:val="000000"/>
+          <w:sz w:val="24"/>
+          <w:szCs w:val="24"/>
+        </w:rPr>
+        <w:t xml:space="preserve"> performance das aplicações e, por fim, </w:t>
+      </w:r>
+      <w:r>
+        <w:rPr>
+          <w:rFonts w:eastAsia="Arial" w:cs="Arial" w:ascii="Arial" w:hAnsi="Arial"/>
+          <w:color w:val="000000"/>
+          <w:sz w:val="24"/>
+          <w:szCs w:val="24"/>
+        </w:rPr>
+        <w:t xml:space="preserve">toda a execução foi </w:t>
+      </w:r>
+      <w:r>
+        <w:rPr>
+          <w:rFonts w:eastAsia="Arial" w:cs="Arial" w:ascii="Arial" w:hAnsi="Arial"/>
+          <w:color w:val="000000"/>
+          <w:sz w:val="24"/>
+          <w:szCs w:val="24"/>
+        </w:rPr>
+        <w:t>documenta</w:t>
+      </w:r>
+      <w:r>
+        <w:rPr>
+          <w:rFonts w:eastAsia="Arial" w:cs="Arial" w:ascii="Arial" w:hAnsi="Arial"/>
+          <w:color w:val="000000"/>
+          <w:sz w:val="24"/>
+          <w:szCs w:val="24"/>
+        </w:rPr>
+        <w:t>da</w:t>
+      </w:r>
+      <w:r>
+        <w:rPr>
+          <w:rFonts w:eastAsia="Arial" w:cs="Arial" w:ascii="Arial" w:hAnsi="Arial"/>
+          <w:color w:val="000000"/>
+          <w:sz w:val="24"/>
+          <w:szCs w:val="24"/>
+        </w:rPr>
+        <w:t xml:space="preserve">. </w:t>
+      </w:r>
+    </w:p>
+    <w:p>
+      <w:pPr>
+        <w:pStyle w:val="Normal"/>
+        <w:spacing w:lineRule="auto" w:line="360"/>
         <w:jc w:val="both"/>
         <w:rPr>
           <w:rFonts w:ascii="Arial" w:hAnsi="Arial" w:eastAsia="Arial" w:cs="Arial"/>
@@ -606,6 +1022,43 @@
           <w:sz w:val="24"/>
           <w:szCs w:val="24"/>
         </w:rPr>
+        <w:t xml:space="preserve">Todo esse processo demanda bastante tempo e energia, </w:t>
+      </w:r>
+      <w:r>
+        <w:rPr>
+          <w:rFonts w:eastAsia="Arial" w:cs="Arial" w:ascii="Arial" w:hAnsi="Arial"/>
+          <w:color w:val="000000"/>
+          <w:sz w:val="24"/>
+          <w:szCs w:val="24"/>
+        </w:rPr>
+        <w:t>mas</w:t>
+      </w:r>
+      <w:r>
+        <w:rPr>
+          <w:rFonts w:eastAsia="Arial" w:cs="Arial" w:ascii="Arial" w:hAnsi="Arial"/>
+          <w:color w:val="000000"/>
+          <w:sz w:val="24"/>
+          <w:szCs w:val="24"/>
+        </w:rPr>
+        <w:t xml:space="preserve"> é imprescindível para garantir que </w:t>
+      </w:r>
+      <w:r>
+        <w:rPr>
+          <w:rFonts w:eastAsia="Arial" w:cs="Arial" w:ascii="Arial" w:hAnsi="Arial"/>
+          <w:color w:val="000000"/>
+          <w:sz w:val="24"/>
+          <w:szCs w:val="24"/>
+        </w:rPr>
+        <w:t>o objetivo seja alcançado</w:t>
+      </w:r>
+      <w:r>
+        <w:rPr>
+          <w:rFonts w:eastAsia="Arial" w:cs="Arial" w:ascii="Arial" w:hAnsi="Arial"/>
+          <w:color w:val="000000"/>
+          <w:sz w:val="24"/>
+          <w:szCs w:val="24"/>
+        </w:rPr>
+        <w:t>.</w:t>
       </w:r>
       <w:r>
         <w:br w:type="page"/>
@@ -2581,7 +3034,7 @@
           <w:sz w:val="24"/>
           <w:szCs w:val="24"/>
         </w:rPr>
-        <w:t>Na introdução você deve fazer um apanhado geral do seu cenário para o leitor.  Escreva a prévia do que teríamos no trabalho, o que irá tratar, o que espera do projeto, etc.</w:t>
+        <w:t xml:space="preserve">Para que uma aplicação funcione corretamente, é necessário que seja testada de forma contínua, tanto em suas atualizações quanto em novos desenvolvimentos. A plataforma LojaEbac, nas versões web e mobile, foi utilizada como base para a realização deste projeto. Considerando cuidadosamente as histórias de usuário e as regras de negócio, foram definidas estratégias de teste . Alguns fluxos críticos foram automatizados para evitar retrabalho e aumentar a eficiência, enquanto todo o processo foi documentado e integrado a um fluxo de integração contínua. O objetivo é assegurar que o produto entregue mantenha qualidade, confiabilidade e atenda às necessidades do cliente. </w:t>
       </w:r>
     </w:p>
     <w:p>
@@ -2597,12 +3050,7 @@
         </w:rPr>
       </w:pPr>
       <w:r>
-        <w:rPr>
-          <w:rFonts w:eastAsia="Arial" w:cs="Arial" w:ascii="Arial" w:hAnsi="Arial"/>
-          <w:color w:val="000000"/>
-          <w:sz w:val="24"/>
-          <w:szCs w:val="24"/>
-        </w:rPr>
+        <w:rPr/>
       </w:r>
     </w:p>
     <w:p>
@@ -2618,33 +3066,7 @@
         </w:rPr>
       </w:pPr>
       <w:r>
-        <w:rPr>
-          <w:rFonts w:eastAsia="Arial" w:cs="Arial" w:ascii="Arial" w:hAnsi="Arial"/>
-          <w:color w:val="000000"/>
-          <w:sz w:val="24"/>
-          <w:szCs w:val="24"/>
-        </w:rPr>
-      </w:r>
-    </w:p>
-    <w:p>
-      <w:pPr>
-        <w:pStyle w:val="Normal"/>
-        <w:spacing w:lineRule="auto" w:line="360"/>
-        <w:jc w:val="both"/>
-        <w:rPr>
-          <w:rFonts w:ascii="Arial" w:hAnsi="Arial" w:eastAsia="Arial" w:cs="Arial"/>
-          <w:color w:val="000000"/>
-          <w:sz w:val="24"/>
-          <w:szCs w:val="24"/>
-        </w:rPr>
-      </w:pPr>
-      <w:r>
-        <w:rPr>
-          <w:rFonts w:eastAsia="Arial" w:cs="Arial" w:ascii="Arial" w:hAnsi="Arial"/>
-          <w:color w:val="000000"/>
-          <w:sz w:val="24"/>
-          <w:szCs w:val="24"/>
-        </w:rPr>
+        <w:rPr/>
       </w:r>
     </w:p>
     <w:p>
@@ -3171,6 +3593,7 @@
           <w:numId w:val="9"/>
         </w:numPr>
         <w:spacing w:lineRule="auto" w:line="360"/>
+        <w:ind w:left="720" w:right="0" w:hanging="360"/>
         <w:jc w:val="both"/>
         <w:rPr>
           <w:rFonts w:ascii="Arial" w:hAnsi="Arial" w:cs="Arial"/>
@@ -3197,6 +3620,7 @@
           <w:numId w:val="9"/>
         </w:numPr>
         <w:spacing w:lineRule="auto" w:line="360"/>
+        <w:ind w:left="720" w:right="0" w:hanging="360"/>
         <w:jc w:val="both"/>
         <w:rPr/>
       </w:pPr>
@@ -3229,6 +3653,7 @@
           <w:numId w:val="9"/>
         </w:numPr>
         <w:spacing w:lineRule="auto" w:line="360"/>
+        <w:ind w:left="720" w:right="0" w:hanging="360"/>
         <w:jc w:val="both"/>
         <w:rPr/>
       </w:pPr>
@@ -3283,6 +3708,7 @@
           <w:numId w:val="9"/>
         </w:numPr>
         <w:spacing w:lineRule="auto" w:line="360"/>
+        <w:ind w:left="720" w:right="0" w:hanging="360"/>
         <w:jc w:val="both"/>
         <w:rPr>
           <w:rFonts w:ascii="Arial" w:hAnsi="Arial" w:cs="Arial"/>
@@ -3304,7 +3730,7 @@
     <w:p>
       <w:pPr>
         <w:pStyle w:val="Normal"/>
-        <w:shd w:fill="1E1E1E" w:val="clear"/>
+        <w:shd w:val="clear" w:fill="1E1E1E"/>
         <w:spacing w:lineRule="atLeast" w:line="270" w:before="0" w:after="0"/>
         <w:rPr>
           <w:rFonts w:ascii="Menlo" w:hAnsi="Menlo" w:eastAsia="Times New Roman" w:cs="Menlo"/>
@@ -3333,7 +3759,7 @@
     <w:p>
       <w:pPr>
         <w:pStyle w:val="Normal"/>
-        <w:shd w:fill="1E1E1E" w:val="clear"/>
+        <w:shd w:val="clear" w:fill="1E1E1E"/>
         <w:spacing w:lineRule="atLeast" w:line="270" w:before="0" w:after="0"/>
         <w:rPr>
           <w:rFonts w:ascii="Menlo" w:hAnsi="Menlo" w:eastAsia="Times New Roman" w:cs="Menlo"/>
@@ -3361,7 +3787,7 @@
     <w:p>
       <w:pPr>
         <w:pStyle w:val="Normal"/>
-        <w:shd w:fill="1E1E1E" w:val="clear"/>
+        <w:shd w:val="clear" w:fill="1E1E1E"/>
         <w:spacing w:lineRule="atLeast" w:line="270" w:before="0" w:after="0"/>
         <w:rPr>
           <w:rFonts w:ascii="Menlo" w:hAnsi="Menlo" w:eastAsia="Times New Roman" w:cs="Menlo"/>
@@ -3390,7 +3816,7 @@
     <w:p>
       <w:pPr>
         <w:pStyle w:val="Normal"/>
-        <w:shd w:fill="1E1E1E" w:val="clear"/>
+        <w:shd w:val="clear" w:fill="1E1E1E"/>
         <w:spacing w:lineRule="atLeast" w:line="270" w:before="0" w:after="0"/>
         <w:rPr>
           <w:rFonts w:ascii="Menlo" w:hAnsi="Menlo" w:eastAsia="Times New Roman" w:cs="Menlo"/>
@@ -3418,7 +3844,7 @@
     <w:p>
       <w:pPr>
         <w:pStyle w:val="Normal"/>
-        <w:shd w:fill="1E1E1E" w:val="clear"/>
+        <w:shd w:val="clear" w:fill="1E1E1E"/>
         <w:spacing w:lineRule="atLeast" w:line="270" w:before="0" w:after="0"/>
         <w:rPr>
           <w:rFonts w:ascii="Menlo" w:hAnsi="Menlo" w:eastAsia="Times New Roman" w:cs="Menlo"/>
@@ -3518,6 +3944,7 @@
           <w:numId w:val="9"/>
         </w:numPr>
         <w:spacing w:lineRule="auto" w:line="360"/>
+        <w:ind w:left="720" w:right="0" w:hanging="360"/>
         <w:jc w:val="both"/>
         <w:rPr>
           <w:rFonts w:ascii="Arial" w:hAnsi="Arial" w:cs="Arial"/>
@@ -3597,6 +4024,7 @@
           <w:ilvl w:val="0"/>
           <w:numId w:val="8"/>
         </w:numPr>
+        <w:ind w:left="720" w:right="0" w:hanging="360"/>
         <w:rPr>
           <w:rFonts w:ascii="Arial" w:hAnsi="Arial" w:cs="Arial"/>
           <w:color w:val="000000"/>
@@ -3621,6 +4049,7 @@
           <w:ilvl w:val="0"/>
           <w:numId w:val="8"/>
         </w:numPr>
+        <w:ind w:left="720" w:right="0" w:hanging="360"/>
         <w:rPr>
           <w:rFonts w:ascii="Arial" w:hAnsi="Arial" w:cs="Arial"/>
           <w:color w:val="000000"/>
@@ -3645,6 +4074,7 @@
           <w:ilvl w:val="0"/>
           <w:numId w:val="8"/>
         </w:numPr>
+        <w:ind w:left="720" w:right="0" w:hanging="360"/>
         <w:rPr>
           <w:rFonts w:ascii="Arial" w:hAnsi="Arial" w:cs="Arial"/>
           <w:color w:val="000000"/>
@@ -3791,6 +4221,7 @@
           <w:ilvl w:val="0"/>
           <w:numId w:val="4"/>
         </w:numPr>
+        <w:ind w:left="720" w:right="0" w:hanging="360"/>
         <w:rPr>
           <w:rFonts w:ascii="Arial" w:hAnsi="Arial" w:cs="Arial"/>
           <w:color w:val="000000"/>
@@ -3815,6 +4246,7 @@
           <w:ilvl w:val="1"/>
           <w:numId w:val="4"/>
         </w:numPr>
+        <w:ind w:left="720" w:right="0" w:hanging="360"/>
         <w:rPr>
           <w:rFonts w:ascii="Arial" w:hAnsi="Arial" w:cs="Arial"/>
           <w:color w:val="000000"/>
@@ -3839,6 +4271,7 @@
           <w:ilvl w:val="1"/>
           <w:numId w:val="4"/>
         </w:numPr>
+        <w:ind w:left="720" w:right="0" w:hanging="360"/>
         <w:rPr>
           <w:rFonts w:ascii="Arial" w:hAnsi="Arial" w:cs="Arial"/>
           <w:color w:val="000000"/>
@@ -3863,6 +4296,7 @@
           <w:ilvl w:val="1"/>
           <w:numId w:val="4"/>
         </w:numPr>
+        <w:ind w:left="720" w:right="0" w:hanging="360"/>
         <w:rPr>
           <w:rFonts w:ascii="Arial" w:hAnsi="Arial" w:cs="Arial"/>
           <w:color w:val="000000"/>
@@ -3887,6 +4321,7 @@
           <w:ilvl w:val="0"/>
           <w:numId w:val="4"/>
         </w:numPr>
+        <w:ind w:left="720" w:right="0" w:hanging="360"/>
         <w:rPr>
           <w:rFonts w:ascii="Arial" w:hAnsi="Arial" w:cs="Arial"/>
           <w:color w:val="000000"/>
@@ -3911,6 +4346,7 @@
           <w:ilvl w:val="0"/>
           <w:numId w:val="2"/>
         </w:numPr>
+        <w:ind w:left="720" w:right="0" w:hanging="360"/>
         <w:rPr>
           <w:rFonts w:ascii="Arial" w:hAnsi="Arial" w:cs="Arial"/>
           <w:color w:val="000000"/>
@@ -3935,6 +4371,7 @@
           <w:ilvl w:val="1"/>
           <w:numId w:val="2"/>
         </w:numPr>
+        <w:ind w:left="720" w:right="0" w:hanging="360"/>
         <w:rPr>
           <w:rFonts w:ascii="Arial" w:hAnsi="Arial" w:cs="Arial"/>
           <w:color w:val="000000"/>
@@ -3959,6 +4396,7 @@
           <w:ilvl w:val="1"/>
           <w:numId w:val="2"/>
         </w:numPr>
+        <w:ind w:left="720" w:right="0" w:hanging="360"/>
         <w:rPr>
           <w:rFonts w:ascii="Arial" w:hAnsi="Arial" w:cs="Arial"/>
           <w:color w:val="000000"/>
@@ -3983,6 +4421,7 @@
           <w:ilvl w:val="1"/>
           <w:numId w:val="2"/>
         </w:numPr>
+        <w:ind w:left="720" w:right="0" w:hanging="360"/>
         <w:rPr>
           <w:rFonts w:ascii="Arial" w:hAnsi="Arial" w:cs="Arial"/>
           <w:color w:val="000000"/>
@@ -4007,6 +4446,7 @@
           <w:ilvl w:val="1"/>
           <w:numId w:val="2"/>
         </w:numPr>
+        <w:ind w:left="720" w:right="0" w:hanging="360"/>
         <w:rPr>
           <w:rFonts w:ascii="Arial" w:hAnsi="Arial" w:cs="Arial"/>
           <w:color w:val="000000"/>
@@ -4031,6 +4471,7 @@
           <w:ilvl w:val="1"/>
           <w:numId w:val="2"/>
         </w:numPr>
+        <w:ind w:left="720" w:right="0" w:hanging="360"/>
         <w:rPr>
           <w:rFonts w:ascii="Arial" w:hAnsi="Arial" w:cs="Arial"/>
           <w:color w:val="000000"/>
@@ -4055,6 +4496,7 @@
           <w:ilvl w:val="0"/>
           <w:numId w:val="2"/>
         </w:numPr>
+        <w:ind w:left="720" w:right="0" w:hanging="360"/>
         <w:rPr>
           <w:rFonts w:ascii="Arial" w:hAnsi="Arial" w:cs="Arial"/>
           <w:color w:val="000000"/>
@@ -4104,6 +4546,7 @@
           <w:ilvl w:val="0"/>
           <w:numId w:val="2"/>
         </w:numPr>
+        <w:ind w:left="720" w:right="0" w:hanging="360"/>
         <w:rPr>
           <w:rFonts w:ascii="Arial" w:hAnsi="Arial" w:cs="Arial"/>
           <w:color w:val="000000"/>
@@ -4128,6 +4571,7 @@
           <w:ilvl w:val="0"/>
           <w:numId w:val="2"/>
         </w:numPr>
+        <w:ind w:left="720" w:right="0" w:hanging="360"/>
         <w:rPr>
           <w:rFonts w:ascii="Arial" w:hAnsi="Arial" w:cs="Arial"/>
           <w:color w:val="000000"/>
@@ -4152,6 +4596,7 @@
           <w:ilvl w:val="0"/>
           <w:numId w:val="2"/>
         </w:numPr>
+        <w:ind w:left="720" w:right="0" w:hanging="360"/>
         <w:rPr>
           <w:rFonts w:ascii="Arial" w:hAnsi="Arial" w:cs="Arial"/>
           <w:color w:val="000000"/>
@@ -4176,6 +4621,7 @@
           <w:ilvl w:val="0"/>
           <w:numId w:val="2"/>
         </w:numPr>
+        <w:ind w:left="720" w:right="0" w:hanging="360"/>
         <w:rPr>
           <w:rFonts w:ascii="Arial" w:hAnsi="Arial" w:cs="Arial"/>
           <w:color w:val="000000"/>
@@ -4273,6 +4719,7 @@
           <w:ilvl w:val="0"/>
           <w:numId w:val="5"/>
         </w:numPr>
+        <w:ind w:left="720" w:right="0" w:hanging="360"/>
         <w:rPr>
           <w:rFonts w:ascii="Arial" w:hAnsi="Arial" w:cs="Arial"/>
           <w:color w:val="000000"/>
@@ -4297,6 +4744,7 @@
           <w:ilvl w:val="0"/>
           <w:numId w:val="5"/>
         </w:numPr>
+        <w:ind w:left="720" w:right="0" w:hanging="360"/>
         <w:rPr>
           <w:rFonts w:ascii="Arial" w:hAnsi="Arial" w:cs="Arial"/>
           <w:color w:val="000000"/>
@@ -4321,6 +4769,7 @@
           <w:ilvl w:val="0"/>
           <w:numId w:val="5"/>
         </w:numPr>
+        <w:ind w:left="720" w:right="0" w:hanging="360"/>
         <w:rPr>
           <w:rFonts w:ascii="Arial" w:hAnsi="Arial" w:cs="Arial"/>
           <w:color w:val="000000"/>
@@ -4345,6 +4794,7 @@
           <w:ilvl w:val="0"/>
           <w:numId w:val="2"/>
         </w:numPr>
+        <w:ind w:left="720" w:right="0" w:hanging="360"/>
         <w:rPr>
           <w:rFonts w:ascii="Arial" w:hAnsi="Arial" w:cs="Arial"/>
           <w:color w:val="000000"/>
@@ -4369,6 +4819,7 @@
           <w:ilvl w:val="0"/>
           <w:numId w:val="2"/>
         </w:numPr>
+        <w:ind w:left="720" w:right="0" w:hanging="360"/>
         <w:rPr/>
       </w:pPr>
       <w:r>
@@ -4437,6 +4888,7 @@
           <w:ilvl w:val="2"/>
           <w:numId w:val="10"/>
         </w:numPr>
+        <w:ind w:left="720" w:right="0" w:hanging="360"/>
         <w:rPr>
           <w:rFonts w:ascii="Arial" w:hAnsi="Arial" w:cs="Arial"/>
           <w:color w:val="000000"/>
@@ -4461,6 +4913,7 @@
           <w:ilvl w:val="0"/>
           <w:numId w:val="3"/>
         </w:numPr>
+        <w:ind w:left="1428" w:right="0" w:hanging="360"/>
         <w:rPr>
           <w:rFonts w:ascii="Arial" w:hAnsi="Arial" w:cs="Arial"/>
           <w:color w:val="000000"/>
@@ -4485,6 +4938,7 @@
           <w:ilvl w:val="0"/>
           <w:numId w:val="3"/>
         </w:numPr>
+        <w:ind w:left="1428" w:right="0" w:hanging="360"/>
         <w:rPr>
           <w:rFonts w:ascii="Arial" w:hAnsi="Arial" w:cs="Arial"/>
           <w:color w:val="000000"/>
@@ -4509,6 +4963,7 @@
           <w:ilvl w:val="0"/>
           <w:numId w:val="3"/>
         </w:numPr>
+        <w:ind w:left="1428" w:right="0" w:hanging="360"/>
         <w:rPr>
           <w:rFonts w:ascii="Arial" w:hAnsi="Arial" w:cs="Arial"/>
           <w:color w:val="000000"/>
@@ -4533,6 +4988,7 @@
           <w:ilvl w:val="0"/>
           <w:numId w:val="3"/>
         </w:numPr>
+        <w:ind w:left="1428" w:right="0" w:hanging="360"/>
         <w:rPr/>
       </w:pPr>
       <w:r>
@@ -4591,6 +5047,7 @@
           <w:ilvl w:val="2"/>
           <w:numId w:val="13"/>
         </w:numPr>
+        <w:ind w:left="720" w:right="0" w:hanging="360"/>
         <w:rPr>
           <w:rFonts w:ascii="Arial" w:hAnsi="Arial" w:cs="Arial"/>
           <w:color w:val="000000"/>
@@ -4615,6 +5072,7 @@
           <w:ilvl w:val="0"/>
           <w:numId w:val="3"/>
         </w:numPr>
+        <w:ind w:left="1428" w:right="0" w:hanging="360"/>
         <w:rPr>
           <w:rFonts w:ascii="Arial" w:hAnsi="Arial" w:cs="Arial"/>
           <w:color w:val="000000"/>
@@ -4639,6 +5097,7 @@
           <w:ilvl w:val="0"/>
           <w:numId w:val="3"/>
         </w:numPr>
+        <w:ind w:left="1428" w:right="0" w:hanging="360"/>
         <w:rPr>
           <w:rFonts w:ascii="Arial" w:hAnsi="Arial" w:cs="Arial"/>
           <w:color w:val="000000"/>
@@ -4663,6 +5122,7 @@
           <w:ilvl w:val="0"/>
           <w:numId w:val="3"/>
         </w:numPr>
+        <w:ind w:left="1428" w:right="0" w:hanging="360"/>
         <w:rPr/>
       </w:pPr>
       <w:r>
@@ -4710,6 +5170,7 @@
           <w:ilvl w:val="2"/>
           <w:numId w:val="14"/>
         </w:numPr>
+        <w:ind w:left="720" w:right="0" w:hanging="360"/>
         <w:rPr>
           <w:rFonts w:ascii="Arial" w:hAnsi="Arial" w:cs="Arial"/>
           <w:color w:val="000000"/>
@@ -4734,6 +5195,7 @@
           <w:ilvl w:val="0"/>
           <w:numId w:val="3"/>
         </w:numPr>
+        <w:ind w:left="1428" w:right="0" w:hanging="360"/>
         <w:rPr>
           <w:rFonts w:ascii="Arial" w:hAnsi="Arial" w:cs="Arial"/>
           <w:color w:val="000000"/>
@@ -4758,6 +5220,7 @@
           <w:ilvl w:val="0"/>
           <w:numId w:val="3"/>
         </w:numPr>
+        <w:ind w:left="1428" w:right="0" w:hanging="360"/>
         <w:rPr>
           <w:rFonts w:ascii="Arial" w:hAnsi="Arial" w:cs="Arial"/>
           <w:color w:val="000000"/>
@@ -4782,6 +5245,7 @@
           <w:ilvl w:val="1"/>
           <w:numId w:val="3"/>
         </w:numPr>
+        <w:ind w:left="1428" w:right="0" w:hanging="360"/>
         <w:rPr/>
       </w:pPr>
       <w:r>
@@ -4823,6 +5287,7 @@
           <w:ilvl w:val="1"/>
           <w:numId w:val="3"/>
         </w:numPr>
+        <w:ind w:left="1428" w:right="0" w:hanging="360"/>
         <w:rPr/>
       </w:pPr>
       <w:r>
@@ -4864,6 +5329,7 @@
           <w:ilvl w:val="0"/>
           <w:numId w:val="3"/>
         </w:numPr>
+        <w:ind w:left="1428" w:right="0" w:hanging="360"/>
         <w:rPr>
           <w:rFonts w:ascii="Arial" w:hAnsi="Arial" w:cs="Arial"/>
           <w:color w:val="000000"/>
@@ -4888,6 +5354,7 @@
           <w:ilvl w:val="0"/>
           <w:numId w:val="3"/>
         </w:numPr>
+        <w:ind w:left="1428" w:right="0" w:hanging="360"/>
         <w:rPr/>
       </w:pPr>
       <w:r>
@@ -4927,6 +5394,7 @@
           <w:ilvl w:val="0"/>
           <w:numId w:val="3"/>
         </w:numPr>
+        <w:ind w:left="1428" w:right="0" w:hanging="360"/>
         <w:rPr/>
       </w:pPr>
       <w:r>
@@ -5005,6 +5473,7 @@
           <w:ilvl w:val="0"/>
           <w:numId w:val="7"/>
         </w:numPr>
+        <w:ind w:left="720" w:right="0" w:hanging="360"/>
         <w:rPr>
           <w:rFonts w:ascii="Arial" w:hAnsi="Arial" w:cs="Arial"/>
           <w:color w:val="000000"/>
@@ -5029,6 +5498,7 @@
           <w:ilvl w:val="1"/>
           <w:numId w:val="7"/>
         </w:numPr>
+        <w:ind w:left="720" w:right="0" w:hanging="360"/>
         <w:rPr>
           <w:rFonts w:ascii="Arial" w:hAnsi="Arial" w:cs="Arial"/>
           <w:color w:val="000000"/>
@@ -5053,6 +5523,7 @@
           <w:ilvl w:val="1"/>
           <w:numId w:val="7"/>
         </w:numPr>
+        <w:ind w:left="720" w:right="0" w:hanging="360"/>
         <w:rPr>
           <w:rFonts w:ascii="Arial" w:hAnsi="Arial" w:cs="Arial"/>
           <w:color w:val="000000"/>
@@ -5096,6 +5567,7 @@
           <w:ilvl w:val="0"/>
           <w:numId w:val="2"/>
         </w:numPr>
+        <w:ind w:left="720" w:right="0" w:hanging="360"/>
         <w:rPr>
           <w:rFonts w:ascii="Arial" w:hAnsi="Arial" w:cs="Arial"/>
           <w:color w:val="000000"/>
@@ -5145,6 +5617,7 @@
           <w:ilvl w:val="0"/>
           <w:numId w:val="2"/>
         </w:numPr>
+        <w:ind w:left="720" w:right="0" w:hanging="360"/>
         <w:rPr>
           <w:rFonts w:ascii="Arial" w:hAnsi="Arial" w:cs="Arial"/>
           <w:color w:val="000000"/>
@@ -5188,6 +5661,7 @@
           <w:ilvl w:val="0"/>
           <w:numId w:val="2"/>
         </w:numPr>
+        <w:ind w:left="720" w:right="0" w:hanging="360"/>
         <w:rPr>
           <w:rFonts w:ascii="Arial" w:hAnsi="Arial" w:cs="Arial"/>
           <w:color w:val="000000"/>
@@ -5243,6 +5717,7 @@
           <w:ilvl w:val="0"/>
           <w:numId w:val="6"/>
         </w:numPr>
+        <w:ind w:left="720" w:right="0" w:hanging="360"/>
         <w:rPr>
           <w:rFonts w:ascii="Arial" w:hAnsi="Arial" w:cs="Arial"/>
           <w:color w:val="000000"/>
@@ -5267,6 +5742,7 @@
           <w:ilvl w:val="0"/>
           <w:numId w:val="6"/>
         </w:numPr>
+        <w:ind w:left="720" w:right="0" w:hanging="360"/>
         <w:rPr>
           <w:rFonts w:ascii="Arial" w:hAnsi="Arial" w:cs="Arial"/>
           <w:color w:val="000000"/>
@@ -5310,6 +5786,7 @@
           <w:ilvl w:val="0"/>
           <w:numId w:val="6"/>
         </w:numPr>
+        <w:ind w:left="720" w:right="0" w:hanging="360"/>
         <w:rPr>
           <w:rFonts w:ascii="Arial" w:hAnsi="Arial" w:cs="Arial"/>
           <w:color w:val="000000"/>
@@ -7196,9 +7673,7 @@
     <w:pPr>
       <w:widowControl/>
       <w:suppressAutoHyphens w:val="true"/>
-      <w:kinsoku w:val="true"/>
-      <w:overflowPunct w:val="true"/>
-      <w:autoSpaceDE w:val="true"/>
+      <w:overflowPunct w:val="false"/>
       <w:bidi w:val="0"/>
       <w:spacing w:lineRule="auto" w:line="259" w:before="0" w:after="160"/>
       <w:jc w:val="left"/>
@@ -7264,10 +7739,6 @@
     <w:pPr>
       <w:keepNext w:val="true"/>
       <w:keepLines/>
-      <w:numPr>
-        <w:ilvl w:val="0"/>
-        <w:numId w:val="0"/>
-      </w:numPr>
       <w:spacing w:before="40" w:after="0"/>
       <w:outlineLvl w:val="2"/>
     </w:pPr>

</xml_diff>

<commit_message>
criado teste de performance
</commit_message>
<xml_diff>
--- a/tcc.docx
+++ b/tcc.docx
@@ -564,115 +564,7 @@
           <w:sz w:val="24"/>
           <w:szCs w:val="24"/>
         </w:rPr>
-        <w:t>Garantir a qualidade de um produto certamente não é um</w:t>
-      </w:r>
-      <w:r>
-        <w:rPr>
-          <w:rFonts w:eastAsia="Arial" w:cs="Arial" w:ascii="Arial" w:hAnsi="Arial"/>
-          <w:color w:val="000000"/>
-          <w:sz w:val="24"/>
-          <w:szCs w:val="24"/>
-        </w:rPr>
-        <w:t>a tarefa simples</w:t>
-      </w:r>
-      <w:r>
-        <w:rPr>
-          <w:rFonts w:eastAsia="Arial" w:cs="Arial" w:ascii="Arial" w:hAnsi="Arial"/>
-          <w:color w:val="000000"/>
-          <w:sz w:val="24"/>
-          <w:szCs w:val="24"/>
-        </w:rPr>
-        <w:t>. E</w:t>
-      </w:r>
-      <w:r>
-        <w:rPr>
-          <w:rFonts w:eastAsia="Arial" w:cs="Arial" w:ascii="Arial" w:hAnsi="Arial"/>
-          <w:color w:val="000000"/>
-          <w:sz w:val="24"/>
-          <w:szCs w:val="24"/>
-        </w:rPr>
-        <w:t>xige</w:t>
-      </w:r>
-      <w:r>
-        <w:rPr>
-          <w:rFonts w:eastAsia="Arial" w:cs="Arial" w:ascii="Arial" w:hAnsi="Arial"/>
-          <w:color w:val="000000"/>
-          <w:sz w:val="24"/>
-          <w:szCs w:val="24"/>
-        </w:rPr>
-        <w:t xml:space="preserve"> responsabilidade, usar técnicas </w:t>
-      </w:r>
-      <w:r>
-        <w:rPr>
-          <w:rFonts w:eastAsia="Arial" w:cs="Arial" w:ascii="Arial" w:hAnsi="Arial"/>
-          <w:color w:val="000000"/>
-          <w:sz w:val="24"/>
-          <w:szCs w:val="24"/>
-        </w:rPr>
-        <w:t xml:space="preserve">adequadas </w:t>
-      </w:r>
-      <w:r>
-        <w:rPr>
-          <w:rFonts w:eastAsia="Arial" w:cs="Arial" w:ascii="Arial" w:hAnsi="Arial"/>
-          <w:color w:val="000000"/>
-          <w:sz w:val="24"/>
-          <w:szCs w:val="24"/>
-        </w:rPr>
-        <w:t xml:space="preserve">e, principalmente, </w:t>
-      </w:r>
-      <w:r>
-        <w:rPr>
-          <w:rFonts w:eastAsia="Arial" w:cs="Arial" w:ascii="Arial" w:hAnsi="Arial"/>
-          <w:color w:val="000000"/>
-          <w:sz w:val="24"/>
-          <w:szCs w:val="24"/>
-        </w:rPr>
-        <w:t>focar no usuário final</w:t>
-      </w:r>
-      <w:r>
-        <w:rPr>
-          <w:rFonts w:eastAsia="Arial" w:cs="Arial" w:ascii="Arial" w:hAnsi="Arial"/>
-          <w:color w:val="000000"/>
-          <w:sz w:val="24"/>
-          <w:szCs w:val="24"/>
-        </w:rPr>
-        <w:t xml:space="preserve">. </w:t>
-      </w:r>
-      <w:r>
-        <w:rPr>
-          <w:rFonts w:eastAsia="Arial" w:cs="Arial" w:ascii="Arial" w:hAnsi="Arial"/>
-          <w:color w:val="000000"/>
-          <w:sz w:val="24"/>
-          <w:szCs w:val="24"/>
-        </w:rPr>
-        <w:t>O</w:t>
-      </w:r>
-      <w:r>
-        <w:rPr>
-          <w:rFonts w:eastAsia="Arial" w:cs="Arial" w:ascii="Arial" w:hAnsi="Arial"/>
-          <w:color w:val="000000"/>
-          <w:sz w:val="24"/>
-          <w:szCs w:val="24"/>
-        </w:rPr>
-        <w:t xml:space="preserve"> produto </w:t>
-      </w:r>
-      <w:r>
-        <w:rPr>
-          <w:rFonts w:eastAsia="Arial" w:cs="Arial" w:ascii="Arial" w:hAnsi="Arial"/>
-          <w:color w:val="000000"/>
-          <w:sz w:val="24"/>
-          <w:szCs w:val="24"/>
-        </w:rPr>
-        <w:t>além de funcionar corretamente, deve</w:t>
-      </w:r>
-      <w:r>
-        <w:rPr>
-          <w:rFonts w:eastAsia="Arial" w:cs="Arial" w:ascii="Arial" w:hAnsi="Arial"/>
-          <w:color w:val="000000"/>
-          <w:sz w:val="24"/>
-          <w:szCs w:val="24"/>
-        </w:rPr>
-        <w:t xml:space="preserve"> ser acessível, intuitivo e capaz de suportar múltiplas interações. </w:t>
+        <w:t xml:space="preserve">Garantir a qualidade de um produto certamente não é uma tarefa simples. Exige responsabilidade, usar técnicas adequadas e, principalmente, focar no usuário final. O produto além de funcionar corretamente, deve ser acessível, intuitivo e capaz de suportar múltiplas interações. </w:t>
       </w:r>
     </w:p>
     <w:p>
@@ -694,313 +586,25 @@
           <w:sz w:val="24"/>
           <w:szCs w:val="24"/>
         </w:rPr>
-        <w:t xml:space="preserve">Para </w:t>
-      </w:r>
-      <w:r>
-        <w:rPr>
-          <w:rFonts w:eastAsia="Arial" w:cs="Arial" w:ascii="Arial" w:hAnsi="Arial"/>
-          <w:color w:val="000000"/>
-          <w:sz w:val="24"/>
-          <w:szCs w:val="24"/>
-        </w:rPr>
-        <w:t xml:space="preserve">atingir esse objetivo </w:t>
-      </w:r>
-      <w:r>
-        <w:rPr>
-          <w:rFonts w:eastAsia="Arial" w:cs="Arial" w:ascii="Arial" w:hAnsi="Arial"/>
-          <w:color w:val="000000"/>
-          <w:sz w:val="24"/>
-          <w:szCs w:val="24"/>
-        </w:rPr>
-        <w:t>n</w:t>
-      </w:r>
-      <w:r>
-        <w:rPr>
-          <w:rFonts w:eastAsia="Arial" w:cs="Arial" w:ascii="Arial" w:hAnsi="Arial"/>
-          <w:color w:val="000000"/>
-          <w:sz w:val="24"/>
-          <w:szCs w:val="24"/>
-        </w:rPr>
-        <w:t xml:space="preserve">o </w:t>
-      </w:r>
-      <w:r>
-        <w:rPr>
-          <w:rFonts w:eastAsia="Arial" w:cs="Arial" w:ascii="Arial" w:hAnsi="Arial"/>
-          <w:color w:val="000000"/>
-          <w:sz w:val="24"/>
-          <w:szCs w:val="24"/>
-        </w:rPr>
-        <w:t xml:space="preserve">projeto </w:t>
-      </w:r>
-      <w:r>
-        <w:rPr>
-          <w:rFonts w:eastAsia="Arial" w:cs="Arial" w:ascii="Arial" w:hAnsi="Arial"/>
-          <w:color w:val="000000"/>
-          <w:sz w:val="24"/>
-          <w:szCs w:val="24"/>
-        </w:rPr>
-        <w:t>da LojaEbac</w:t>
-      </w:r>
-      <w:r>
-        <w:rPr>
-          <w:rFonts w:eastAsia="Arial" w:cs="Arial" w:ascii="Arial" w:hAnsi="Arial"/>
-          <w:color w:val="000000"/>
-          <w:sz w:val="24"/>
-          <w:szCs w:val="24"/>
-        </w:rPr>
-        <w:t>, f</w:t>
-      </w:r>
-      <w:r>
-        <w:rPr>
-          <w:rFonts w:eastAsia="Arial" w:cs="Arial" w:ascii="Arial" w:hAnsi="Arial"/>
-          <w:color w:val="000000"/>
-          <w:sz w:val="24"/>
-          <w:szCs w:val="24"/>
-        </w:rPr>
-        <w:t>oram traçadas</w:t>
-      </w:r>
-      <w:r>
-        <w:rPr>
-          <w:rFonts w:eastAsia="Arial" w:cs="Arial" w:ascii="Arial" w:hAnsi="Arial"/>
-          <w:color w:val="000000"/>
-          <w:sz w:val="24"/>
-          <w:szCs w:val="24"/>
-        </w:rPr>
-        <w:t xml:space="preserve"> algumas estratégias. </w:t>
-      </w:r>
-      <w:r>
-        <w:rPr>
-          <w:rFonts w:eastAsia="Arial" w:cs="Arial" w:ascii="Arial" w:hAnsi="Arial"/>
-          <w:color w:val="000000"/>
-          <w:sz w:val="24"/>
-          <w:szCs w:val="24"/>
-        </w:rPr>
-        <w:t>Inicialmente</w:t>
-      </w:r>
-      <w:r>
-        <w:rPr>
-          <w:rFonts w:eastAsia="Arial" w:cs="Arial" w:ascii="Arial" w:hAnsi="Arial"/>
-          <w:color w:val="000000"/>
-          <w:sz w:val="24"/>
-          <w:szCs w:val="24"/>
-        </w:rPr>
-        <w:t xml:space="preserve"> </w:t>
-      </w:r>
-      <w:r>
-        <w:rPr>
-          <w:rFonts w:eastAsia="Arial" w:cs="Arial" w:ascii="Arial" w:hAnsi="Arial"/>
-          <w:color w:val="000000"/>
-          <w:sz w:val="24"/>
-          <w:szCs w:val="24"/>
-        </w:rPr>
-        <w:t>elaborar</w:t>
-      </w:r>
-      <w:r>
-        <w:rPr>
-          <w:rFonts w:eastAsia="Arial" w:cs="Arial" w:ascii="Arial" w:hAnsi="Arial"/>
-          <w:color w:val="000000"/>
-          <w:sz w:val="24"/>
-          <w:szCs w:val="24"/>
-        </w:rPr>
-        <w:t xml:space="preserve"> um mapa mental como guia com todos os objetivos, responsabilidades, tipos de testes, ferramentas e plataformas. </w:t>
-      </w:r>
-      <w:r>
-        <w:rPr>
-          <w:rFonts w:eastAsia="Arial" w:cs="Arial" w:ascii="Arial" w:hAnsi="Arial"/>
-          <w:color w:val="000000"/>
-          <w:sz w:val="24"/>
-          <w:szCs w:val="24"/>
-        </w:rPr>
-        <w:t xml:space="preserve">Em seguida, analisaram-se </w:t>
-      </w:r>
-      <w:r>
-        <w:rPr>
-          <w:rFonts w:eastAsia="Arial" w:cs="Arial" w:ascii="Arial" w:hAnsi="Arial"/>
-          <w:color w:val="000000"/>
-          <w:sz w:val="24"/>
-          <w:szCs w:val="24"/>
-        </w:rPr>
-        <w:t xml:space="preserve">as histórias de usuário e regras de negócio </w:t>
-      </w:r>
-      <w:r>
-        <w:rPr>
-          <w:rFonts w:eastAsia="Arial" w:cs="Arial" w:ascii="Arial" w:hAnsi="Arial"/>
-          <w:color w:val="000000"/>
-          <w:sz w:val="24"/>
-          <w:szCs w:val="24"/>
-        </w:rPr>
-        <w:t>para</w:t>
-      </w:r>
-      <w:r>
-        <w:rPr>
-          <w:rFonts w:eastAsia="Arial" w:cs="Arial" w:ascii="Arial" w:hAnsi="Arial"/>
-          <w:color w:val="000000"/>
-          <w:sz w:val="24"/>
-          <w:szCs w:val="24"/>
-        </w:rPr>
-        <w:t xml:space="preserve"> alcançar o resultado esperado pelo cliente. </w:t>
-      </w:r>
-      <w:r>
-        <w:rPr>
-          <w:rFonts w:eastAsia="Arial" w:cs="Arial" w:ascii="Arial" w:hAnsi="Arial"/>
-          <w:color w:val="000000"/>
-          <w:sz w:val="24"/>
-          <w:szCs w:val="24"/>
-        </w:rPr>
-        <w:t xml:space="preserve">Também foi elaborado </w:t>
-      </w:r>
-      <w:r>
-        <w:rPr>
-          <w:rFonts w:eastAsia="Arial" w:cs="Arial" w:ascii="Arial" w:hAnsi="Arial"/>
-          <w:color w:val="000000"/>
-          <w:sz w:val="24"/>
-          <w:szCs w:val="24"/>
-        </w:rPr>
-        <w:t xml:space="preserve">um passo a passo </w:t>
-      </w:r>
-      <w:r>
-        <w:rPr>
-          <w:rFonts w:eastAsia="Arial" w:cs="Arial" w:ascii="Arial" w:hAnsi="Arial"/>
-          <w:color w:val="000000"/>
-          <w:sz w:val="24"/>
-          <w:szCs w:val="24"/>
-        </w:rPr>
-        <w:t xml:space="preserve">de testes com </w:t>
-      </w:r>
-      <w:r>
-        <w:rPr>
-          <w:rFonts w:eastAsia="Arial" w:cs="Arial" w:ascii="Arial" w:hAnsi="Arial"/>
-          <w:color w:val="000000"/>
-          <w:sz w:val="24"/>
-          <w:szCs w:val="24"/>
-        </w:rPr>
-        <w:t xml:space="preserve">casos positivos, o famoso “caminho feliz”, e casos alternativos, </w:t>
-      </w:r>
-      <w:r>
-        <w:rPr>
-          <w:rFonts w:eastAsia="Arial" w:cs="Arial" w:ascii="Arial" w:hAnsi="Arial"/>
-          <w:color w:val="000000"/>
-          <w:sz w:val="24"/>
-          <w:szCs w:val="24"/>
-        </w:rPr>
-        <w:t>visando prever</w:t>
-      </w:r>
-      <w:r>
-        <w:rPr>
-          <w:rFonts w:eastAsia="Arial" w:cs="Arial" w:ascii="Arial" w:hAnsi="Arial"/>
-          <w:color w:val="000000"/>
-          <w:sz w:val="24"/>
-          <w:szCs w:val="24"/>
-        </w:rPr>
-        <w:t xml:space="preserve"> possíveis falhas. </w:t>
-      </w:r>
-      <w:r>
-        <w:rPr>
-          <w:rFonts w:eastAsia="Arial" w:cs="Arial" w:ascii="Arial" w:hAnsi="Arial"/>
-          <w:color w:val="000000"/>
-          <w:sz w:val="24"/>
-          <w:szCs w:val="24"/>
-        </w:rPr>
-        <w:t>Foram definidos</w:t>
-      </w:r>
-      <w:r>
-        <w:rPr>
-          <w:rFonts w:eastAsia="Arial" w:cs="Arial" w:ascii="Arial" w:hAnsi="Arial"/>
-          <w:color w:val="000000"/>
-          <w:sz w:val="24"/>
-          <w:szCs w:val="24"/>
-        </w:rPr>
-        <w:t xml:space="preserve"> quais testes ser</w:t>
-      </w:r>
-      <w:r>
-        <w:rPr>
-          <w:rFonts w:eastAsia="Arial" w:cs="Arial" w:ascii="Arial" w:hAnsi="Arial"/>
-          <w:color w:val="000000"/>
-          <w:sz w:val="24"/>
-          <w:szCs w:val="24"/>
-        </w:rPr>
-        <w:t>iam</w:t>
-      </w:r>
-      <w:r>
-        <w:rPr>
-          <w:rFonts w:eastAsia="Arial" w:cs="Arial" w:ascii="Arial" w:hAnsi="Arial"/>
-          <w:color w:val="000000"/>
-          <w:sz w:val="24"/>
-          <w:szCs w:val="24"/>
-        </w:rPr>
-        <w:t xml:space="preserve"> automatizados, </w:t>
-      </w:r>
-      <w:r>
-        <w:rPr>
-          <w:rFonts w:eastAsia="Arial" w:cs="Arial" w:ascii="Arial" w:hAnsi="Arial"/>
-          <w:color w:val="000000"/>
-          <w:sz w:val="24"/>
-          <w:szCs w:val="24"/>
-        </w:rPr>
-        <w:t>avaliad</w:t>
-      </w:r>
-      <w:r>
-        <w:rPr>
-          <w:rFonts w:eastAsia="Arial" w:cs="Arial" w:ascii="Arial" w:hAnsi="Arial"/>
-          <w:color w:val="000000"/>
-          <w:sz w:val="24"/>
-          <w:szCs w:val="24"/>
-        </w:rPr>
-        <w:t xml:space="preserve">a </w:t>
-      </w:r>
-      <w:r>
-        <w:rPr>
-          <w:rFonts w:eastAsia="Arial" w:cs="Arial" w:ascii="Arial" w:hAnsi="Arial"/>
-          <w:color w:val="000000"/>
-          <w:sz w:val="24"/>
-          <w:szCs w:val="24"/>
-        </w:rPr>
-        <w:t>a</w:t>
-      </w:r>
-      <w:r>
-        <w:rPr>
-          <w:rFonts w:eastAsia="Arial" w:cs="Arial" w:ascii="Arial" w:hAnsi="Arial"/>
-          <w:color w:val="000000"/>
-          <w:sz w:val="24"/>
-          <w:szCs w:val="24"/>
-        </w:rPr>
-        <w:t xml:space="preserve"> performance das aplicações e, por fim, </w:t>
-      </w:r>
-      <w:r>
-        <w:rPr>
-          <w:rFonts w:eastAsia="Arial" w:cs="Arial" w:ascii="Arial" w:hAnsi="Arial"/>
-          <w:color w:val="000000"/>
-          <w:sz w:val="24"/>
-          <w:szCs w:val="24"/>
-        </w:rPr>
-        <w:t xml:space="preserve">toda a execução foi </w:t>
-      </w:r>
-      <w:r>
-        <w:rPr>
-          <w:rFonts w:eastAsia="Arial" w:cs="Arial" w:ascii="Arial" w:hAnsi="Arial"/>
-          <w:color w:val="000000"/>
-          <w:sz w:val="24"/>
-          <w:szCs w:val="24"/>
-        </w:rPr>
-        <w:t>documenta</w:t>
-      </w:r>
-      <w:r>
-        <w:rPr>
-          <w:rFonts w:eastAsia="Arial" w:cs="Arial" w:ascii="Arial" w:hAnsi="Arial"/>
-          <w:color w:val="000000"/>
-          <w:sz w:val="24"/>
-          <w:szCs w:val="24"/>
-        </w:rPr>
-        <w:t>da</w:t>
-      </w:r>
-      <w:r>
-        <w:rPr>
-          <w:rFonts w:eastAsia="Arial" w:cs="Arial" w:ascii="Arial" w:hAnsi="Arial"/>
-          <w:color w:val="000000"/>
-          <w:sz w:val="24"/>
-          <w:szCs w:val="24"/>
-        </w:rPr>
-        <w:t xml:space="preserve">. </w:t>
+        <w:t xml:space="preserve">Para atingir esse objetivo no projeto da </w:t>
+      </w:r>
+      <w:r>
+        <w:rPr>
+          <w:rFonts w:eastAsia="Arial" w:cs="Arial" w:ascii="Arial" w:hAnsi="Arial"/>
+          <w:color w:val="000000"/>
+          <w:sz w:val="24"/>
+          <w:szCs w:val="24"/>
+        </w:rPr>
+        <w:t>Ebac Shop</w:t>
+      </w:r>
+      <w:r>
+        <w:rPr>
+          <w:rFonts w:eastAsia="Arial" w:cs="Arial" w:ascii="Arial" w:hAnsi="Arial"/>
+          <w:color w:val="000000"/>
+          <w:sz w:val="24"/>
+          <w:szCs w:val="24"/>
+        </w:rPr>
+        <w:t xml:space="preserve">, foram traçadas algumas estratégias. Inicialmente elaborar um mapa mental como guia com todos os objetivos, responsabilidades, tipos de testes, ferramentas e plataformas. Em seguida, analisaram-se as histórias de usuário e regras de negócio para alcançar o resultado esperado pelo cliente. Também foi elaborado um passo a passo de testes com casos positivos, o famoso “caminho feliz”, e casos alternativos, visando prever possíveis falhas. Foram definidos quais testes seriam automatizados, avaliada a performance das aplicações e, por fim, toda a execução foi documentada. </w:t>
       </w:r>
     </w:p>
     <w:p>
@@ -1022,43 +626,7 @@
           <w:sz w:val="24"/>
           <w:szCs w:val="24"/>
         </w:rPr>
-        <w:t xml:space="preserve">Todo esse processo demanda bastante tempo e energia, </w:t>
-      </w:r>
-      <w:r>
-        <w:rPr>
-          <w:rFonts w:eastAsia="Arial" w:cs="Arial" w:ascii="Arial" w:hAnsi="Arial"/>
-          <w:color w:val="000000"/>
-          <w:sz w:val="24"/>
-          <w:szCs w:val="24"/>
-        </w:rPr>
-        <w:t>mas</w:t>
-      </w:r>
-      <w:r>
-        <w:rPr>
-          <w:rFonts w:eastAsia="Arial" w:cs="Arial" w:ascii="Arial" w:hAnsi="Arial"/>
-          <w:color w:val="000000"/>
-          <w:sz w:val="24"/>
-          <w:szCs w:val="24"/>
-        </w:rPr>
-        <w:t xml:space="preserve"> é imprescindível para garantir que </w:t>
-      </w:r>
-      <w:r>
-        <w:rPr>
-          <w:rFonts w:eastAsia="Arial" w:cs="Arial" w:ascii="Arial" w:hAnsi="Arial"/>
-          <w:color w:val="000000"/>
-          <w:sz w:val="24"/>
-          <w:szCs w:val="24"/>
-        </w:rPr>
-        <w:t>o objetivo seja alcançado</w:t>
-      </w:r>
-      <w:r>
-        <w:rPr>
-          <w:rFonts w:eastAsia="Arial" w:cs="Arial" w:ascii="Arial" w:hAnsi="Arial"/>
-          <w:color w:val="000000"/>
-          <w:sz w:val="24"/>
-          <w:szCs w:val="24"/>
-        </w:rPr>
-        <w:t>.</w:t>
+        <w:t>Todo esse processo demanda bastante tempo e energia, mas é imprescindível para garantir que o objetivo seja alcançado.</w:t>
       </w:r>
       <w:r>
         <w:br w:type="page"/>
@@ -3034,7 +2602,25 @@
           <w:sz w:val="24"/>
           <w:szCs w:val="24"/>
         </w:rPr>
-        <w:t xml:space="preserve">Para que uma aplicação funcione corretamente, é necessário que seja testada de forma contínua, tanto em suas atualizações quanto em novos desenvolvimentos. A plataforma LojaEbac, nas versões web e mobile, foi utilizada como base para a realização deste projeto. Considerando cuidadosamente as histórias de usuário e as regras de negócio, foram definidas estratégias de teste . Alguns fluxos críticos foram automatizados para evitar retrabalho e aumentar a eficiência, enquanto todo o processo foi documentado e integrado a um fluxo de integração contínua. O objetivo é assegurar que o produto entregue mantenha qualidade, confiabilidade e atenda às necessidades do cliente. </w:t>
+        <w:t xml:space="preserve">Para que uma aplicação funcione corretamente, é necessário que seja testada de forma contínua. O e-commerce </w:t>
+      </w:r>
+      <w:r>
+        <w:rPr>
+          <w:rFonts w:eastAsia="Arial" w:cs="Arial" w:ascii="Arial" w:hAnsi="Arial"/>
+          <w:color w:val="000000"/>
+          <w:sz w:val="24"/>
+          <w:szCs w:val="24"/>
+        </w:rPr>
+        <w:t>Ebac Shop</w:t>
+      </w:r>
+      <w:r>
+        <w:rPr>
+          <w:rFonts w:eastAsia="Arial" w:cs="Arial" w:ascii="Arial" w:hAnsi="Arial"/>
+          <w:color w:val="000000"/>
+          <w:sz w:val="24"/>
+          <w:szCs w:val="24"/>
+        </w:rPr>
+        <w:t xml:space="preserve">, nas versões web e mobile, foi utilizado como base para a realização deste projeto. Considerando cuidadosamente as histórias de usuário e as regras de negócio, foram definidas estratégias de teste. Alguns fluxos críticos foram automatizados para evitar retrabalho e aumentar a eficiência, enquanto todo o processo foi documentado e integrado a um fluxo de integração contínua. </w:t>
       </w:r>
     </w:p>
     <w:p>
@@ -3050,7 +2636,13 @@
         </w:rPr>
       </w:pPr>
       <w:r>
-        <w:rPr/>
+        <w:rPr>
+          <w:rFonts w:eastAsia="Arial" w:cs="Arial" w:ascii="Arial" w:hAnsi="Arial"/>
+          <w:color w:val="000000"/>
+          <w:sz w:val="24"/>
+          <w:szCs w:val="24"/>
+        </w:rPr>
+        <w:t xml:space="preserve">Além de assegurar que o produto testado entregue qualidade, esse projeto também tem como objetivo nos colocar no papel de um QA num time ágil, mostrando como desempenhar bem essa função faz toda a diferença durante todo o processo. </w:t>
       </w:r>
     </w:p>
     <w:p>
@@ -3066,7 +2658,33 @@
         </w:rPr>
       </w:pPr>
       <w:r>
-        <w:rPr/>
+        <w:rPr>
+          <w:rFonts w:eastAsia="Arial" w:cs="Arial" w:ascii="Arial" w:hAnsi="Arial"/>
+          <w:color w:val="000000"/>
+          <w:sz w:val="24"/>
+          <w:szCs w:val="24"/>
+        </w:rPr>
+      </w:r>
+    </w:p>
+    <w:p>
+      <w:pPr>
+        <w:pStyle w:val="Normal"/>
+        <w:spacing w:lineRule="auto" w:line="360"/>
+        <w:jc w:val="both"/>
+        <w:rPr>
+          <w:rFonts w:ascii="Arial" w:hAnsi="Arial" w:eastAsia="Arial" w:cs="Arial"/>
+          <w:color w:val="000000"/>
+          <w:sz w:val="24"/>
+          <w:szCs w:val="24"/>
+        </w:rPr>
+      </w:pPr>
+      <w:r>
+        <w:rPr>
+          <w:rFonts w:eastAsia="Arial" w:cs="Arial" w:ascii="Arial" w:hAnsi="Arial"/>
+          <w:color w:val="000000"/>
+          <w:sz w:val="24"/>
+          <w:szCs w:val="24"/>
+        </w:rPr>
       </w:r>
     </w:p>
     <w:p>
@@ -3489,11 +3107,22 @@
       <w:r>
         <w:rPr>
           <w:rFonts w:cs="Arial" w:ascii="Arial" w:hAnsi="Arial"/>
-          <w:color w:val="000000"/>
-          <w:sz w:val="24"/>
-          <w:szCs w:val="24"/>
-        </w:rPr>
-        <w:t>, você deve utilizar o conhecimento adquirido ao longo do curso para elaborar uma estratégia de testes adequada para validar o e-commerce EBAC Shop (</w:t>
+          <w:b w:val="false"/>
+          <w:bCs w:val="false"/>
+          <w:color w:val="000000"/>
+          <w:sz w:val="24"/>
+          <w:szCs w:val="24"/>
+        </w:rPr>
+        <w:t xml:space="preserve"> está sendo utilizado todo </w:t>
+      </w:r>
+      <w:r>
+        <w:rPr>
+          <w:rFonts w:cs="Arial" w:ascii="Arial" w:hAnsi="Arial"/>
+          <w:color w:val="000000"/>
+          <w:sz w:val="24"/>
+          <w:szCs w:val="24"/>
+        </w:rPr>
+        <w:t>o conhecimento adquirido ao longo do curso para elaborar uma estratégia de testes adequada para validar o e-commerce EBAC Shop (</w:t>
       </w:r>
       <w:hyperlink r:id="rId3">
         <w:r>
@@ -3513,7 +3142,7 @@
           <w:sz w:val="24"/>
           <w:szCs w:val="24"/>
         </w:rPr>
-        <w:t xml:space="preserve">). Você deve considerar as histórias de usuário já refinadas como se você estivesse participando de um time ágil. As funcionalidades devem seguir todo o fluxo de trabalho de um </w:t>
+        <w:t xml:space="preserve">). A partir das  histórias de usuário já refinadas, o projeto é desenvolvido como se estivesse participando de um time ágil. As funcionalidades seguem todo o fluxo de trabalho de um </w:t>
       </w:r>
       <w:r>
         <w:rPr>
@@ -3533,7 +3162,7 @@
           <w:sz w:val="24"/>
           <w:szCs w:val="24"/>
         </w:rPr>
-        <w:t xml:space="preserve"> (QE), desde o planejamento até a entrega. Siga as etapas dos sub-tópicos para se orientar no trabalho. </w:t>
+        <w:t xml:space="preserve"> (QE), desde o planejamento até a entrega. A seguir constam todas as etapas com seus respectivos links e imagens. </w:t>
       </w:r>
     </w:p>
     <w:p>
@@ -3559,470 +3188,22 @@
     </w:p>
     <w:p>
       <w:pPr>
-        <w:pStyle w:val="Normal"/>
-        <w:spacing w:lineRule="auto" w:line="360"/>
-        <w:jc w:val="both"/>
-        <w:rPr/>
-      </w:pPr>
-      <w:r>
-        <w:rPr>
-          <w:rFonts w:cs="Arial" w:ascii="Arial" w:hAnsi="Arial"/>
-          <w:b/>
-          <w:bCs/>
-          <w:color w:val="000000"/>
-          <w:sz w:val="24"/>
-          <w:szCs w:val="24"/>
-        </w:rPr>
-        <w:t>ATENÇÃO</w:t>
-      </w:r>
-      <w:r>
-        <w:rPr>
-          <w:rFonts w:cs="Arial" w:ascii="Arial" w:hAnsi="Arial"/>
-          <w:color w:val="000000"/>
-          <w:sz w:val="24"/>
-          <w:szCs w:val="24"/>
-        </w:rPr>
-        <w:t xml:space="preserve">: </w:t>
-      </w:r>
+        <w:pStyle w:val="Ttulo2"/>
+        <w:rPr/>
+      </w:pPr>
+      <w:bookmarkStart w:id="4" w:name="_Toc99483090"/>
+      <w:r>
+        <w:rPr/>
+        <w:t>Estratégia de teste</w:t>
+      </w:r>
+      <w:bookmarkEnd w:id="4"/>
     </w:p>
     <w:p>
       <w:pPr>
         <w:pStyle w:val="ListParagraph"/>
         <w:numPr>
           <w:ilvl w:val="0"/>
-          <w:numId w:val="9"/>
-        </w:numPr>
-        <w:spacing w:lineRule="auto" w:line="360"/>
-        <w:ind w:left="720" w:right="0" w:hanging="360"/>
-        <w:jc w:val="both"/>
-        <w:rPr>
-          <w:rFonts w:ascii="Arial" w:hAnsi="Arial" w:cs="Arial"/>
-          <w:color w:val="000000"/>
-          <w:sz w:val="24"/>
-          <w:szCs w:val="24"/>
-        </w:rPr>
-      </w:pPr>
-      <w:r>
-        <w:rPr>
-          <w:rFonts w:cs="Arial" w:ascii="Arial" w:hAnsi="Arial"/>
-          <w:color w:val="000000"/>
-          <w:sz w:val="24"/>
-          <w:szCs w:val="24"/>
-        </w:rPr>
-        <w:t>Conforme a sua estratégia, você pode executar os testes no endereço disponibilizado ou utilizando as imagens disponíveis no Docker Hub:</w:t>
-      </w:r>
-    </w:p>
-    <w:p>
-      <w:pPr>
-        <w:pStyle w:val="ListParagraph"/>
-        <w:numPr>
-          <w:ilvl w:val="1"/>
-          <w:numId w:val="9"/>
-        </w:numPr>
-        <w:spacing w:lineRule="auto" w:line="360"/>
-        <w:ind w:left="720" w:right="0" w:hanging="360"/>
-        <w:jc w:val="both"/>
-        <w:rPr/>
-      </w:pPr>
-      <w:r>
-        <w:rPr>
-          <w:rFonts w:cs="Arial" w:ascii="Arial" w:hAnsi="Arial"/>
-          <w:color w:val="000000"/>
-          <w:sz w:val="24"/>
-          <w:szCs w:val="24"/>
-        </w:rPr>
-        <w:t xml:space="preserve">Banco de Dados: </w:t>
-      </w:r>
-      <w:hyperlink r:id="rId4">
-        <w:r>
-          <w:rPr>
-            <w:rStyle w:val="LinkdaInternet"/>
-            <w:rFonts w:cs="Arial" w:ascii="Arial" w:hAnsi="Arial"/>
-            <w:sz w:val="24"/>
-            <w:szCs w:val="24"/>
-          </w:rPr>
-          <w:t>ernestosbarbosa/lojaebacdb</w:t>
-        </w:r>
-      </w:hyperlink>
-    </w:p>
-    <w:p>
-      <w:pPr>
-        <w:pStyle w:val="ListParagraph"/>
-        <w:numPr>
-          <w:ilvl w:val="1"/>
-          <w:numId w:val="9"/>
-        </w:numPr>
-        <w:spacing w:lineRule="auto" w:line="360"/>
-        <w:ind w:left="720" w:right="0" w:hanging="360"/>
-        <w:jc w:val="both"/>
-        <w:rPr/>
-      </w:pPr>
-      <w:r>
-        <w:rPr>
-          <w:rFonts w:cs="Arial" w:ascii="Arial" w:hAnsi="Arial"/>
-          <w:color w:val="000000"/>
-          <w:sz w:val="24"/>
-          <w:szCs w:val="24"/>
-        </w:rPr>
-        <w:t xml:space="preserve">Loja EBAC: </w:t>
-      </w:r>
-      <w:hyperlink r:id="rId5">
-        <w:r>
-          <w:rPr>
-            <w:rStyle w:val="LinkdaInternet"/>
-            <w:rFonts w:cs="Arial" w:ascii="Arial" w:hAnsi="Arial"/>
-            <w:sz w:val="24"/>
-            <w:szCs w:val="24"/>
-          </w:rPr>
-          <w:t>ernestosbarbosa/lojaebac</w:t>
-        </w:r>
-      </w:hyperlink>
-    </w:p>
-    <w:p>
-      <w:pPr>
-        <w:pStyle w:val="ListParagraph"/>
-        <w:spacing w:lineRule="auto" w:line="360"/>
-        <w:ind w:left="2160" w:right="0" w:hanging="0"/>
-        <w:jc w:val="both"/>
-        <w:rPr>
-          <w:rFonts w:ascii="Arial" w:hAnsi="Arial" w:cs="Arial"/>
-          <w:color w:val="000000"/>
-          <w:sz w:val="24"/>
-          <w:szCs w:val="24"/>
-        </w:rPr>
-      </w:pPr>
-      <w:r>
-        <w:rPr>
-          <w:rFonts w:cs="Arial" w:ascii="Arial" w:hAnsi="Arial"/>
-          <w:color w:val="000000"/>
-          <w:sz w:val="24"/>
-          <w:szCs w:val="24"/>
-        </w:rPr>
-      </w:r>
-    </w:p>
-    <w:p>
-      <w:pPr>
-        <w:pStyle w:val="ListParagraph"/>
-        <w:numPr>
-          <w:ilvl w:val="2"/>
-          <w:numId w:val="9"/>
-        </w:numPr>
-        <w:spacing w:lineRule="auto" w:line="360"/>
-        <w:ind w:left="720" w:right="0" w:hanging="360"/>
-        <w:jc w:val="both"/>
-        <w:rPr>
-          <w:rFonts w:ascii="Arial" w:hAnsi="Arial" w:cs="Arial"/>
-          <w:color w:val="000000"/>
-          <w:sz w:val="24"/>
-          <w:szCs w:val="24"/>
-        </w:rPr>
-      </w:pPr>
-      <w:r>
-        <w:rPr>
-          <w:rFonts w:cs="Arial" w:ascii="Arial" w:hAnsi="Arial"/>
-          <w:color w:val="000000"/>
-          <w:sz w:val="24"/>
-          <w:szCs w:val="24"/>
-        </w:rPr>
-        <w:t xml:space="preserve">Comandos para subir os containers: </w:t>
-      </w:r>
-    </w:p>
-    <w:p>
-      <w:pPr>
-        <w:pStyle w:val="Normal"/>
-        <w:shd w:val="clear" w:fill="1E1E1E"/>
-        <w:spacing w:lineRule="atLeast" w:line="270" w:before="0" w:after="0"/>
-        <w:rPr>
-          <w:rFonts w:ascii="Menlo" w:hAnsi="Menlo" w:eastAsia="Times New Roman" w:cs="Menlo"/>
-          <w:i/>
-          <w:i/>
-          <w:iCs/>
-          <w:color w:val="D4D4D4"/>
-          <w:sz w:val="18"/>
-          <w:szCs w:val="18"/>
-          <w:lang w:val="en-US" w:eastAsia="pt-BR"/>
-        </w:rPr>
-      </w:pPr>
-      <w:r>
-        <w:rPr>
-          <w:rFonts w:eastAsia="Times New Roman" w:cs="Menlo" w:ascii="Menlo" w:hAnsi="Menlo"/>
-          <w:i/>
-          <w:iCs/>
-          <w:color w:val="D4D4D4"/>
-          <w:sz w:val="18"/>
-          <w:szCs w:val="18"/>
-          <w:lang w:val="en-US" w:eastAsia="pt-BR"/>
-        </w:rPr>
-        <w:t>docker network create --attachable ebac-network</w:t>
-      </w:r>
-    </w:p>
-    <w:p>
-      <w:pPr>
-        <w:pStyle w:val="Normal"/>
-        <w:shd w:val="clear" w:fill="1E1E1E"/>
-        <w:spacing w:lineRule="atLeast" w:line="270" w:before="0" w:after="0"/>
-        <w:rPr>
-          <w:rFonts w:ascii="Menlo" w:hAnsi="Menlo" w:eastAsia="Times New Roman" w:cs="Menlo"/>
-          <w:i/>
-          <w:i/>
-          <w:iCs/>
-          <w:color w:val="D4D4D4"/>
-          <w:sz w:val="18"/>
-          <w:szCs w:val="18"/>
-          <w:lang w:val="en-US" w:eastAsia="pt-BR"/>
-        </w:rPr>
-      </w:pPr>
-      <w:r>
-        <w:rPr>
-          <w:rFonts w:eastAsia="Times New Roman" w:cs="Menlo" w:ascii="Menlo" w:hAnsi="Menlo"/>
-          <w:i/>
-          <w:iCs/>
-          <w:color w:val="D4D4D4"/>
-          <w:sz w:val="18"/>
-          <w:szCs w:val="18"/>
-          <w:lang w:val="en-US" w:eastAsia="pt-BR"/>
-        </w:rPr>
-      </w:r>
-    </w:p>
-    <w:p>
-      <w:pPr>
-        <w:pStyle w:val="Normal"/>
-        <w:shd w:val="clear" w:fill="1E1E1E"/>
-        <w:spacing w:lineRule="atLeast" w:line="270" w:before="0" w:after="0"/>
-        <w:rPr>
-          <w:rFonts w:ascii="Menlo" w:hAnsi="Menlo" w:eastAsia="Times New Roman" w:cs="Menlo"/>
-          <w:i/>
-          <w:i/>
-          <w:iCs/>
-          <w:color w:val="D4D4D4"/>
-          <w:sz w:val="18"/>
-          <w:szCs w:val="18"/>
-          <w:lang w:val="en-US" w:eastAsia="pt-BR"/>
-        </w:rPr>
-      </w:pPr>
-      <w:r>
-        <w:rPr>
-          <w:rFonts w:eastAsia="Times New Roman" w:cs="Menlo" w:ascii="Menlo" w:hAnsi="Menlo"/>
-          <w:i/>
-          <w:iCs/>
-          <w:color w:val="D4D4D4"/>
-          <w:sz w:val="18"/>
-          <w:szCs w:val="18"/>
-          <w:lang w:val="en-US" w:eastAsia="pt-BR"/>
-        </w:rPr>
-        <w:t>docker run -d --name wp_db -p 3306:3306 --network ebac-network ernestosbarbosa/lojaebacdb:latest</w:t>
-      </w:r>
-    </w:p>
-    <w:p>
-      <w:pPr>
-        <w:pStyle w:val="Normal"/>
-        <w:shd w:val="clear" w:fill="1E1E1E"/>
-        <w:spacing w:lineRule="atLeast" w:line="270" w:before="0" w:after="0"/>
-        <w:rPr>
-          <w:rFonts w:ascii="Menlo" w:hAnsi="Menlo" w:eastAsia="Times New Roman" w:cs="Menlo"/>
-          <w:i/>
-          <w:i/>
-          <w:iCs/>
-          <w:color w:val="D4D4D4"/>
-          <w:sz w:val="18"/>
-          <w:szCs w:val="18"/>
-          <w:lang w:val="en-US" w:eastAsia="pt-BR"/>
-        </w:rPr>
-      </w:pPr>
-      <w:r>
-        <w:rPr>
-          <w:rFonts w:eastAsia="Times New Roman" w:cs="Menlo" w:ascii="Menlo" w:hAnsi="Menlo"/>
-          <w:i/>
-          <w:iCs/>
-          <w:color w:val="D4D4D4"/>
-          <w:sz w:val="18"/>
-          <w:szCs w:val="18"/>
-          <w:lang w:val="en-US" w:eastAsia="pt-BR"/>
-        </w:rPr>
-      </w:r>
-    </w:p>
-    <w:p>
-      <w:pPr>
-        <w:pStyle w:val="Normal"/>
-        <w:shd w:val="clear" w:fill="1E1E1E"/>
-        <w:spacing w:lineRule="atLeast" w:line="270" w:before="0" w:after="0"/>
-        <w:rPr>
-          <w:rFonts w:ascii="Menlo" w:hAnsi="Menlo" w:eastAsia="Times New Roman" w:cs="Menlo"/>
-          <w:i/>
-          <w:i/>
-          <w:iCs/>
-          <w:color w:val="D4D4D4"/>
-          <w:sz w:val="18"/>
-          <w:szCs w:val="18"/>
-          <w:lang w:val="en-US" w:eastAsia="pt-BR"/>
-        </w:rPr>
-      </w:pPr>
-      <w:r>
-        <w:rPr>
-          <w:rFonts w:eastAsia="Times New Roman" w:cs="Menlo" w:ascii="Menlo" w:hAnsi="Menlo"/>
-          <w:i/>
-          <w:iCs/>
-          <w:color w:val="D4D4D4"/>
-          <w:sz w:val="18"/>
-          <w:szCs w:val="18"/>
-          <w:lang w:val="en-US" w:eastAsia="pt-BR"/>
-        </w:rPr>
-        <w:t>docker run -d --name wp -p 80:80 --network ebac-network ernestosbarbosa/lojaebac:latest</w:t>
-      </w:r>
-    </w:p>
-    <w:p>
-      <w:pPr>
-        <w:pStyle w:val="Normal"/>
-        <w:rPr>
-          <w:lang w:val="en-US"/>
-        </w:rPr>
-      </w:pPr>
-      <w:r>
-        <w:rPr>
-          <w:lang w:val="en-US"/>
-        </w:rPr>
-      </w:r>
-    </w:p>
-    <w:p>
-      <w:pPr>
-        <w:pStyle w:val="Normal"/>
-        <w:spacing w:lineRule="auto" w:line="360"/>
-        <w:jc w:val="center"/>
-        <w:rPr/>
-      </w:pPr>
-      <w:r>
-        <w:rPr>
-          <w:rFonts w:cs="Arial" w:ascii="Arial" w:hAnsi="Arial"/>
-          <w:i/>
-          <w:iCs/>
-          <w:color w:val="000000"/>
-          <w:sz w:val="24"/>
-          <w:szCs w:val="24"/>
-        </w:rPr>
-        <w:t xml:space="preserve">Após subir os containers a loja estará em </w:t>
-      </w:r>
-      <w:hyperlink r:id="rId6">
-        <w:r>
-          <w:rPr>
-            <w:rStyle w:val="LinkdaInternet"/>
-            <w:rFonts w:cs="Arial" w:ascii="Arial" w:hAnsi="Arial"/>
-            <w:i/>
-            <w:iCs/>
-            <w:sz w:val="24"/>
-            <w:szCs w:val="24"/>
-          </w:rPr>
-          <w:t>http://localhost:80</w:t>
-        </w:r>
-      </w:hyperlink>
-    </w:p>
-    <w:p>
-      <w:pPr>
-        <w:pStyle w:val="ListParagraph"/>
-        <w:spacing w:lineRule="auto" w:line="360"/>
-        <w:jc w:val="both"/>
-        <w:rPr>
-          <w:rFonts w:ascii="Arial" w:hAnsi="Arial" w:cs="Arial"/>
-          <w:color w:val="000000"/>
-          <w:sz w:val="24"/>
-          <w:szCs w:val="24"/>
-        </w:rPr>
-      </w:pPr>
-      <w:r>
-        <w:rPr>
-          <w:rFonts w:cs="Arial" w:ascii="Arial" w:hAnsi="Arial"/>
-          <w:color w:val="000000"/>
-          <w:sz w:val="24"/>
-          <w:szCs w:val="24"/>
-        </w:rPr>
-      </w:r>
-    </w:p>
-    <w:p>
-      <w:pPr>
-        <w:pStyle w:val="ListParagraph"/>
-        <w:numPr>
-          <w:ilvl w:val="0"/>
-          <w:numId w:val="9"/>
-        </w:numPr>
-        <w:spacing w:lineRule="auto" w:line="360"/>
-        <w:ind w:left="720" w:right="0" w:hanging="360"/>
-        <w:jc w:val="both"/>
-        <w:rPr>
-          <w:rFonts w:ascii="Arial" w:hAnsi="Arial" w:cs="Arial"/>
-          <w:color w:val="000000"/>
-          <w:sz w:val="24"/>
-          <w:szCs w:val="24"/>
-        </w:rPr>
-      </w:pPr>
-      <w:r>
-        <w:rPr>
-          <w:rFonts w:cs="Arial" w:ascii="Arial" w:hAnsi="Arial"/>
-          <w:color w:val="000000"/>
-          <w:sz w:val="24"/>
-          <w:szCs w:val="24"/>
-        </w:rPr>
-        <w:t>Como este trabalho complementa o que criou em seu Trabalho de Consolidação (Módulo 19), você pode utilizá-lo como base para o seu Trabalho de Conclusão.</w:t>
-      </w:r>
-    </w:p>
-    <w:p>
-      <w:pPr>
-        <w:pStyle w:val="Normal"/>
-        <w:spacing w:lineRule="auto" w:line="360"/>
-        <w:jc w:val="both"/>
-        <w:rPr>
-          <w:rFonts w:ascii="Arial" w:hAnsi="Arial" w:cs="Arial"/>
-          <w:color w:val="000000"/>
-          <w:sz w:val="24"/>
-          <w:szCs w:val="24"/>
-        </w:rPr>
-      </w:pPr>
-      <w:r>
-        <w:rPr>
-          <w:rFonts w:cs="Arial" w:ascii="Arial" w:hAnsi="Arial"/>
-          <w:color w:val="000000"/>
-          <w:sz w:val="24"/>
-          <w:szCs w:val="24"/>
-        </w:rPr>
-      </w:r>
-    </w:p>
-    <w:p>
-      <w:pPr>
-        <w:pStyle w:val="Normal"/>
-        <w:spacing w:lineRule="auto" w:line="360"/>
-        <w:jc w:val="both"/>
-        <w:rPr>
-          <w:rFonts w:ascii="Arial" w:hAnsi="Arial" w:cs="Arial"/>
-          <w:color w:val="000000"/>
-          <w:sz w:val="24"/>
-          <w:szCs w:val="24"/>
-        </w:rPr>
-      </w:pPr>
-      <w:r>
-        <w:rPr>
-          <w:rFonts w:cs="Arial" w:ascii="Arial" w:hAnsi="Arial"/>
-          <w:color w:val="000000"/>
-          <w:sz w:val="24"/>
-          <w:szCs w:val="24"/>
-        </w:rPr>
-      </w:r>
-    </w:p>
-    <w:p>
-      <w:pPr>
-        <w:pStyle w:val="Ttulo2"/>
-        <w:rPr/>
-      </w:pPr>
-      <w:bookmarkStart w:id="4" w:name="_Toc99483090"/>
-      <w:r>
-        <w:rPr/>
-        <w:t>Estratégia de teste</w:t>
-      </w:r>
-      <w:bookmarkEnd w:id="4"/>
-    </w:p>
-    <w:p>
-      <w:pPr>
-        <w:pStyle w:val="ListParagraph"/>
-        <w:numPr>
-          <w:ilvl w:val="0"/>
-          <w:numId w:val="8"/>
+          <w:numId w:val="7"/>
         </w:numPr>
         <w:ind w:left="720" w:right="0" w:hanging="360"/>
         <w:rPr>
@@ -4039,57 +3220,7 @@
           <w:sz w:val="24"/>
           <w:szCs w:val="24"/>
         </w:rPr>
-        <w:t>Faça uma estratégia de testes em um mapa mental, seguindo algumas diretrizes como objetivos, papeis e responsabilidades, fases de testes, padrões, tipos de testes, técnicas de testes, ambientes, ferramentas, abordagem (manual ou automatizado), framework ou ferramenta usados, plataformas (web, api, mobile), etc.;</w:t>
-      </w:r>
-    </w:p>
-    <w:p>
-      <w:pPr>
-        <w:pStyle w:val="ListParagraph"/>
-        <w:numPr>
-          <w:ilvl w:val="0"/>
-          <w:numId w:val="8"/>
-        </w:numPr>
-        <w:ind w:left="720" w:right="0" w:hanging="360"/>
-        <w:rPr>
-          <w:rFonts w:ascii="Arial" w:hAnsi="Arial" w:cs="Arial"/>
-          <w:color w:val="000000"/>
-          <w:sz w:val="24"/>
-          <w:szCs w:val="24"/>
-        </w:rPr>
-      </w:pPr>
-      <w:r>
-        <w:rPr>
-          <w:rFonts w:cs="Arial" w:ascii="Arial" w:hAnsi="Arial"/>
-          <w:color w:val="000000"/>
-          <w:sz w:val="24"/>
-          <w:szCs w:val="24"/>
-        </w:rPr>
-        <w:t>Referência: Módulo 5</w:t>
-      </w:r>
-    </w:p>
-    <w:p>
-      <w:pPr>
-        <w:pStyle w:val="ListParagraph"/>
-        <w:numPr>
-          <w:ilvl w:val="0"/>
-          <w:numId w:val="8"/>
-        </w:numPr>
-        <w:ind w:left="720" w:right="0" w:hanging="360"/>
-        <w:rPr>
-          <w:rFonts w:ascii="Arial" w:hAnsi="Arial" w:cs="Arial"/>
-          <w:color w:val="000000"/>
-          <w:sz w:val="24"/>
-          <w:szCs w:val="24"/>
-        </w:rPr>
-      </w:pPr>
-      <w:r>
-        <w:rPr>
-          <w:rFonts w:cs="Arial" w:ascii="Arial" w:hAnsi="Arial"/>
-          <w:color w:val="000000"/>
-          <w:sz w:val="24"/>
-          <w:szCs w:val="24"/>
-        </w:rPr>
-        <w:t>Após fazer sua estratégia de teste, tire um print e cole aqui:</w:t>
+        <w:t>Mapa mental com planejamento, objetivos, técnicas, ferramentas e abordagem.</w:t>
         <w:br/>
       </w:r>
     </w:p>
@@ -4113,7 +3244,7 @@
             <wp:positionV relativeFrom="paragraph">
               <wp:posOffset>635</wp:posOffset>
             </wp:positionV>
-            <wp:extent cx="5400040" cy="2124710"/>
+            <wp:extent cx="5400040" cy="2732405"/>
             <wp:effectExtent l="0" t="0" r="0" b="0"/>
             <wp:wrapSquare wrapText="largest"/>
             <wp:docPr id="2" name="Figura1" descr=""/>
@@ -4130,7 +3261,7 @@
                     </pic:cNvPicPr>
                   </pic:nvPicPr>
                   <pic:blipFill>
-                    <a:blip r:embed="rId7"/>
+                    <a:blip r:embed="rId4"/>
                     <a:stretch>
                       <a:fillRect/>
                     </a:stretch>
@@ -4138,7 +3269,7 @@
                   <pic:spPr bwMode="auto">
                     <a:xfrm>
                       <a:off x="0" y="0"/>
-                      <a:ext cx="5400040" cy="2124710"/>
+                      <a:ext cx="5400040" cy="2732405"/>
                     </a:xfrm>
                     <a:prstGeom prst="rect">
                       <a:avLst/>
@@ -4162,44 +3293,6 @@
     </w:p>
     <w:p>
       <w:pPr>
-        <w:pStyle w:val="Normal"/>
-        <w:rPr>
-          <w:rFonts w:ascii="Arial" w:hAnsi="Arial" w:cs="Arial"/>
-          <w:color w:val="000000"/>
-          <w:sz w:val="24"/>
-          <w:szCs w:val="24"/>
-        </w:rPr>
-      </w:pPr>
-      <w:r>
-        <w:rPr>
-          <w:rFonts w:cs="Arial" w:ascii="Arial" w:hAnsi="Arial"/>
-          <w:color w:val="000000"/>
-          <w:sz w:val="24"/>
-          <w:szCs w:val="24"/>
-        </w:rPr>
-      </w:r>
-    </w:p>
-    <w:p>
-      <w:pPr>
-        <w:pStyle w:val="Normal"/>
-        <w:rPr>
-          <w:rFonts w:ascii="Arial" w:hAnsi="Arial" w:cs="Arial"/>
-          <w:color w:val="000000"/>
-          <w:sz w:val="24"/>
-          <w:szCs w:val="24"/>
-        </w:rPr>
-      </w:pPr>
-      <w:r>
-        <w:rPr>
-          <w:rFonts w:cs="Arial" w:ascii="Arial" w:hAnsi="Arial"/>
-          <w:color w:val="000000"/>
-          <w:sz w:val="24"/>
-          <w:szCs w:val="24"/>
-        </w:rPr>
-      </w:r>
-    </w:p>
-    <w:p>
-      <w:pPr>
         <w:pStyle w:val="Ttulo2"/>
         <w:rPr/>
       </w:pPr>
@@ -4236,83 +3329,20 @@
           <w:sz w:val="24"/>
           <w:szCs w:val="24"/>
         </w:rPr>
-        <w:t xml:space="preserve">Considere as histórias de usuário: </w:t>
-      </w:r>
-    </w:p>
-    <w:p>
-      <w:pPr>
-        <w:pStyle w:val="ListParagraph"/>
-        <w:numPr>
-          <w:ilvl w:val="1"/>
-          <w:numId w:val="4"/>
-        </w:numPr>
-        <w:ind w:left="720" w:right="0" w:hanging="360"/>
-        <w:rPr>
-          <w:rFonts w:ascii="Arial" w:hAnsi="Arial" w:cs="Arial"/>
-          <w:color w:val="000000"/>
-          <w:sz w:val="24"/>
-          <w:szCs w:val="24"/>
-        </w:rPr>
-      </w:pPr>
-      <w:r>
-        <w:rPr>
-          <w:rFonts w:cs="Arial" w:ascii="Arial" w:hAnsi="Arial"/>
-          <w:color w:val="000000"/>
-          <w:sz w:val="24"/>
-          <w:szCs w:val="24"/>
-        </w:rPr>
-        <w:t>[US-0001] – Adicionar item ao carrinho</w:t>
-      </w:r>
-    </w:p>
-    <w:p>
-      <w:pPr>
-        <w:pStyle w:val="ListParagraph"/>
-        <w:numPr>
-          <w:ilvl w:val="1"/>
-          <w:numId w:val="4"/>
-        </w:numPr>
-        <w:ind w:left="720" w:right="0" w:hanging="360"/>
-        <w:rPr>
-          <w:rFonts w:ascii="Arial" w:hAnsi="Arial" w:cs="Arial"/>
-          <w:color w:val="000000"/>
-          <w:sz w:val="24"/>
-          <w:szCs w:val="24"/>
-        </w:rPr>
-      </w:pPr>
-      <w:r>
-        <w:rPr>
-          <w:rFonts w:cs="Arial" w:ascii="Arial" w:hAnsi="Arial"/>
-          <w:color w:val="000000"/>
-          <w:sz w:val="24"/>
-          <w:szCs w:val="24"/>
-        </w:rPr>
-        <w:t xml:space="preserve">[US-0002] – Login na plataforma </w:t>
-      </w:r>
-    </w:p>
-    <w:p>
-      <w:pPr>
-        <w:pStyle w:val="ListParagraph"/>
-        <w:numPr>
-          <w:ilvl w:val="1"/>
-          <w:numId w:val="4"/>
-        </w:numPr>
-        <w:ind w:left="720" w:right="0" w:hanging="360"/>
-        <w:rPr>
-          <w:rFonts w:ascii="Arial" w:hAnsi="Arial" w:cs="Arial"/>
-          <w:color w:val="000000"/>
-          <w:sz w:val="24"/>
-          <w:szCs w:val="24"/>
-        </w:rPr>
-      </w:pPr>
-      <w:r>
-        <w:rPr>
-          <w:rFonts w:cs="Arial" w:ascii="Arial" w:hAnsi="Arial"/>
-          <w:color w:val="000000"/>
-          <w:sz w:val="24"/>
-          <w:szCs w:val="24"/>
-        </w:rPr>
-        <w:t xml:space="preserve">[US-0003] – API de cupons   </w:t>
-      </w:r>
+        <w:t xml:space="preserve">Três histórias de usuário foram previamente definidas e outras cinco foram criadas. Segue o link: </w:t>
+      </w:r>
+      <w:hyperlink r:id="rId5">
+        <w:r>
+          <w:rPr>
+            <w:rStyle w:val="LinkdaInternet"/>
+            <w:rFonts w:cs="Arial" w:ascii="Arial" w:hAnsi="Arial"/>
+            <w:color w:val="000000"/>
+            <w:sz w:val="24"/>
+            <w:szCs w:val="24"/>
+          </w:rPr>
+          <w:t>https://github.com/taistj3/tcc-ebac-qe/tree/main/projetoTCC/documentos/historiasUsuario</w:t>
+        </w:r>
+      </w:hyperlink>
     </w:p>
     <w:p>
       <w:pPr>
@@ -4323,21 +3353,89 @@
         </w:numPr>
         <w:ind w:left="720" w:right="0" w:hanging="360"/>
         <w:rPr>
-          <w:rFonts w:ascii="Arial" w:hAnsi="Arial" w:cs="Arial"/>
-          <w:color w:val="000000"/>
-          <w:sz w:val="24"/>
-          <w:szCs w:val="24"/>
-        </w:rPr>
-      </w:pPr>
-      <w:r>
-        <w:rPr>
-          <w:rFonts w:cs="Arial" w:ascii="Arial" w:hAnsi="Arial"/>
-          <w:color w:val="000000"/>
-          <w:sz w:val="24"/>
-          <w:szCs w:val="24"/>
-        </w:rPr>
-        <w:t>Para cada uma delas crie pelo menos 4 critérios de aceitação usando a linguagem Gherkin;</w:t>
-      </w:r>
+          <w:rFonts w:ascii="Arial" w:hAnsi="Arial"/>
+          <w:sz w:val="24"/>
+          <w:szCs w:val="24"/>
+          <w:u w:val="single"/>
+        </w:rPr>
+      </w:pPr>
+      <w:r>
+        <w:rPr>
+          <w:rFonts w:ascii="Arial" w:hAnsi="Arial"/>
+          <w:sz w:val="24"/>
+          <w:szCs w:val="24"/>
+          <w:u w:val="none"/>
+        </w:rPr>
+        <w:t xml:space="preserve">Para cada história de usuário foram criados pelo menos quatro critérios de aceitação usando Gherkin. Segue o link: </w:t>
+      </w:r>
+    </w:p>
+    <w:p>
+      <w:pPr>
+        <w:pStyle w:val="ListParagraph"/>
+        <w:numPr>
+          <w:ilvl w:val="0"/>
+          <w:numId w:val="0"/>
+        </w:numPr>
+        <w:ind w:left="1080" w:right="0" w:hanging="0"/>
+        <w:rPr>
+          <w:rFonts w:ascii="Arial" w:hAnsi="Arial"/>
+          <w:sz w:val="24"/>
+          <w:szCs w:val="24"/>
+          <w:u w:val="single"/>
+        </w:rPr>
+      </w:pPr>
+      <w:r>
+        <w:rPr>
+          <w:rFonts w:ascii="Arial" w:hAnsi="Arial"/>
+          <w:sz w:val="24"/>
+          <w:szCs w:val="24"/>
+          <w:u w:val="single"/>
+        </w:rPr>
+        <w:t>https://github.com/taistj3/tcc-ebac-qe/tree/main/projetoTCC/documentos/cenariosGherkin</w:t>
+      </w:r>
+    </w:p>
+    <w:p>
+      <w:pPr>
+        <w:pStyle w:val="Normal"/>
+        <w:rPr/>
+      </w:pPr>
+      <w:r>
+        <w:rPr/>
+      </w:r>
+    </w:p>
+    <w:p>
+      <w:pPr>
+        <w:pStyle w:val="Normal"/>
+        <w:rPr/>
+      </w:pPr>
+      <w:r>
+        <w:rPr/>
+      </w:r>
+    </w:p>
+    <w:p>
+      <w:pPr>
+        <w:pStyle w:val="Normal"/>
+        <w:rPr/>
+      </w:pPr>
+      <w:r>
+        <w:rPr/>
+      </w:r>
+    </w:p>
+    <w:p>
+      <w:pPr>
+        <w:pStyle w:val="Ttulo2"/>
+        <w:rPr/>
+      </w:pPr>
+      <w:r>
+        <w:rPr/>
+        <w:t xml:space="preserve"> </w:t>
+      </w:r>
+      <w:bookmarkStart w:id="6" w:name="_Toc99483092"/>
+      <w:r>
+        <w:rPr/>
+        <w:t>Casos de testes</w:t>
+      </w:r>
+      <w:bookmarkEnd w:id="6"/>
     </w:p>
     <w:p>
       <w:pPr>
@@ -4347,12 +3445,7 @@
           <w:numId w:val="2"/>
         </w:numPr>
         <w:ind w:left="720" w:right="0" w:hanging="360"/>
-        <w:rPr>
-          <w:rFonts w:ascii="Arial" w:hAnsi="Arial" w:cs="Arial"/>
-          <w:color w:val="000000"/>
-          <w:sz w:val="24"/>
-          <w:szCs w:val="24"/>
-        </w:rPr>
+        <w:rPr/>
       </w:pPr>
       <w:r>
         <w:rPr>
@@ -4360,18 +3453,145 @@
           <w:color w:val="000000"/>
           <w:sz w:val="24"/>
           <w:szCs w:val="24"/>
-        </w:rPr>
-        <w:t>Crie histórias de usuário para as funcionalidades:</w:t>
+          <w:u w:val="none"/>
+        </w:rPr>
+        <w:t>Foram criados pelo menos quatro casos de teste para cada história de usuário. Consideramos o “caminho feliz” e o fluxo alternativo como base. Segue o link:</w:t>
       </w:r>
     </w:p>
     <w:p>
       <w:pPr>
         <w:pStyle w:val="ListParagraph"/>
         <w:numPr>
-          <w:ilvl w:val="1"/>
-          <w:numId w:val="2"/>
+          <w:ilvl w:val="0"/>
+          <w:numId w:val="0"/>
+        </w:numPr>
+        <w:ind w:left="1080" w:right="0" w:hanging="0"/>
+        <w:rPr/>
+      </w:pPr>
+      <w:hyperlink r:id="rId6">
+        <w:r>
+          <w:rPr>
+            <w:rStyle w:val="LinkdaInternet"/>
+            <w:rFonts w:cs="Arial" w:ascii="Arial" w:hAnsi="Arial"/>
+            <w:color w:val="000000"/>
+            <w:sz w:val="24"/>
+            <w:szCs w:val="24"/>
+            <w:u w:val="single"/>
+          </w:rPr>
+          <w:t>https://github.com/taistj3/tcc-ebac-qe/tree/main/projetoTCC/documentos/casosDeTeste</w:t>
+        </w:r>
+      </w:hyperlink>
+    </w:p>
+    <w:p>
+      <w:pPr>
+        <w:pStyle w:val="Normal"/>
+        <w:rPr>
+          <w:rFonts w:ascii="Arial" w:hAnsi="Arial" w:cs="Arial"/>
+          <w:color w:val="000000"/>
+          <w:sz w:val="24"/>
+          <w:szCs w:val="24"/>
+        </w:rPr>
+      </w:pPr>
+      <w:r>
+        <w:rPr>
+          <w:rFonts w:cs="Arial" w:ascii="Arial" w:hAnsi="Arial"/>
+          <w:color w:val="000000"/>
+          <w:sz w:val="24"/>
+          <w:szCs w:val="24"/>
+        </w:rPr>
+      </w:r>
+    </w:p>
+    <w:p>
+      <w:pPr>
+        <w:pStyle w:val="Normal"/>
+        <w:rPr>
+          <w:rFonts w:ascii="Arial" w:hAnsi="Arial" w:cs="Arial"/>
+          <w:color w:val="000000"/>
+          <w:sz w:val="24"/>
+          <w:szCs w:val="24"/>
+        </w:rPr>
+      </w:pPr>
+      <w:r>
+        <w:rPr>
+          <w:rFonts w:cs="Arial" w:ascii="Arial" w:hAnsi="Arial"/>
+          <w:color w:val="000000"/>
+          <w:sz w:val="24"/>
+          <w:szCs w:val="24"/>
+        </w:rPr>
+      </w:r>
+    </w:p>
+    <w:p>
+      <w:pPr>
+        <w:pStyle w:val="Normal"/>
+        <w:rPr>
+          <w:rFonts w:ascii="Arial" w:hAnsi="Arial" w:cs="Arial"/>
+          <w:color w:val="000000"/>
+          <w:sz w:val="24"/>
+          <w:szCs w:val="24"/>
+        </w:rPr>
+      </w:pPr>
+      <w:r>
+        <w:rPr>
+          <w:rFonts w:cs="Arial" w:ascii="Arial" w:hAnsi="Arial"/>
+          <w:color w:val="000000"/>
+          <w:sz w:val="24"/>
+          <w:szCs w:val="24"/>
+        </w:rPr>
+      </w:r>
+    </w:p>
+    <w:p>
+      <w:pPr>
+        <w:pStyle w:val="Ttulo2"/>
+        <w:rPr/>
+      </w:pPr>
+      <w:r>
+        <w:rPr/>
+        <w:t xml:space="preserve"> </w:t>
+      </w:r>
+      <w:bookmarkStart w:id="7" w:name="_Toc99483093"/>
+      <w:r>
+        <w:rPr/>
+        <w:t>Repositório no Github</w:t>
+      </w:r>
+      <w:bookmarkEnd w:id="7"/>
+    </w:p>
+    <w:p>
+      <w:pPr>
+        <w:pStyle w:val="ListParagraph"/>
+        <w:numPr>
+          <w:ilvl w:val="0"/>
+          <w:numId w:val="5"/>
         </w:numPr>
         <w:ind w:left="720" w:right="0" w:hanging="360"/>
+        <w:rPr/>
+      </w:pPr>
+      <w:hyperlink r:id="rId7" w:tgtFrame="_blank">
+        <w:r>
+          <w:rPr>
+            <w:rStyle w:val="LinkdaInternet"/>
+            <w:rFonts w:cs="Arial" w:ascii="Arial" w:hAnsi="Arial"/>
+            <w:color w:val="000000"/>
+            <w:sz w:val="24"/>
+            <w:szCs w:val="24"/>
+            <w:shd w:fill="auto" w:val="clear"/>
+          </w:rPr>
+          <w:t>https://github.com/taistj3/tcc-ebac-qe.git</w:t>
+        </w:r>
+      </w:hyperlink>
+      <w:r>
+        <w:rPr>
+          <w:rFonts w:cs="Arial" w:ascii="Arial" w:hAnsi="Arial"/>
+          <w:color w:val="000000"/>
+          <w:sz w:val="24"/>
+          <w:szCs w:val="24"/>
+          <w:shd w:fill="auto" w:val="clear"/>
+        </w:rPr>
+        <w:t xml:space="preserve"> </w:t>
+      </w:r>
+    </w:p>
+    <w:p>
+      <w:pPr>
+        <w:pStyle w:val="Normal"/>
         <w:rPr>
           <w:rFonts w:ascii="Arial" w:hAnsi="Arial" w:cs="Arial"/>
           <w:color w:val="000000"/>
@@ -4386,15 +3606,34 @@
           <w:sz w:val="24"/>
           <w:szCs w:val="24"/>
         </w:rPr>
-        <w:t>Catálogo de Produtos</w:t>
+      </w:r>
+    </w:p>
+    <w:p>
+      <w:pPr>
+        <w:pStyle w:val="Ttulo2"/>
+        <w:rPr/>
+      </w:pPr>
+      <w:r>
+        <w:rPr/>
+        <w:t xml:space="preserve"> </w:t>
+      </w:r>
+      <w:bookmarkStart w:id="8" w:name="_Toc99483094"/>
+      <w:r>
+        <w:rPr/>
+        <w:t>Testes automatizados</w:t>
+      </w:r>
+      <w:bookmarkEnd w:id="8"/>
+      <w:r>
+        <w:rPr/>
+        <w:t xml:space="preserve"> </w:t>
       </w:r>
     </w:p>
     <w:p>
       <w:pPr>
         <w:pStyle w:val="ListParagraph"/>
         <w:numPr>
-          <w:ilvl w:val="1"/>
-          <w:numId w:val="2"/>
+          <w:ilvl w:val="2"/>
+          <w:numId w:val="8"/>
         </w:numPr>
         <w:ind w:left="720" w:right="0" w:hanging="360"/>
         <w:rPr>
@@ -4411,15 +3650,57 @@
           <w:sz w:val="24"/>
           <w:szCs w:val="24"/>
         </w:rPr>
-        <w:t>Painel Minha Conta</w:t>
+        <w:t xml:space="preserve">Automação de UI </w:t>
       </w:r>
     </w:p>
     <w:p>
       <w:pPr>
         <w:pStyle w:val="ListParagraph"/>
         <w:numPr>
-          <w:ilvl w:val="1"/>
-          <w:numId w:val="2"/>
+          <w:ilvl w:val="0"/>
+          <w:numId w:val="3"/>
+        </w:numPr>
+        <w:ind w:left="1428" w:right="0" w:hanging="360"/>
+        <w:rPr>
+          <w:u w:val="single"/>
+        </w:rPr>
+      </w:pPr>
+      <w:r>
+        <w:rPr>
+          <w:rFonts w:cs="Arial" w:ascii="Arial" w:hAnsi="Arial"/>
+          <w:color w:val="000000"/>
+          <w:sz w:val="24"/>
+          <w:szCs w:val="24"/>
+          <w:u w:val="single"/>
+        </w:rPr>
+        <w:t>https://github.com/taistj3/tcc-ebac-qe/tree/main/projetoTCC/automacoes/testeUI/cypress</w:t>
+      </w:r>
+    </w:p>
+    <w:p>
+      <w:pPr>
+        <w:pStyle w:val="Normal"/>
+        <w:rPr>
+          <w:rFonts w:ascii="Arial" w:hAnsi="Arial" w:cs="Arial"/>
+          <w:color w:val="000000"/>
+          <w:sz w:val="24"/>
+          <w:szCs w:val="24"/>
+        </w:rPr>
+      </w:pPr>
+      <w:r>
+        <w:rPr>
+          <w:rFonts w:cs="Arial" w:ascii="Arial" w:hAnsi="Arial"/>
+          <w:color w:val="000000"/>
+          <w:sz w:val="24"/>
+          <w:szCs w:val="24"/>
+        </w:rPr>
+      </w:r>
+    </w:p>
+    <w:p>
+      <w:pPr>
+        <w:pStyle w:val="ListParagraph"/>
+        <w:numPr>
+          <w:ilvl w:val="2"/>
+          <w:numId w:val="11"/>
         </w:numPr>
         <w:ind w:left="720" w:right="0" w:hanging="360"/>
         <w:rPr>
@@ -4436,15 +3717,59 @@
           <w:sz w:val="24"/>
           <w:szCs w:val="24"/>
         </w:rPr>
-        <w:t>Meus Pedidos</w:t>
+        <w:t xml:space="preserve">Automação de API </w:t>
       </w:r>
     </w:p>
     <w:p>
       <w:pPr>
         <w:pStyle w:val="ListParagraph"/>
         <w:numPr>
-          <w:ilvl w:val="1"/>
-          <w:numId w:val="2"/>
+          <w:ilvl w:val="0"/>
+          <w:numId w:val="3"/>
+        </w:numPr>
+        <w:ind w:left="1428" w:right="0" w:hanging="360"/>
+        <w:rPr>
+          <w:rFonts w:ascii="Arial" w:hAnsi="Arial" w:cs="Arial"/>
+          <w:color w:val="000000"/>
+          <w:sz w:val="24"/>
+          <w:szCs w:val="24"/>
+        </w:rPr>
+      </w:pPr>
+      <w:r>
+        <w:rPr>
+          <w:rFonts w:cs="Arial" w:ascii="Arial" w:hAnsi="Arial"/>
+          <w:color w:val="000000"/>
+          <w:sz w:val="24"/>
+          <w:szCs w:val="24"/>
+        </w:rPr>
+        <w:t>https://github.com/taistj3/tcc-ebac-qe/tree/main/projetoTCC/automacoes/testeAPI</w:t>
+      </w:r>
+    </w:p>
+    <w:p>
+      <w:pPr>
+        <w:pStyle w:val="Normal"/>
+        <w:rPr>
+          <w:rFonts w:ascii="Arial" w:hAnsi="Arial" w:cs="Arial"/>
+          <w:color w:val="000000"/>
+          <w:sz w:val="24"/>
+          <w:szCs w:val="24"/>
+        </w:rPr>
+      </w:pPr>
+      <w:r>
+        <w:rPr>
+          <w:rFonts w:cs="Arial" w:ascii="Arial" w:hAnsi="Arial"/>
+          <w:color w:val="000000"/>
+          <w:sz w:val="24"/>
+          <w:szCs w:val="24"/>
+        </w:rPr>
+      </w:r>
+    </w:p>
+    <w:p>
+      <w:pPr>
+        <w:pStyle w:val="ListParagraph"/>
+        <w:numPr>
+          <w:ilvl w:val="2"/>
+          <w:numId w:val="12"/>
         </w:numPr>
         <w:ind w:left="720" w:right="0" w:hanging="360"/>
         <w:rPr>
@@ -4461,17 +3786,17 @@
           <w:sz w:val="24"/>
           <w:szCs w:val="24"/>
         </w:rPr>
-        <w:t>Endereços</w:t>
+        <w:t xml:space="preserve">Automação Mobile </w:t>
       </w:r>
     </w:p>
     <w:p>
       <w:pPr>
         <w:pStyle w:val="ListParagraph"/>
         <w:numPr>
-          <w:ilvl w:val="1"/>
-          <w:numId w:val="2"/>
+          <w:ilvl w:val="0"/>
+          <w:numId w:val="3"/>
         </w:numPr>
-        <w:ind w:left="720" w:right="0" w:hanging="360"/>
+        <w:ind w:left="1428" w:right="0" w:hanging="360"/>
         <w:rPr>
           <w:rFonts w:ascii="Arial" w:hAnsi="Arial" w:cs="Arial"/>
           <w:color w:val="000000"/>
@@ -4486,8 +3811,43 @@
           <w:sz w:val="24"/>
           <w:szCs w:val="24"/>
         </w:rPr>
-        <w:t>Detalhes da Conta</w:t>
-      </w:r>
+        <w:t>https://github.com/taistj3/tcc-ebac-qe/tree/main/projetoTCC/automacoes/testesMobile</w:t>
+      </w:r>
+    </w:p>
+    <w:p>
+      <w:pPr>
+        <w:pStyle w:val="ListParagraph"/>
+        <w:rPr>
+          <w:rFonts w:ascii="Arial" w:hAnsi="Arial" w:cs="Arial"/>
+          <w:color w:val="000000"/>
+          <w:sz w:val="24"/>
+          <w:szCs w:val="24"/>
+        </w:rPr>
+      </w:pPr>
+      <w:r>
+        <w:rPr>
+          <w:rFonts w:cs="Arial" w:ascii="Arial" w:hAnsi="Arial"/>
+          <w:color w:val="000000"/>
+          <w:sz w:val="24"/>
+          <w:szCs w:val="24"/>
+        </w:rPr>
+      </w:r>
+    </w:p>
+    <w:p>
+      <w:pPr>
+        <w:pStyle w:val="Ttulo2"/>
+        <w:rPr/>
+      </w:pPr>
+      <w:r>
+        <w:rPr/>
+        <w:t xml:space="preserve"> </w:t>
+      </w:r>
+      <w:bookmarkStart w:id="9" w:name="_Toc99483095"/>
+      <w:r>
+        <w:rPr/>
+        <w:t>Integração contínua</w:t>
+      </w:r>
+      <w:bookmarkEnd w:id="9"/>
     </w:p>
     <w:p>
       <w:pPr>
@@ -4511,33 +3871,27 @@
           <w:sz w:val="24"/>
           <w:szCs w:val="24"/>
         </w:rPr>
-        <w:t>Referência: Módulo 8</w:t>
-      </w:r>
-    </w:p>
-    <w:p>
-      <w:pPr>
-        <w:pStyle w:val="Normal"/>
-        <w:rPr/>
-      </w:pPr>
-      <w:r>
-        <w:rPr/>
-      </w:r>
-    </w:p>
-    <w:p>
-      <w:pPr>
-        <w:pStyle w:val="Ttulo2"/>
-        <w:rPr/>
-      </w:pPr>
-      <w:r>
-        <w:rPr/>
-        <w:t xml:space="preserve"> </w:t>
-      </w:r>
-      <w:bookmarkStart w:id="6" w:name="_Toc99483092"/>
-      <w:r>
-        <w:rPr/>
-        <w:t>Casos de testes</w:t>
-      </w:r>
-      <w:bookmarkEnd w:id="6"/>
+        <w:t>Execute os testes automatizados em integração contínua utilizando o Github Actions</w:t>
+      </w:r>
+    </w:p>
+    <w:p>
+      <w:pPr>
+        <w:pStyle w:val="ListParagraph"/>
+        <w:rPr>
+          <w:rFonts w:ascii="Arial" w:hAnsi="Arial" w:cs="Arial"/>
+          <w:color w:val="000000"/>
+          <w:sz w:val="24"/>
+          <w:szCs w:val="24"/>
+        </w:rPr>
+      </w:pPr>
+      <w:r>
+        <w:rPr>
+          <w:rFonts w:cs="Arial" w:ascii="Arial" w:hAnsi="Arial"/>
+          <w:color w:val="000000"/>
+          <w:sz w:val="24"/>
+          <w:szCs w:val="24"/>
+        </w:rPr>
+      </w:r>
     </w:p>
     <w:p>
       <w:pPr>
@@ -4561,1121 +3915,6 @@
           <w:sz w:val="24"/>
           <w:szCs w:val="24"/>
         </w:rPr>
-        <w:t xml:space="preserve">Crie pelo menos 4 casos de testes para cada história de usuário, sempre que possível, usando as técnicas de testes (partição de equivalência, valor limite, tabela de decisão etc.). </w:t>
-      </w:r>
-    </w:p>
-    <w:p>
-      <w:pPr>
-        <w:pStyle w:val="ListParagraph"/>
-        <w:numPr>
-          <w:ilvl w:val="0"/>
-          <w:numId w:val="2"/>
-        </w:numPr>
-        <w:ind w:left="720" w:right="0" w:hanging="360"/>
-        <w:rPr>
-          <w:rFonts w:ascii="Arial" w:hAnsi="Arial" w:cs="Arial"/>
-          <w:color w:val="000000"/>
-          <w:sz w:val="24"/>
-          <w:szCs w:val="24"/>
-        </w:rPr>
-      </w:pPr>
-      <w:r>
-        <w:rPr>
-          <w:rFonts w:cs="Arial" w:ascii="Arial" w:hAnsi="Arial"/>
-          <w:color w:val="000000"/>
-          <w:sz w:val="24"/>
-          <w:szCs w:val="24"/>
-        </w:rPr>
-        <w:t xml:space="preserve">Considere sempre o caminho feliz (fluxo principal) e o caminho alternativo e negativo (fluxo alternativo). Exemplo de cenário negativo: “Ao preencher com usuário e senha inválidos deve exibir uma mensagem de alerta...” </w:t>
-      </w:r>
-    </w:p>
-    <w:p>
-      <w:pPr>
-        <w:pStyle w:val="ListParagraph"/>
-        <w:numPr>
-          <w:ilvl w:val="0"/>
-          <w:numId w:val="2"/>
-        </w:numPr>
-        <w:ind w:left="720" w:right="0" w:hanging="360"/>
-        <w:rPr>
-          <w:rFonts w:ascii="Arial" w:hAnsi="Arial" w:cs="Arial"/>
-          <w:color w:val="000000"/>
-          <w:sz w:val="24"/>
-          <w:szCs w:val="24"/>
-        </w:rPr>
-      </w:pPr>
-      <w:r>
-        <w:rPr>
-          <w:rFonts w:cs="Arial" w:ascii="Arial" w:hAnsi="Arial"/>
-          <w:color w:val="000000"/>
-          <w:sz w:val="24"/>
-          <w:szCs w:val="24"/>
-        </w:rPr>
-        <w:t>Identifique quais os casos de teste serão automatizados, sendo ao menos 1 caminho feliz e 1 caminho alternativo.</w:t>
-      </w:r>
-    </w:p>
-    <w:p>
-      <w:pPr>
-        <w:pStyle w:val="ListParagraph"/>
-        <w:numPr>
-          <w:ilvl w:val="0"/>
-          <w:numId w:val="2"/>
-        </w:numPr>
-        <w:ind w:left="720" w:right="0" w:hanging="360"/>
-        <w:rPr>
-          <w:rFonts w:ascii="Arial" w:hAnsi="Arial" w:cs="Arial"/>
-          <w:color w:val="000000"/>
-          <w:sz w:val="24"/>
-          <w:szCs w:val="24"/>
-        </w:rPr>
-      </w:pPr>
-      <w:r>
-        <w:rPr>
-          <w:rFonts w:cs="Arial" w:ascii="Arial" w:hAnsi="Arial"/>
-          <w:color w:val="000000"/>
-          <w:sz w:val="24"/>
-          <w:szCs w:val="24"/>
-        </w:rPr>
-        <w:t>Referência: Módulos 4 e 5</w:t>
-      </w:r>
-    </w:p>
-    <w:p>
-      <w:pPr>
-        <w:pStyle w:val="Normal"/>
-        <w:rPr>
-          <w:rFonts w:ascii="Arial" w:hAnsi="Arial" w:cs="Arial"/>
-          <w:color w:val="000000"/>
-          <w:sz w:val="24"/>
-          <w:szCs w:val="24"/>
-        </w:rPr>
-      </w:pPr>
-      <w:r>
-        <w:rPr>
-          <w:rFonts w:cs="Arial" w:ascii="Arial" w:hAnsi="Arial"/>
-          <w:color w:val="000000"/>
-          <w:sz w:val="24"/>
-          <w:szCs w:val="24"/>
-        </w:rPr>
-      </w:r>
-    </w:p>
-    <w:p>
-      <w:pPr>
-        <w:pStyle w:val="Normal"/>
-        <w:rPr>
-          <w:rFonts w:ascii="Arial" w:hAnsi="Arial" w:cs="Arial"/>
-          <w:color w:val="000000"/>
-          <w:sz w:val="24"/>
-          <w:szCs w:val="24"/>
-        </w:rPr>
-      </w:pPr>
-      <w:r>
-        <w:rPr>
-          <w:rFonts w:cs="Arial" w:ascii="Arial" w:hAnsi="Arial"/>
-          <w:color w:val="000000"/>
-          <w:sz w:val="24"/>
-          <w:szCs w:val="24"/>
-        </w:rPr>
-      </w:r>
-    </w:p>
-    <w:p>
-      <w:pPr>
-        <w:pStyle w:val="Normal"/>
-        <w:rPr>
-          <w:rFonts w:ascii="Arial" w:hAnsi="Arial" w:cs="Arial"/>
-          <w:color w:val="000000"/>
-          <w:sz w:val="24"/>
-          <w:szCs w:val="24"/>
-        </w:rPr>
-      </w:pPr>
-      <w:r>
-        <w:rPr>
-          <w:rFonts w:cs="Arial" w:ascii="Arial" w:hAnsi="Arial"/>
-          <w:color w:val="000000"/>
-          <w:sz w:val="24"/>
-          <w:szCs w:val="24"/>
-        </w:rPr>
-      </w:r>
-    </w:p>
-    <w:p>
-      <w:pPr>
-        <w:pStyle w:val="Ttulo2"/>
-        <w:rPr/>
-      </w:pPr>
-      <w:r>
-        <w:rPr/>
-        <w:t xml:space="preserve"> </w:t>
-      </w:r>
-      <w:bookmarkStart w:id="7" w:name="_Toc99483093"/>
-      <w:r>
-        <w:rPr/>
-        <w:t>Repositório no Github</w:t>
-      </w:r>
-      <w:bookmarkEnd w:id="7"/>
-    </w:p>
-    <w:p>
-      <w:pPr>
-        <w:pStyle w:val="ListParagraph"/>
-        <w:numPr>
-          <w:ilvl w:val="0"/>
-          <w:numId w:val="5"/>
-        </w:numPr>
-        <w:ind w:left="720" w:right="0" w:hanging="360"/>
-        <w:rPr>
-          <w:rFonts w:ascii="Arial" w:hAnsi="Arial" w:cs="Arial"/>
-          <w:color w:val="000000"/>
-          <w:sz w:val="24"/>
-          <w:szCs w:val="24"/>
-        </w:rPr>
-      </w:pPr>
-      <w:r>
-        <w:rPr>
-          <w:rFonts w:cs="Arial" w:ascii="Arial" w:hAnsi="Arial"/>
-          <w:color w:val="000000"/>
-          <w:sz w:val="24"/>
-          <w:szCs w:val="24"/>
-        </w:rPr>
-        <w:t>Crie um repositório no github com o nome TCC-EBAC-QE;</w:t>
-      </w:r>
-    </w:p>
-    <w:p>
-      <w:pPr>
-        <w:pStyle w:val="ListParagraph"/>
-        <w:numPr>
-          <w:ilvl w:val="0"/>
-          <w:numId w:val="5"/>
-        </w:numPr>
-        <w:ind w:left="720" w:right="0" w:hanging="360"/>
-        <w:rPr>
-          <w:rFonts w:ascii="Arial" w:hAnsi="Arial" w:cs="Arial"/>
-          <w:color w:val="000000"/>
-          <w:sz w:val="24"/>
-          <w:szCs w:val="24"/>
-        </w:rPr>
-      </w:pPr>
-      <w:r>
-        <w:rPr>
-          <w:rFonts w:cs="Arial" w:ascii="Arial" w:hAnsi="Arial"/>
-          <w:color w:val="000000"/>
-          <w:sz w:val="24"/>
-          <w:szCs w:val="24"/>
-        </w:rPr>
-        <w:t>Deixe o repositório publico até a análise dos tutores;</w:t>
-      </w:r>
-    </w:p>
-    <w:p>
-      <w:pPr>
-        <w:pStyle w:val="ListParagraph"/>
-        <w:numPr>
-          <w:ilvl w:val="0"/>
-          <w:numId w:val="5"/>
-        </w:numPr>
-        <w:ind w:left="720" w:right="0" w:hanging="360"/>
-        <w:rPr>
-          <w:rFonts w:ascii="Arial" w:hAnsi="Arial" w:cs="Arial"/>
-          <w:color w:val="000000"/>
-          <w:sz w:val="24"/>
-          <w:szCs w:val="24"/>
-        </w:rPr>
-      </w:pPr>
-      <w:r>
-        <w:rPr>
-          <w:rFonts w:cs="Arial" w:ascii="Arial" w:hAnsi="Arial"/>
-          <w:color w:val="000000"/>
-          <w:sz w:val="24"/>
-          <w:szCs w:val="24"/>
-        </w:rPr>
-        <w:t>Neste repositório você deve subir este arquivo e todos os código fontes das automações que criar.</w:t>
-      </w:r>
-    </w:p>
-    <w:p>
-      <w:pPr>
-        <w:pStyle w:val="ListParagraph"/>
-        <w:numPr>
-          <w:ilvl w:val="0"/>
-          <w:numId w:val="2"/>
-        </w:numPr>
-        <w:ind w:left="720" w:right="0" w:hanging="360"/>
-        <w:rPr>
-          <w:rFonts w:ascii="Arial" w:hAnsi="Arial" w:cs="Arial"/>
-          <w:color w:val="000000"/>
-          <w:sz w:val="24"/>
-          <w:szCs w:val="24"/>
-        </w:rPr>
-      </w:pPr>
-      <w:r>
-        <w:rPr>
-          <w:rFonts w:cs="Arial" w:ascii="Arial" w:hAnsi="Arial"/>
-          <w:color w:val="000000"/>
-          <w:sz w:val="24"/>
-          <w:szCs w:val="24"/>
-        </w:rPr>
-        <w:t>Referência: Módulo 10</w:t>
-      </w:r>
-    </w:p>
-    <w:p>
-      <w:pPr>
-        <w:pStyle w:val="ListParagraph"/>
-        <w:numPr>
-          <w:ilvl w:val="0"/>
-          <w:numId w:val="2"/>
-        </w:numPr>
-        <w:ind w:left="720" w:right="0" w:hanging="360"/>
-        <w:rPr/>
-      </w:pPr>
-      <w:r>
-        <w:rPr>
-          <w:rFonts w:cs="Arial" w:ascii="Arial" w:hAnsi="Arial"/>
-          <w:color w:val="000000"/>
-          <w:sz w:val="24"/>
-          <w:szCs w:val="24"/>
-        </w:rPr>
-        <w:t xml:space="preserve">Link do repositório: </w:t>
-      </w:r>
-      <w:r>
-        <w:rPr>
-          <w:rFonts w:cs="Arial" w:ascii="Arial" w:hAnsi="Arial"/>
-          <w:color w:val="000000"/>
-          <w:sz w:val="24"/>
-          <w:szCs w:val="24"/>
-          <w:shd w:fill="FFFF00" w:val="clear"/>
-        </w:rPr>
-        <w:t>&lt;cole o link aqui&gt;</w:t>
-      </w:r>
-    </w:p>
-    <w:p>
-      <w:pPr>
-        <w:pStyle w:val="Normal"/>
-        <w:rPr>
-          <w:rFonts w:ascii="Arial" w:hAnsi="Arial" w:cs="Arial"/>
-          <w:color w:val="000000"/>
-          <w:sz w:val="24"/>
-          <w:szCs w:val="24"/>
-        </w:rPr>
-      </w:pPr>
-      <w:r>
-        <w:rPr>
-          <w:rFonts w:cs="Arial" w:ascii="Arial" w:hAnsi="Arial"/>
-          <w:color w:val="000000"/>
-          <w:sz w:val="24"/>
-          <w:szCs w:val="24"/>
-        </w:rPr>
-      </w:r>
-    </w:p>
-    <w:p>
-      <w:pPr>
-        <w:pStyle w:val="Ttulo2"/>
-        <w:rPr/>
-      </w:pPr>
-      <w:r>
-        <w:rPr/>
-        <w:t xml:space="preserve"> </w:t>
-      </w:r>
-      <w:bookmarkStart w:id="8" w:name="_Toc99483094"/>
-      <w:r>
-        <w:rPr/>
-        <w:t>Testes automatizados</w:t>
-      </w:r>
-      <w:bookmarkEnd w:id="8"/>
-      <w:r>
-        <w:rPr/>
-        <w:t xml:space="preserve"> </w:t>
-      </w:r>
-    </w:p>
-    <w:p>
-      <w:pPr>
-        <w:pStyle w:val="ListParagraph"/>
-        <w:numPr>
-          <w:ilvl w:val="2"/>
-          <w:numId w:val="10"/>
-        </w:numPr>
-        <w:ind w:left="720" w:right="0" w:hanging="360"/>
-        <w:rPr>
-          <w:rFonts w:ascii="Arial" w:hAnsi="Arial" w:cs="Arial"/>
-          <w:color w:val="000000"/>
-          <w:sz w:val="24"/>
-          <w:szCs w:val="24"/>
-        </w:rPr>
-      </w:pPr>
-      <w:r>
-        <w:rPr>
-          <w:rFonts w:cs="Arial" w:ascii="Arial" w:hAnsi="Arial"/>
-          <w:color w:val="000000"/>
-          <w:sz w:val="24"/>
-          <w:szCs w:val="24"/>
-        </w:rPr>
-        <w:t xml:space="preserve">Automação de UI </w:t>
-      </w:r>
-    </w:p>
-    <w:p>
-      <w:pPr>
-        <w:pStyle w:val="ListParagraph"/>
-        <w:numPr>
-          <w:ilvl w:val="0"/>
-          <w:numId w:val="3"/>
-        </w:numPr>
-        <w:ind w:left="1428" w:right="0" w:hanging="360"/>
-        <w:rPr>
-          <w:rFonts w:ascii="Arial" w:hAnsi="Arial" w:cs="Arial"/>
-          <w:color w:val="000000"/>
-          <w:sz w:val="24"/>
-          <w:szCs w:val="24"/>
-        </w:rPr>
-      </w:pPr>
-      <w:r>
-        <w:rPr>
-          <w:rFonts w:cs="Arial" w:ascii="Arial" w:hAnsi="Arial"/>
-          <w:color w:val="000000"/>
-          <w:sz w:val="24"/>
-          <w:szCs w:val="24"/>
-        </w:rPr>
-        <w:t>Crie um projeto de automação WEB com o framework e a linguagem que preferir</w:t>
-      </w:r>
-    </w:p>
-    <w:p>
-      <w:pPr>
-        <w:pStyle w:val="ListParagraph"/>
-        <w:numPr>
-          <w:ilvl w:val="0"/>
-          <w:numId w:val="3"/>
-        </w:numPr>
-        <w:ind w:left="1428" w:right="0" w:hanging="360"/>
-        <w:rPr>
-          <w:rFonts w:ascii="Arial" w:hAnsi="Arial" w:cs="Arial"/>
-          <w:color w:val="000000"/>
-          <w:sz w:val="24"/>
-          <w:szCs w:val="24"/>
-        </w:rPr>
-      </w:pPr>
-      <w:r>
-        <w:rPr>
-          <w:rFonts w:cs="Arial" w:ascii="Arial" w:hAnsi="Arial"/>
-          <w:color w:val="000000"/>
-          <w:sz w:val="24"/>
-          <w:szCs w:val="24"/>
-        </w:rPr>
-        <w:t>Justifique a sua escolha através de um comparativo entre ao menos 3 opções de ferramentas e linguagem.</w:t>
-      </w:r>
-    </w:p>
-    <w:p>
-      <w:pPr>
-        <w:pStyle w:val="ListParagraph"/>
-        <w:numPr>
-          <w:ilvl w:val="0"/>
-          <w:numId w:val="3"/>
-        </w:numPr>
-        <w:ind w:left="1428" w:right="0" w:hanging="360"/>
-        <w:rPr>
-          <w:rFonts w:ascii="Arial" w:hAnsi="Arial" w:cs="Arial"/>
-          <w:color w:val="000000"/>
-          <w:sz w:val="24"/>
-          <w:szCs w:val="24"/>
-        </w:rPr>
-      </w:pPr>
-      <w:r>
-        <w:rPr>
-          <w:rFonts w:cs="Arial" w:ascii="Arial" w:hAnsi="Arial"/>
-          <w:color w:val="000000"/>
-          <w:sz w:val="24"/>
-          <w:szCs w:val="24"/>
-        </w:rPr>
-        <w:t>Crie uma pasta chamada UI para os testes WEB dos casos de teste que forem automatizados</w:t>
-      </w:r>
-    </w:p>
-    <w:p>
-      <w:pPr>
-        <w:pStyle w:val="ListParagraph"/>
-        <w:numPr>
-          <w:ilvl w:val="0"/>
-          <w:numId w:val="3"/>
-        </w:numPr>
-        <w:ind w:left="1428" w:right="0" w:hanging="360"/>
-        <w:rPr/>
-      </w:pPr>
-      <w:r>
-        <w:rPr>
-          <w:rFonts w:cs="Arial" w:ascii="Arial" w:hAnsi="Arial"/>
-          <w:color w:val="000000"/>
-          <w:sz w:val="24"/>
-          <w:szCs w:val="24"/>
-        </w:rPr>
-        <w:t xml:space="preserve">Utilize ao menos um </w:t>
-      </w:r>
-      <w:r>
-        <w:rPr>
-          <w:rFonts w:cs="Arial" w:ascii="Arial" w:hAnsi="Arial"/>
-          <w:i/>
-          <w:iCs/>
-          <w:color w:val="000000"/>
-          <w:sz w:val="24"/>
-          <w:szCs w:val="24"/>
-        </w:rPr>
-        <w:t>Testing Pattern</w:t>
-      </w:r>
-      <w:r>
-        <w:rPr>
-          <w:rFonts w:cs="Arial" w:ascii="Arial" w:hAnsi="Arial"/>
-          <w:color w:val="000000"/>
-          <w:sz w:val="24"/>
-          <w:szCs w:val="24"/>
-        </w:rPr>
-        <w:t xml:space="preserve"> (à sua escolha) na implementação dos testes.</w:t>
-      </w:r>
-    </w:p>
-    <w:p>
-      <w:pPr>
-        <w:pStyle w:val="Normal"/>
-        <w:rPr>
-          <w:rFonts w:ascii="Arial" w:hAnsi="Arial" w:cs="Arial"/>
-          <w:color w:val="000000"/>
-          <w:sz w:val="24"/>
-          <w:szCs w:val="24"/>
-        </w:rPr>
-      </w:pPr>
-      <w:r>
-        <w:rPr>
-          <w:rFonts w:cs="Arial" w:ascii="Arial" w:hAnsi="Arial"/>
-          <w:color w:val="000000"/>
-          <w:sz w:val="24"/>
-          <w:szCs w:val="24"/>
-        </w:rPr>
-      </w:r>
-    </w:p>
-    <w:p>
-      <w:pPr>
-        <w:pStyle w:val="ListParagraph"/>
-        <w:numPr>
-          <w:ilvl w:val="2"/>
-          <w:numId w:val="13"/>
-        </w:numPr>
-        <w:ind w:left="720" w:right="0" w:hanging="360"/>
-        <w:rPr>
-          <w:rFonts w:ascii="Arial" w:hAnsi="Arial" w:cs="Arial"/>
-          <w:color w:val="000000"/>
-          <w:sz w:val="24"/>
-          <w:szCs w:val="24"/>
-        </w:rPr>
-      </w:pPr>
-      <w:r>
-        <w:rPr>
-          <w:rFonts w:cs="Arial" w:ascii="Arial" w:hAnsi="Arial"/>
-          <w:color w:val="000000"/>
-          <w:sz w:val="24"/>
-          <w:szCs w:val="24"/>
-        </w:rPr>
-        <w:t xml:space="preserve">Automação de API </w:t>
-      </w:r>
-    </w:p>
-    <w:p>
-      <w:pPr>
-        <w:pStyle w:val="ListParagraph"/>
-        <w:numPr>
-          <w:ilvl w:val="0"/>
-          <w:numId w:val="3"/>
-        </w:numPr>
-        <w:ind w:left="1428" w:right="0" w:hanging="360"/>
-        <w:rPr>
-          <w:rFonts w:ascii="Arial" w:hAnsi="Arial" w:cs="Arial"/>
-          <w:color w:val="000000"/>
-          <w:sz w:val="24"/>
-          <w:szCs w:val="24"/>
-        </w:rPr>
-      </w:pPr>
-      <w:r>
-        <w:rPr>
-          <w:rFonts w:cs="Arial" w:ascii="Arial" w:hAnsi="Arial"/>
-          <w:color w:val="000000"/>
-          <w:sz w:val="24"/>
-          <w:szCs w:val="24"/>
-        </w:rPr>
-        <w:t>Crie uma pasta chamada API para os testes de API dos casos de teste que forem automatizados</w:t>
-      </w:r>
-    </w:p>
-    <w:p>
-      <w:pPr>
-        <w:pStyle w:val="ListParagraph"/>
-        <w:numPr>
-          <w:ilvl w:val="0"/>
-          <w:numId w:val="3"/>
-        </w:numPr>
-        <w:ind w:left="1428" w:right="0" w:hanging="360"/>
-        <w:rPr>
-          <w:rFonts w:ascii="Arial" w:hAnsi="Arial" w:cs="Arial"/>
-          <w:color w:val="000000"/>
-          <w:sz w:val="24"/>
-          <w:szCs w:val="24"/>
-        </w:rPr>
-      </w:pPr>
-      <w:r>
-        <w:rPr>
-          <w:rFonts w:cs="Arial" w:ascii="Arial" w:hAnsi="Arial"/>
-          <w:color w:val="000000"/>
-          <w:sz w:val="24"/>
-          <w:szCs w:val="24"/>
-        </w:rPr>
-        <w:t>Você deve utilizar a ferramenta Supertest para criar seus testes de API</w:t>
-      </w:r>
-    </w:p>
-    <w:p>
-      <w:pPr>
-        <w:pStyle w:val="ListParagraph"/>
-        <w:numPr>
-          <w:ilvl w:val="0"/>
-          <w:numId w:val="3"/>
-        </w:numPr>
-        <w:ind w:left="1428" w:right="0" w:hanging="360"/>
-        <w:rPr/>
-      </w:pPr>
-      <w:r>
-        <w:rPr>
-          <w:rFonts w:cs="Arial" w:ascii="Arial" w:hAnsi="Arial"/>
-          <w:color w:val="000000"/>
-          <w:sz w:val="24"/>
-          <w:szCs w:val="24"/>
-        </w:rPr>
-        <w:t xml:space="preserve">Não esqueça de validar os contratos! </w:t>
-      </w:r>
-      <w:r>
-        <w:rPr>
-          <w:rFonts w:eastAsia="Wingdings" w:cs="Wingdings" w:ascii="Wingdings" w:hAnsi="Wingdings"/>
-          <w:color w:val="000000"/>
-          <w:sz w:val="24"/>
-          <w:szCs w:val="24"/>
-        </w:rPr>
-        <w:t></w:t>
-      </w:r>
-    </w:p>
-    <w:p>
-      <w:pPr>
-        <w:pStyle w:val="Normal"/>
-        <w:rPr>
-          <w:rFonts w:ascii="Arial" w:hAnsi="Arial" w:cs="Arial"/>
-          <w:color w:val="000000"/>
-          <w:sz w:val="24"/>
-          <w:szCs w:val="24"/>
-        </w:rPr>
-      </w:pPr>
-      <w:r>
-        <w:rPr>
-          <w:rFonts w:cs="Arial" w:ascii="Arial" w:hAnsi="Arial"/>
-          <w:color w:val="000000"/>
-          <w:sz w:val="24"/>
-          <w:szCs w:val="24"/>
-        </w:rPr>
-      </w:r>
-    </w:p>
-    <w:p>
-      <w:pPr>
-        <w:pStyle w:val="ListParagraph"/>
-        <w:numPr>
-          <w:ilvl w:val="2"/>
-          <w:numId w:val="14"/>
-        </w:numPr>
-        <w:ind w:left="720" w:right="0" w:hanging="360"/>
-        <w:rPr>
-          <w:rFonts w:ascii="Arial" w:hAnsi="Arial" w:cs="Arial"/>
-          <w:color w:val="000000"/>
-          <w:sz w:val="24"/>
-          <w:szCs w:val="24"/>
-        </w:rPr>
-      </w:pPr>
-      <w:r>
-        <w:rPr>
-          <w:rFonts w:cs="Arial" w:ascii="Arial" w:hAnsi="Arial"/>
-          <w:color w:val="000000"/>
-          <w:sz w:val="24"/>
-          <w:szCs w:val="24"/>
-        </w:rPr>
-        <w:t xml:space="preserve">Automação Mobile </w:t>
-      </w:r>
-    </w:p>
-    <w:p>
-      <w:pPr>
-        <w:pStyle w:val="ListParagraph"/>
-        <w:numPr>
-          <w:ilvl w:val="0"/>
-          <w:numId w:val="3"/>
-        </w:numPr>
-        <w:ind w:left="1428" w:right="0" w:hanging="360"/>
-        <w:rPr>
-          <w:rFonts w:ascii="Arial" w:hAnsi="Arial" w:cs="Arial"/>
-          <w:color w:val="000000"/>
-          <w:sz w:val="24"/>
-          <w:szCs w:val="24"/>
-        </w:rPr>
-      </w:pPr>
-      <w:r>
-        <w:rPr>
-          <w:rFonts w:cs="Arial" w:ascii="Arial" w:hAnsi="Arial"/>
-          <w:color w:val="000000"/>
-          <w:sz w:val="24"/>
-          <w:szCs w:val="24"/>
-        </w:rPr>
-        <w:t>Considere para os APPs apenas a funcionalidade de Catálogo de Produtos</w:t>
-      </w:r>
-    </w:p>
-    <w:p>
-      <w:pPr>
-        <w:pStyle w:val="ListParagraph"/>
-        <w:numPr>
-          <w:ilvl w:val="0"/>
-          <w:numId w:val="3"/>
-        </w:numPr>
-        <w:ind w:left="1428" w:right="0" w:hanging="360"/>
-        <w:rPr>
-          <w:rFonts w:ascii="Arial" w:hAnsi="Arial" w:cs="Arial"/>
-          <w:color w:val="000000"/>
-          <w:sz w:val="24"/>
-          <w:szCs w:val="24"/>
-        </w:rPr>
-      </w:pPr>
-      <w:r>
-        <w:rPr>
-          <w:rFonts w:cs="Arial" w:ascii="Arial" w:hAnsi="Arial"/>
-          <w:color w:val="000000"/>
-          <w:sz w:val="24"/>
-          <w:szCs w:val="24"/>
-        </w:rPr>
-        <w:t>Você pode encontrar os APPs em:</w:t>
-      </w:r>
-    </w:p>
-    <w:p>
-      <w:pPr>
-        <w:pStyle w:val="ListParagraph"/>
-        <w:numPr>
-          <w:ilvl w:val="1"/>
-          <w:numId w:val="3"/>
-        </w:numPr>
-        <w:ind w:left="1428" w:right="0" w:hanging="360"/>
-        <w:rPr/>
-      </w:pPr>
-      <w:r>
-        <w:rPr>
-          <w:rFonts w:cs="Arial" w:ascii="Arial" w:hAnsi="Arial"/>
-          <w:i/>
-          <w:iCs/>
-          <w:color w:val="000000"/>
-          <w:sz w:val="24"/>
-          <w:szCs w:val="24"/>
-        </w:rPr>
-        <w:t>Android</w:t>
-      </w:r>
-      <w:r>
-        <w:rPr>
-          <w:rFonts w:cs="Arial" w:ascii="Arial" w:hAnsi="Arial"/>
-          <w:color w:val="000000"/>
-          <w:sz w:val="24"/>
-          <w:szCs w:val="24"/>
-        </w:rPr>
-        <w:t xml:space="preserve">: </w:t>
-      </w:r>
-      <w:hyperlink r:id="rId8">
-        <w:r>
-          <w:rPr>
-            <w:rStyle w:val="LinkdaInternet"/>
-            <w:rFonts w:cs="Arial" w:ascii="Arial" w:hAnsi="Arial"/>
-            <w:sz w:val="24"/>
-            <w:szCs w:val="24"/>
-          </w:rPr>
-          <w:t>https://github.com/EBAC-QE/testes-mobile-ebac-shop/tree/main/app/android</w:t>
-        </w:r>
-      </w:hyperlink>
-    </w:p>
-    <w:p>
-      <w:pPr>
-        <w:pStyle w:val="ListParagraph"/>
-        <w:numPr>
-          <w:ilvl w:val="1"/>
-          <w:numId w:val="3"/>
-        </w:numPr>
-        <w:ind w:left="1428" w:right="0" w:hanging="360"/>
-        <w:rPr/>
-      </w:pPr>
-      <w:r>
-        <w:rPr>
-          <w:rFonts w:cs="Arial" w:ascii="Arial" w:hAnsi="Arial"/>
-          <w:i/>
-          <w:iCs/>
-          <w:color w:val="000000"/>
-          <w:sz w:val="24"/>
-          <w:szCs w:val="24"/>
-        </w:rPr>
-        <w:t>iOS</w:t>
-      </w:r>
-      <w:r>
-        <w:rPr>
-          <w:rFonts w:cs="Arial" w:ascii="Arial" w:hAnsi="Arial"/>
-          <w:color w:val="000000"/>
-          <w:sz w:val="24"/>
-          <w:szCs w:val="24"/>
-        </w:rPr>
-        <w:t xml:space="preserve">: </w:t>
-      </w:r>
-      <w:hyperlink r:id="rId9">
-        <w:r>
-          <w:rPr>
-            <w:rStyle w:val="LinkdaInternet"/>
-            <w:rFonts w:cs="Arial" w:ascii="Arial" w:hAnsi="Arial"/>
-            <w:sz w:val="24"/>
-            <w:szCs w:val="24"/>
-          </w:rPr>
-          <w:t>https://github.com/EBAC-QE/testes-mobile-ebac-shop/tree/ios-tests/app/ios</w:t>
-        </w:r>
-      </w:hyperlink>
-    </w:p>
-    <w:p>
-      <w:pPr>
-        <w:pStyle w:val="ListParagraph"/>
-        <w:numPr>
-          <w:ilvl w:val="0"/>
-          <w:numId w:val="3"/>
-        </w:numPr>
-        <w:ind w:left="1428" w:right="0" w:hanging="360"/>
-        <w:rPr>
-          <w:rFonts w:ascii="Arial" w:hAnsi="Arial" w:cs="Arial"/>
-          <w:color w:val="000000"/>
-          <w:sz w:val="24"/>
-          <w:szCs w:val="24"/>
-        </w:rPr>
-      </w:pPr>
-      <w:r>
-        <w:rPr>
-          <w:rFonts w:cs="Arial" w:ascii="Arial" w:hAnsi="Arial"/>
-          <w:color w:val="000000"/>
-          <w:sz w:val="24"/>
-          <w:szCs w:val="24"/>
-        </w:rPr>
-        <w:t>Crie uma pasta chamada Mobile para os testes em aplicativos dos casos de teste que forem automatizados</w:t>
-      </w:r>
-    </w:p>
-    <w:p>
-      <w:pPr>
-        <w:pStyle w:val="ListParagraph"/>
-        <w:numPr>
-          <w:ilvl w:val="0"/>
-          <w:numId w:val="3"/>
-        </w:numPr>
-        <w:ind w:left="1428" w:right="0" w:hanging="360"/>
-        <w:rPr/>
-      </w:pPr>
-      <w:r>
-        <w:rPr>
-          <w:rFonts w:cs="Arial" w:ascii="Arial" w:hAnsi="Arial"/>
-          <w:color w:val="000000"/>
-          <w:sz w:val="24"/>
-          <w:szCs w:val="24"/>
-        </w:rPr>
-        <w:t xml:space="preserve">Utilize ao menos um </w:t>
-      </w:r>
-      <w:r>
-        <w:rPr>
-          <w:rFonts w:cs="Arial" w:ascii="Arial" w:hAnsi="Arial"/>
-          <w:i/>
-          <w:iCs/>
-          <w:color w:val="000000"/>
-          <w:sz w:val="24"/>
-          <w:szCs w:val="24"/>
-        </w:rPr>
-        <w:t>Testing Pattern</w:t>
-      </w:r>
-      <w:r>
-        <w:rPr>
-          <w:rFonts w:cs="Arial" w:ascii="Arial" w:hAnsi="Arial"/>
-          <w:color w:val="000000"/>
-          <w:sz w:val="24"/>
-          <w:szCs w:val="24"/>
-        </w:rPr>
-        <w:t xml:space="preserve"> (à sua escolha) na implementação dos testes.</w:t>
-      </w:r>
-    </w:p>
-    <w:p>
-      <w:pPr>
-        <w:pStyle w:val="ListParagraph"/>
-        <w:numPr>
-          <w:ilvl w:val="0"/>
-          <w:numId w:val="3"/>
-        </w:numPr>
-        <w:ind w:left="1428" w:right="0" w:hanging="360"/>
-        <w:rPr/>
-      </w:pPr>
-      <w:r>
-        <w:rPr>
-          <w:rFonts w:cs="Arial" w:ascii="Arial" w:hAnsi="Arial"/>
-          <w:color w:val="000000"/>
-          <w:sz w:val="24"/>
-          <w:szCs w:val="24"/>
-        </w:rPr>
-        <w:t>Você deve implementar testes para ao menos uma das plataformas Mobile (</w:t>
-      </w:r>
-      <w:r>
-        <w:rPr>
-          <w:rFonts w:cs="Arial" w:ascii="Arial" w:hAnsi="Arial"/>
-          <w:i/>
-          <w:iCs/>
-          <w:color w:val="000000"/>
-          <w:sz w:val="24"/>
-          <w:szCs w:val="24"/>
-        </w:rPr>
-        <w:t>Android</w:t>
-      </w:r>
-      <w:r>
-        <w:rPr>
-          <w:rFonts w:cs="Arial" w:ascii="Arial" w:hAnsi="Arial"/>
-          <w:color w:val="000000"/>
-          <w:sz w:val="24"/>
-          <w:szCs w:val="24"/>
-        </w:rPr>
-        <w:t xml:space="preserve"> ou </w:t>
-      </w:r>
-      <w:r>
-        <w:rPr>
-          <w:rFonts w:cs="Arial" w:ascii="Arial" w:hAnsi="Arial"/>
-          <w:i/>
-          <w:iCs/>
-          <w:color w:val="000000"/>
-          <w:sz w:val="24"/>
-          <w:szCs w:val="24"/>
-        </w:rPr>
-        <w:t>iOS</w:t>
-      </w:r>
-      <w:r>
-        <w:rPr>
-          <w:rFonts w:cs="Arial" w:ascii="Arial" w:hAnsi="Arial"/>
-          <w:color w:val="000000"/>
-          <w:sz w:val="24"/>
-          <w:szCs w:val="24"/>
-        </w:rPr>
-        <w:t>)</w:t>
-      </w:r>
-    </w:p>
-    <w:p>
-      <w:pPr>
-        <w:pStyle w:val="ListParagraph"/>
-        <w:rPr>
-          <w:rFonts w:ascii="Arial" w:hAnsi="Arial" w:cs="Arial"/>
-          <w:color w:val="000000"/>
-          <w:sz w:val="24"/>
-          <w:szCs w:val="24"/>
-        </w:rPr>
-      </w:pPr>
-      <w:r>
-        <w:rPr>
-          <w:rFonts w:cs="Arial" w:ascii="Arial" w:hAnsi="Arial"/>
-          <w:color w:val="000000"/>
-          <w:sz w:val="24"/>
-          <w:szCs w:val="24"/>
-        </w:rPr>
-      </w:r>
-    </w:p>
-    <w:p>
-      <w:pPr>
-        <w:pStyle w:val="ListParagraph"/>
-        <w:numPr>
-          <w:ilvl w:val="0"/>
-          <w:numId w:val="7"/>
-        </w:numPr>
-        <w:ind w:left="720" w:right="0" w:hanging="360"/>
-        <w:rPr>
-          <w:rFonts w:ascii="Arial" w:hAnsi="Arial" w:cs="Arial"/>
-          <w:color w:val="000000"/>
-          <w:sz w:val="24"/>
-          <w:szCs w:val="24"/>
-        </w:rPr>
-      </w:pPr>
-      <w:r>
-        <w:rPr>
-          <w:rFonts w:cs="Arial" w:ascii="Arial" w:hAnsi="Arial"/>
-          <w:color w:val="000000"/>
-          <w:sz w:val="24"/>
-          <w:szCs w:val="24"/>
-        </w:rPr>
-        <w:t>Observações:</w:t>
-      </w:r>
-    </w:p>
-    <w:p>
-      <w:pPr>
-        <w:pStyle w:val="ListParagraph"/>
-        <w:numPr>
-          <w:ilvl w:val="1"/>
-          <w:numId w:val="7"/>
-        </w:numPr>
-        <w:ind w:left="720" w:right="0" w:hanging="360"/>
-        <w:rPr>
-          <w:rFonts w:ascii="Arial" w:hAnsi="Arial" w:cs="Arial"/>
-          <w:color w:val="000000"/>
-          <w:sz w:val="24"/>
-          <w:szCs w:val="24"/>
-        </w:rPr>
-      </w:pPr>
-      <w:r>
-        <w:rPr>
-          <w:rFonts w:cs="Arial" w:ascii="Arial" w:hAnsi="Arial"/>
-          <w:color w:val="000000"/>
-          <w:sz w:val="24"/>
-          <w:szCs w:val="24"/>
-        </w:rPr>
-        <w:t>Considere todas as boas práticas aprendidas até aqui</w:t>
-      </w:r>
-    </w:p>
-    <w:p>
-      <w:pPr>
-        <w:pStyle w:val="ListParagraph"/>
-        <w:numPr>
-          <w:ilvl w:val="1"/>
-          <w:numId w:val="7"/>
-        </w:numPr>
-        <w:ind w:left="720" w:right="0" w:hanging="360"/>
-        <w:rPr>
-          <w:rFonts w:ascii="Arial" w:hAnsi="Arial" w:cs="Arial"/>
-          <w:color w:val="000000"/>
-          <w:sz w:val="24"/>
-          <w:szCs w:val="24"/>
-        </w:rPr>
-      </w:pPr>
-      <w:r>
-        <w:rPr>
-          <w:rFonts w:cs="Arial" w:ascii="Arial" w:hAnsi="Arial"/>
-          <w:color w:val="000000"/>
-          <w:sz w:val="24"/>
-          <w:szCs w:val="24"/>
-        </w:rPr>
-        <w:t>Não esqueça de implementar a geração de relatórios</w:t>
-      </w:r>
-    </w:p>
-    <w:p>
-      <w:pPr>
-        <w:pStyle w:val="ListParagraph"/>
-        <w:rPr>
-          <w:rFonts w:ascii="Arial" w:hAnsi="Arial" w:cs="Arial"/>
-          <w:color w:val="000000"/>
-          <w:sz w:val="24"/>
-          <w:szCs w:val="24"/>
-        </w:rPr>
-      </w:pPr>
-      <w:r>
-        <w:rPr>
-          <w:rFonts w:cs="Arial" w:ascii="Arial" w:hAnsi="Arial"/>
-          <w:color w:val="000000"/>
-          <w:sz w:val="24"/>
-          <w:szCs w:val="24"/>
-        </w:rPr>
-      </w:r>
-    </w:p>
-    <w:p>
-      <w:pPr>
-        <w:pStyle w:val="ListParagraph"/>
-        <w:numPr>
-          <w:ilvl w:val="0"/>
-          <w:numId w:val="2"/>
-        </w:numPr>
-        <w:ind w:left="720" w:right="0" w:hanging="360"/>
-        <w:rPr>
-          <w:rFonts w:ascii="Arial" w:hAnsi="Arial" w:cs="Arial"/>
-          <w:color w:val="000000"/>
-          <w:sz w:val="24"/>
-          <w:szCs w:val="24"/>
-        </w:rPr>
-      </w:pPr>
-      <w:r>
-        <w:rPr>
-          <w:rFonts w:cs="Arial" w:ascii="Arial" w:hAnsi="Arial"/>
-          <w:color w:val="000000"/>
-          <w:sz w:val="24"/>
-          <w:szCs w:val="24"/>
-        </w:rPr>
-        <w:t>Referência: Módulos 11, 12, 14, 16, 17, 22, 23, 24, 29 e 30</w:t>
-      </w:r>
-    </w:p>
-    <w:p>
-      <w:pPr>
-        <w:pStyle w:val="Normal"/>
-        <w:rPr/>
-      </w:pPr>
-      <w:r>
-        <w:rPr/>
-      </w:r>
-    </w:p>
-    <w:p>
-      <w:pPr>
-        <w:pStyle w:val="Ttulo2"/>
-        <w:rPr/>
-      </w:pPr>
-      <w:r>
-        <w:rPr/>
-        <w:t xml:space="preserve"> </w:t>
-      </w:r>
-      <w:bookmarkStart w:id="9" w:name="_Toc99483095"/>
-      <w:r>
-        <w:rPr/>
-        <w:t>Integração contínua</w:t>
-      </w:r>
-      <w:bookmarkEnd w:id="9"/>
-    </w:p>
-    <w:p>
-      <w:pPr>
-        <w:pStyle w:val="ListParagraph"/>
-        <w:numPr>
-          <w:ilvl w:val="0"/>
-          <w:numId w:val="2"/>
-        </w:numPr>
-        <w:ind w:left="720" w:right="0" w:hanging="360"/>
-        <w:rPr>
-          <w:rFonts w:ascii="Arial" w:hAnsi="Arial" w:cs="Arial"/>
-          <w:color w:val="000000"/>
-          <w:sz w:val="24"/>
-          <w:szCs w:val="24"/>
-        </w:rPr>
-      </w:pPr>
-      <w:r>
-        <w:rPr>
-          <w:rFonts w:cs="Arial" w:ascii="Arial" w:hAnsi="Arial"/>
-          <w:color w:val="000000"/>
-          <w:sz w:val="24"/>
-          <w:szCs w:val="24"/>
-        </w:rPr>
-        <w:t>Execute os testes automatizados em integração contínua utilizando o Github Actions</w:t>
-      </w:r>
-    </w:p>
-    <w:p>
-      <w:pPr>
-        <w:pStyle w:val="ListParagraph"/>
-        <w:rPr>
-          <w:rFonts w:ascii="Arial" w:hAnsi="Arial" w:cs="Arial"/>
-          <w:color w:val="000000"/>
-          <w:sz w:val="24"/>
-          <w:szCs w:val="24"/>
-        </w:rPr>
-      </w:pPr>
-      <w:r>
-        <w:rPr>
-          <w:rFonts w:cs="Arial" w:ascii="Arial" w:hAnsi="Arial"/>
-          <w:color w:val="000000"/>
-          <w:sz w:val="24"/>
-          <w:szCs w:val="24"/>
-        </w:rPr>
-      </w:r>
-    </w:p>
-    <w:p>
-      <w:pPr>
-        <w:pStyle w:val="ListParagraph"/>
-        <w:numPr>
-          <w:ilvl w:val="0"/>
-          <w:numId w:val="2"/>
-        </w:numPr>
-        <w:ind w:left="720" w:right="0" w:hanging="360"/>
-        <w:rPr>
-          <w:rFonts w:ascii="Arial" w:hAnsi="Arial" w:cs="Arial"/>
-          <w:color w:val="000000"/>
-          <w:sz w:val="24"/>
-          <w:szCs w:val="24"/>
-        </w:rPr>
-      </w:pPr>
-      <w:r>
-        <w:rPr>
-          <w:rFonts w:cs="Arial" w:ascii="Arial" w:hAnsi="Arial"/>
-          <w:color w:val="000000"/>
-          <w:sz w:val="24"/>
-          <w:szCs w:val="24"/>
-        </w:rPr>
         <w:t>Referência: Módulo 26</w:t>
       </w:r>
     </w:p>
@@ -5732,7 +3971,54 @@
           <w:sz w:val="24"/>
           <w:szCs w:val="24"/>
         </w:rPr>
-        <w:t>Usando o K6, implemente um teste de performance em ao menos 2 casos de testes</w:t>
+        <w:t xml:space="preserve">Usando o K6 </w:t>
+      </w:r>
+      <w:r>
+        <w:rPr>
+          <w:rFonts w:cs="Arial" w:ascii="Arial" w:hAnsi="Arial"/>
+          <w:color w:val="000000"/>
+          <w:sz w:val="24"/>
+          <w:szCs w:val="24"/>
+        </w:rPr>
+        <w:t>foram implementados testes de performance a dois casos de teste: Teste de API Cupons – buscar e cadastrar cupons.</w:t>
+      </w:r>
+    </w:p>
+    <w:p>
+      <w:pPr>
+        <w:pStyle w:val="ListParagraph"/>
+        <w:numPr>
+          <w:ilvl w:val="0"/>
+          <w:numId w:val="0"/>
+        </w:numPr>
+        <w:ind w:left="1080" w:right="0" w:hanging="0"/>
+        <w:rPr>
+          <w:rFonts w:ascii="Arial" w:hAnsi="Arial" w:cs="Arial"/>
+          <w:color w:val="000000"/>
+          <w:sz w:val="24"/>
+          <w:szCs w:val="24"/>
+        </w:rPr>
+      </w:pPr>
+      <w:r>
+        <w:rPr/>
+      </w:r>
+    </w:p>
+    <w:p>
+      <w:pPr>
+        <w:pStyle w:val="ListParagraph"/>
+        <w:rPr>
+          <w:rFonts w:ascii="Arial" w:hAnsi="Arial" w:cs="Arial"/>
+          <w:color w:val="000000"/>
+          <w:sz w:val="24"/>
+          <w:szCs w:val="24"/>
+        </w:rPr>
+      </w:pPr>
+      <w:r>
+        <w:rPr>
+          <w:rFonts w:cs="Arial" w:ascii="Arial" w:hAnsi="Arial"/>
+          <w:color w:val="000000"/>
+          <w:sz w:val="24"/>
+          <w:szCs w:val="24"/>
+        </w:rPr>
       </w:r>
     </w:p>
     <w:p>
@@ -5757,51 +4043,7 @@
           <w:sz w:val="24"/>
           <w:szCs w:val="24"/>
         </w:rPr>
-        <w:t>Referência: Módulo 28</w:t>
-      </w:r>
-    </w:p>
-    <w:p>
-      <w:pPr>
-        <w:pStyle w:val="ListParagraph"/>
-        <w:rPr>
-          <w:rFonts w:ascii="Arial" w:hAnsi="Arial" w:cs="Arial"/>
-          <w:color w:val="000000"/>
-          <w:sz w:val="24"/>
-          <w:szCs w:val="24"/>
-        </w:rPr>
-      </w:pPr>
-      <w:r>
-        <w:rPr>
-          <w:rFonts w:cs="Arial" w:ascii="Arial" w:hAnsi="Arial"/>
-          <w:color w:val="000000"/>
-          <w:sz w:val="24"/>
-          <w:szCs w:val="24"/>
-        </w:rPr>
-      </w:r>
-    </w:p>
-    <w:p>
-      <w:pPr>
-        <w:pStyle w:val="ListParagraph"/>
-        <w:numPr>
-          <w:ilvl w:val="0"/>
-          <w:numId w:val="6"/>
-        </w:numPr>
-        <w:ind w:left="720" w:right="0" w:hanging="360"/>
-        <w:rPr>
-          <w:rFonts w:ascii="Arial" w:hAnsi="Arial" w:cs="Arial"/>
-          <w:color w:val="000000"/>
-          <w:sz w:val="24"/>
-          <w:szCs w:val="24"/>
-        </w:rPr>
-      </w:pPr>
-      <w:r>
-        <w:rPr>
-          <w:rFonts w:cs="Arial" w:ascii="Arial" w:hAnsi="Arial"/>
-          <w:color w:val="000000"/>
-          <w:sz w:val="24"/>
-          <w:szCs w:val="24"/>
-        </w:rPr>
-        <w:t xml:space="preserve">Configurações do teste de performance:  </w:t>
+        <w:t>Configurações:</w:t>
       </w:r>
     </w:p>
     <w:p>
@@ -5882,7 +4124,7 @@
                     </pic:cNvPicPr>
                   </pic:nvPicPr>
                   <pic:blipFill>
-                    <a:blip r:embed="rId10"/>
+                    <a:blip r:embed="rId8"/>
                     <a:stretch>
                       <a:fillRect/>
                     </a:stretch>
@@ -5954,7 +4196,29 @@
           <w:sz w:val="24"/>
           <w:szCs w:val="24"/>
         </w:rPr>
-        <w:t xml:space="preserve">Coloque sua experiência na realização do trabalho, o que aprendeu, quais lições pode aplicar em sua vida profissional etc. </w:t>
+        <w:t>Chegar ao fim desse projeto foi uma experiência muito valiosa. Pude sentir na prática como é estar no papel de um QA, com todas as responsabilidades e desafios envolvidos. Aprendi a ter um olhar mais crítico, pensar além dos detalhes técnicos e considerar sempre o comportamento do usuário para garantir a qualidade.</w:t>
+      </w:r>
+    </w:p>
+    <w:p>
+      <w:pPr>
+        <w:pStyle w:val="Normal"/>
+        <w:spacing w:lineRule="auto" w:line="360"/>
+        <w:jc w:val="both"/>
+        <w:rPr>
+          <w:rFonts w:ascii="Arial" w:hAnsi="Arial" w:eastAsia="Arial" w:cs="Arial"/>
+          <w:color w:val="000000"/>
+          <w:sz w:val="24"/>
+          <w:szCs w:val="24"/>
+        </w:rPr>
+      </w:pPr>
+      <w:r>
+        <w:rPr>
+          <w:rFonts w:eastAsia="Arial" w:cs="Arial" w:ascii="Arial" w:hAnsi="Arial"/>
+          <w:color w:val="000000"/>
+          <w:sz w:val="24"/>
+          <w:szCs w:val="24"/>
+        </w:rPr>
+        <w:t xml:space="preserve">Cada etapa tem sua importância e não pode ser deixada de lado. Quando seguimos as estratégias certas e aplicamos as técnicas adequadas, conseguimos entregar mais valor para o time e para o cliente. Certamente um grande aprendizado para o início da minha vida profissional. </w:t>
       </w:r>
     </w:p>
     <w:p>
@@ -6005,23 +4269,145 @@
         <w:rPr/>
       </w:pPr>
       <w:r>
-        <w:rPr>
-          <w:rFonts w:eastAsia="Arial" w:cs="Arial" w:ascii="Arial" w:hAnsi="Arial"/>
-          <w:color w:val="000000"/>
-          <w:sz w:val="24"/>
-          <w:szCs w:val="24"/>
-          <w:shd w:fill="FFFF00" w:val="clear"/>
-        </w:rPr>
-        <w:t>Seguir regras ABNT</w:t>
-      </w:r>
-      <w:r>
-        <w:rPr>
-          <w:rFonts w:eastAsia="Arial" w:cs="Arial" w:ascii="Arial" w:hAnsi="Arial"/>
-          <w:color w:val="000000"/>
-          <w:sz w:val="24"/>
-          <w:szCs w:val="24"/>
-        </w:rPr>
+        <w:rPr/>
         <w:t xml:space="preserve"> </w:t>
+      </w:r>
+      <w:r>
+        <w:rPr/>
+        <w:t xml:space="preserve">ALLURE FRAMEWORK. </w:t>
+      </w:r>
+      <w:r>
+        <w:rPr>
+          <w:rStyle w:val="Nfase"/>
+        </w:rPr>
+        <w:t>Allure Report Documentation</w:t>
+      </w:r>
+      <w:r>
+        <w:rPr/>
+        <w:t>. Disponível em: https://allurereport.org/. Acesso em: 10 out. 2025.</w:t>
+      </w:r>
+    </w:p>
+    <w:p>
+      <w:pPr>
+        <w:pStyle w:val="Corpodotexto"/>
+        <w:rPr/>
+      </w:pPr>
+      <w:r>
+        <w:rPr/>
+        <w:t xml:space="preserve">BARBOSA, Ernesto; ARAÚJO, Fábio. </w:t>
+      </w:r>
+      <w:r>
+        <w:rPr>
+          <w:rStyle w:val="Nfase"/>
+        </w:rPr>
+        <w:t>Engenheiro de Qualidade de Software</w:t>
+      </w:r>
+      <w:r>
+        <w:rPr/>
+        <w:t xml:space="preserve">. EBAC – Escola Britânica de Artes Criativas e Tecnologia. Disponível em: </w:t>
+      </w:r>
+      <w:hyperlink r:id="rId9" w:tgtFrame="_new">
+        <w:r>
+          <w:rPr>
+            <w:rStyle w:val="LinkdaInternet"/>
+          </w:rPr>
+          <w:t>https://lms.ebaconline.com.br/</w:t>
+        </w:r>
+      </w:hyperlink>
+      <w:r>
+        <w:rPr/>
+        <w:t>. Acesso em: 10 out. 2025.</w:t>
+      </w:r>
+    </w:p>
+    <w:p>
+      <w:pPr>
+        <w:pStyle w:val="Corpodotexto"/>
+        <w:rPr/>
+      </w:pPr>
+      <w:r>
+        <w:rPr/>
+        <w:t xml:space="preserve">CYPRESS. </w:t>
+      </w:r>
+      <w:r>
+        <w:rPr>
+          <w:rStyle w:val="Nfase"/>
+        </w:rPr>
+        <w:t>Cypress Documentation</w:t>
+      </w:r>
+      <w:r>
+        <w:rPr/>
+        <w:t>. Disponível em: https://docs.cypress.io/. Acesso em: 10 out. 2025.</w:t>
+      </w:r>
+    </w:p>
+    <w:p>
+      <w:pPr>
+        <w:pStyle w:val="Corpodotexto"/>
+        <w:rPr/>
+      </w:pPr>
+      <w:r>
+        <w:rPr/>
+        <w:t xml:space="preserve">GRAFANA LABS. </w:t>
+      </w:r>
+      <w:r>
+        <w:rPr>
+          <w:rStyle w:val="Nfase"/>
+        </w:rPr>
+        <w:t>k6 Documentation</w:t>
+      </w:r>
+      <w:r>
+        <w:rPr/>
+        <w:t>. Disponível em: https://grafana.com/docs/k6/latest/. Acesso em: 10 out. 2025.</w:t>
+      </w:r>
+    </w:p>
+    <w:p>
+      <w:pPr>
+        <w:pStyle w:val="Corpodotexto"/>
+        <w:rPr/>
+      </w:pPr>
+      <w:r>
+        <w:rPr/>
+        <w:t xml:space="preserve">JEST. </w:t>
+      </w:r>
+      <w:r>
+        <w:rPr>
+          <w:rStyle w:val="Nfase"/>
+        </w:rPr>
+        <w:t>Jest Documentation</w:t>
+      </w:r>
+      <w:r>
+        <w:rPr/>
+        <w:t>. Disponível em: https://jestjs.io/docs/getting-started. Acesso em: 10 out. 2025.</w:t>
+      </w:r>
+    </w:p>
+    <w:p>
+      <w:pPr>
+        <w:pStyle w:val="Corpodotexto"/>
+        <w:rPr/>
+      </w:pPr>
+      <w:r>
+        <w:rPr/>
+        <w:t xml:space="preserve">WEBDRIVERIO. </w:t>
+      </w:r>
+      <w:r>
+        <w:rPr>
+          <w:rStyle w:val="Nfase"/>
+        </w:rPr>
+        <w:t>WebdriverIO Documentation</w:t>
+      </w:r>
+      <w:r>
+        <w:rPr/>
+        <w:t>. Disponível em: https://webdriver.io/docs/gettingstarted. Acesso em: 10 out. 2025.</w:t>
+      </w:r>
+    </w:p>
+    <w:p>
+      <w:pPr>
+        <w:pStyle w:val="Normal"/>
+        <w:spacing w:lineRule="auto" w:line="360" w:before="0" w:after="160"/>
+        <w:jc w:val="both"/>
+        <w:rPr/>
+      </w:pPr>
+      <w:r>
+        <w:rPr/>
       </w:r>
     </w:p>
     <w:sectPr>
@@ -6983,8 +5369,8 @@
   <w:abstractNum w:abstractNumId="8">
     <w:lvl w:ilvl="0">
       <w:start w:val="1"/>
-      <w:numFmt w:val="bullet"/>
-      <w:lvlText w:val=""/>
+      <w:numFmt w:val="decimal"/>
+      <w:lvlText w:val="%1."/>
       <w:lvlJc w:val="left"/>
       <w:pPr>
         <w:tabs>
@@ -6992,271 +5378,114 @@
         </w:tabs>
         <w:ind w:left="720" w:hanging="360"/>
       </w:pPr>
-      <w:rPr>
-        <w:rFonts w:ascii="Symbol" w:hAnsi="Symbol" w:cs="Symbol" w:hint="default"/>
-      </w:rPr>
     </w:lvl>
     <w:lvl w:ilvl="1">
       <w:start w:val="1"/>
-      <w:numFmt w:val="bullet"/>
-      <w:lvlText w:val="o"/>
-      <w:lvlJc w:val="left"/>
-      <w:pPr>
-        <w:tabs>
-          <w:tab w:val="num" w:pos="0"/>
-        </w:tabs>
-        <w:ind w:left="1440" w:hanging="360"/>
-      </w:pPr>
-      <w:rPr>
-        <w:rFonts w:ascii="Courier New" w:hAnsi="Courier New" w:cs="Courier New" w:hint="default"/>
-      </w:rPr>
+      <w:numFmt w:val="decimal"/>
+      <w:lvlText w:val="%1.%2"/>
+      <w:lvlJc w:val="left"/>
+      <w:pPr>
+        <w:tabs>
+          <w:tab w:val="num" w:pos="0"/>
+        </w:tabs>
+        <w:ind w:left="1080" w:hanging="360"/>
+      </w:pPr>
     </w:lvl>
     <w:lvl w:ilvl="2">
       <w:start w:val="1"/>
-      <w:numFmt w:val="bullet"/>
-      <w:lvlText w:val=""/>
-      <w:lvlJc w:val="left"/>
-      <w:pPr>
-        <w:tabs>
-          <w:tab w:val="num" w:pos="0"/>
-        </w:tabs>
-        <w:ind w:left="2160" w:hanging="360"/>
-      </w:pPr>
-      <w:rPr>
-        <w:rFonts w:ascii="Wingdings" w:hAnsi="Wingdings" w:cs="Wingdings" w:hint="default"/>
-      </w:rPr>
+      <w:numFmt w:val="decimal"/>
+      <w:suff w:val="nothing"/>
+      <w:lvlText w:val="%1.%2.%3"/>
+      <w:lvlJc w:val="left"/>
+      <w:pPr>
+        <w:tabs>
+          <w:tab w:val="num" w:pos="0"/>
+        </w:tabs>
+        <w:ind w:left="1800" w:hanging="720"/>
+      </w:pPr>
     </w:lvl>
     <w:lvl w:ilvl="3">
       <w:start w:val="1"/>
-      <w:numFmt w:val="bullet"/>
-      <w:lvlText w:val=""/>
-      <w:lvlJc w:val="left"/>
-      <w:pPr>
-        <w:tabs>
-          <w:tab w:val="num" w:pos="0"/>
-        </w:tabs>
-        <w:ind w:left="2880" w:hanging="360"/>
-      </w:pPr>
-      <w:rPr>
-        <w:rFonts w:ascii="Symbol" w:hAnsi="Symbol" w:cs="Symbol" w:hint="default"/>
-      </w:rPr>
+      <w:numFmt w:val="decimal"/>
+      <w:suff w:val="nothing"/>
+      <w:lvlText w:val="%1.%2.%3.%4"/>
+      <w:lvlJc w:val="left"/>
+      <w:pPr>
+        <w:tabs>
+          <w:tab w:val="num" w:pos="0"/>
+        </w:tabs>
+        <w:ind w:left="2520" w:hanging="1080"/>
+      </w:pPr>
     </w:lvl>
     <w:lvl w:ilvl="4">
       <w:start w:val="1"/>
-      <w:numFmt w:val="bullet"/>
-      <w:lvlText w:val="o"/>
-      <w:lvlJc w:val="left"/>
-      <w:pPr>
-        <w:tabs>
-          <w:tab w:val="num" w:pos="0"/>
-        </w:tabs>
-        <w:ind w:left="3600" w:hanging="360"/>
-      </w:pPr>
-      <w:rPr>
-        <w:rFonts w:ascii="Courier New" w:hAnsi="Courier New" w:cs="Courier New" w:hint="default"/>
-      </w:rPr>
+      <w:numFmt w:val="decimal"/>
+      <w:suff w:val="nothing"/>
+      <w:lvlText w:val="%1.%2.%3.%4.%5"/>
+      <w:lvlJc w:val="left"/>
+      <w:pPr>
+        <w:tabs>
+          <w:tab w:val="num" w:pos="0"/>
+        </w:tabs>
+        <w:ind w:left="2880" w:hanging="1080"/>
+      </w:pPr>
     </w:lvl>
     <w:lvl w:ilvl="5">
       <w:start w:val="1"/>
-      <w:numFmt w:val="bullet"/>
-      <w:lvlText w:val=""/>
-      <w:lvlJc w:val="left"/>
-      <w:pPr>
-        <w:tabs>
-          <w:tab w:val="num" w:pos="0"/>
-        </w:tabs>
-        <w:ind w:left="4320" w:hanging="360"/>
-      </w:pPr>
-      <w:rPr>
-        <w:rFonts w:ascii="Wingdings" w:hAnsi="Wingdings" w:cs="Wingdings" w:hint="default"/>
-      </w:rPr>
+      <w:numFmt w:val="decimal"/>
+      <w:suff w:val="nothing"/>
+      <w:lvlText w:val="%1.%2.%3.%4.%5.%6"/>
+      <w:lvlJc w:val="left"/>
+      <w:pPr>
+        <w:tabs>
+          <w:tab w:val="num" w:pos="0"/>
+        </w:tabs>
+        <w:ind w:left="3600" w:hanging="1440"/>
+      </w:pPr>
     </w:lvl>
     <w:lvl w:ilvl="6">
       <w:start w:val="1"/>
-      <w:numFmt w:val="bullet"/>
-      <w:lvlText w:val=""/>
-      <w:lvlJc w:val="left"/>
-      <w:pPr>
-        <w:tabs>
-          <w:tab w:val="num" w:pos="0"/>
-        </w:tabs>
-        <w:ind w:left="5040" w:hanging="360"/>
-      </w:pPr>
-      <w:rPr>
-        <w:rFonts w:ascii="Symbol" w:hAnsi="Symbol" w:cs="Symbol" w:hint="default"/>
-      </w:rPr>
+      <w:numFmt w:val="decimal"/>
+      <w:suff w:val="nothing"/>
+      <w:lvlText w:val="%1.%2.%3.%4.%5.%6.%7"/>
+      <w:lvlJc w:val="left"/>
+      <w:pPr>
+        <w:tabs>
+          <w:tab w:val="num" w:pos="0"/>
+        </w:tabs>
+        <w:ind w:left="3960" w:hanging="1440"/>
+      </w:pPr>
     </w:lvl>
     <w:lvl w:ilvl="7">
       <w:start w:val="1"/>
-      <w:numFmt w:val="bullet"/>
-      <w:lvlText w:val="o"/>
-      <w:lvlJc w:val="left"/>
-      <w:pPr>
-        <w:tabs>
-          <w:tab w:val="num" w:pos="0"/>
-        </w:tabs>
-        <w:ind w:left="5760" w:hanging="360"/>
-      </w:pPr>
-      <w:rPr>
-        <w:rFonts w:ascii="Courier New" w:hAnsi="Courier New" w:cs="Courier New" w:hint="default"/>
-      </w:rPr>
+      <w:numFmt w:val="decimal"/>
+      <w:suff w:val="nothing"/>
+      <w:lvlText w:val="%1.%2.%3.%4.%5.%6.%7.%8"/>
+      <w:lvlJc w:val="left"/>
+      <w:pPr>
+        <w:tabs>
+          <w:tab w:val="num" w:pos="0"/>
+        </w:tabs>
+        <w:ind w:left="4680" w:hanging="1800"/>
+      </w:pPr>
     </w:lvl>
     <w:lvl w:ilvl="8">
       <w:start w:val="1"/>
-      <w:numFmt w:val="bullet"/>
-      <w:lvlText w:val=""/>
-      <w:lvlJc w:val="left"/>
-      <w:pPr>
-        <w:tabs>
-          <w:tab w:val="num" w:pos="0"/>
-        </w:tabs>
-        <w:ind w:left="6480" w:hanging="360"/>
-      </w:pPr>
-      <w:rPr>
-        <w:rFonts w:ascii="Wingdings" w:hAnsi="Wingdings" w:cs="Wingdings" w:hint="default"/>
-      </w:rPr>
+      <w:numFmt w:val="decimal"/>
+      <w:suff w:val="nothing"/>
+      <w:lvlText w:val="%1.%2.%3.%4.%5.%6.%7.%8.%9"/>
+      <w:lvlJc w:val="left"/>
+      <w:pPr>
+        <w:tabs>
+          <w:tab w:val="num" w:pos="0"/>
+        </w:tabs>
+        <w:ind w:left="5040" w:hanging="1800"/>
+      </w:pPr>
     </w:lvl>
   </w:abstractNum>
   <w:abstractNum w:abstractNumId="9">
     <w:lvl w:ilvl="0">
       <w:start w:val="1"/>
-      <w:numFmt w:val="bullet"/>
-      <w:lvlText w:val=""/>
-      <w:lvlJc w:val="left"/>
-      <w:pPr>
-        <w:tabs>
-          <w:tab w:val="num" w:pos="0"/>
-        </w:tabs>
-        <w:ind w:left="720" w:hanging="360"/>
-      </w:pPr>
-      <w:rPr>
-        <w:rFonts w:ascii="Symbol" w:hAnsi="Symbol" w:cs="Symbol" w:hint="default"/>
-      </w:rPr>
-    </w:lvl>
-    <w:lvl w:ilvl="1">
-      <w:start w:val="1"/>
-      <w:numFmt w:val="bullet"/>
-      <w:lvlText w:val="o"/>
-      <w:lvlJc w:val="left"/>
-      <w:pPr>
-        <w:tabs>
-          <w:tab w:val="num" w:pos="0"/>
-        </w:tabs>
-        <w:ind w:left="1440" w:hanging="360"/>
-      </w:pPr>
-      <w:rPr>
-        <w:rFonts w:ascii="Courier New" w:hAnsi="Courier New" w:cs="Courier New" w:hint="default"/>
-      </w:rPr>
-    </w:lvl>
-    <w:lvl w:ilvl="2">
-      <w:start w:val="1"/>
-      <w:numFmt w:val="bullet"/>
-      <w:lvlText w:val=""/>
-      <w:lvlJc w:val="left"/>
-      <w:pPr>
-        <w:tabs>
-          <w:tab w:val="num" w:pos="0"/>
-        </w:tabs>
-        <w:ind w:left="2160" w:hanging="360"/>
-      </w:pPr>
-      <w:rPr>
-        <w:rFonts w:ascii="Wingdings" w:hAnsi="Wingdings" w:cs="Wingdings" w:hint="default"/>
-      </w:rPr>
-    </w:lvl>
-    <w:lvl w:ilvl="3">
-      <w:start w:val="1"/>
-      <w:numFmt w:val="bullet"/>
-      <w:lvlText w:val=""/>
-      <w:lvlJc w:val="left"/>
-      <w:pPr>
-        <w:tabs>
-          <w:tab w:val="num" w:pos="0"/>
-        </w:tabs>
-        <w:ind w:left="2880" w:hanging="360"/>
-      </w:pPr>
-      <w:rPr>
-        <w:rFonts w:ascii="Symbol" w:hAnsi="Symbol" w:cs="Symbol" w:hint="default"/>
-      </w:rPr>
-    </w:lvl>
-    <w:lvl w:ilvl="4">
-      <w:start w:val="1"/>
-      <w:numFmt w:val="bullet"/>
-      <w:lvlText w:val="o"/>
-      <w:lvlJc w:val="left"/>
-      <w:pPr>
-        <w:tabs>
-          <w:tab w:val="num" w:pos="0"/>
-        </w:tabs>
-        <w:ind w:left="3600" w:hanging="360"/>
-      </w:pPr>
-      <w:rPr>
-        <w:rFonts w:ascii="Courier New" w:hAnsi="Courier New" w:cs="Courier New" w:hint="default"/>
-      </w:rPr>
-    </w:lvl>
-    <w:lvl w:ilvl="5">
-      <w:start w:val="1"/>
-      <w:numFmt w:val="bullet"/>
-      <w:lvlText w:val=""/>
-      <w:lvlJc w:val="left"/>
-      <w:pPr>
-        <w:tabs>
-          <w:tab w:val="num" w:pos="0"/>
-        </w:tabs>
-        <w:ind w:left="4320" w:hanging="360"/>
-      </w:pPr>
-      <w:rPr>
-        <w:rFonts w:ascii="Wingdings" w:hAnsi="Wingdings" w:cs="Wingdings" w:hint="default"/>
-      </w:rPr>
-    </w:lvl>
-    <w:lvl w:ilvl="6">
-      <w:start w:val="1"/>
-      <w:numFmt w:val="bullet"/>
-      <w:lvlText w:val=""/>
-      <w:lvlJc w:val="left"/>
-      <w:pPr>
-        <w:tabs>
-          <w:tab w:val="num" w:pos="0"/>
-        </w:tabs>
-        <w:ind w:left="5040" w:hanging="360"/>
-      </w:pPr>
-      <w:rPr>
-        <w:rFonts w:ascii="Symbol" w:hAnsi="Symbol" w:cs="Symbol" w:hint="default"/>
-      </w:rPr>
-    </w:lvl>
-    <w:lvl w:ilvl="7">
-      <w:start w:val="1"/>
-      <w:numFmt w:val="bullet"/>
-      <w:lvlText w:val="o"/>
-      <w:lvlJc w:val="left"/>
-      <w:pPr>
-        <w:tabs>
-          <w:tab w:val="num" w:pos="0"/>
-        </w:tabs>
-        <w:ind w:left="5760" w:hanging="360"/>
-      </w:pPr>
-      <w:rPr>
-        <w:rFonts w:ascii="Courier New" w:hAnsi="Courier New" w:cs="Courier New" w:hint="default"/>
-      </w:rPr>
-    </w:lvl>
-    <w:lvl w:ilvl="8">
-      <w:start w:val="1"/>
-      <w:numFmt w:val="bullet"/>
-      <w:lvlText w:val=""/>
-      <w:lvlJc w:val="left"/>
-      <w:pPr>
-        <w:tabs>
-          <w:tab w:val="num" w:pos="0"/>
-        </w:tabs>
-        <w:ind w:left="6480" w:hanging="360"/>
-      </w:pPr>
-      <w:rPr>
-        <w:rFonts w:ascii="Wingdings" w:hAnsi="Wingdings" w:cs="Wingdings" w:hint="default"/>
-      </w:rPr>
-    </w:lvl>
-  </w:abstractNum>
-  <w:abstractNum w:abstractNumId="10">
-    <w:lvl w:ilvl="0">
-      <w:start w:val="1"/>
       <w:numFmt w:val="decimal"/>
       <w:lvlText w:val="%1."/>
       <w:lvlJc w:val="left"/>
@@ -7371,124 +5600,7 @@
       </w:pPr>
     </w:lvl>
   </w:abstractNum>
-  <w:abstractNum w:abstractNumId="11">
-    <w:lvl w:ilvl="0">
-      <w:start w:val="1"/>
-      <w:numFmt w:val="decimal"/>
-      <w:lvlText w:val="%1."/>
-      <w:lvlJc w:val="left"/>
-      <w:pPr>
-        <w:tabs>
-          <w:tab w:val="num" w:pos="0"/>
-        </w:tabs>
-        <w:ind w:left="720" w:hanging="360"/>
-      </w:pPr>
-    </w:lvl>
-    <w:lvl w:ilvl="1">
-      <w:start w:val="1"/>
-      <w:numFmt w:val="decimal"/>
-      <w:lvlText w:val="%1.%2"/>
-      <w:lvlJc w:val="left"/>
-      <w:pPr>
-        <w:tabs>
-          <w:tab w:val="num" w:pos="0"/>
-        </w:tabs>
-        <w:ind w:left="1080" w:hanging="360"/>
-      </w:pPr>
-    </w:lvl>
-    <w:lvl w:ilvl="2">
-      <w:start w:val="1"/>
-      <w:numFmt w:val="decimal"/>
-      <w:suff w:val="nothing"/>
-      <w:lvlText w:val="%1.%2.%3"/>
-      <w:lvlJc w:val="left"/>
-      <w:pPr>
-        <w:tabs>
-          <w:tab w:val="num" w:pos="0"/>
-        </w:tabs>
-        <w:ind w:left="1800" w:hanging="720"/>
-      </w:pPr>
-    </w:lvl>
-    <w:lvl w:ilvl="3">
-      <w:start w:val="1"/>
-      <w:numFmt w:val="decimal"/>
-      <w:suff w:val="nothing"/>
-      <w:lvlText w:val="%1.%2.%3.%4"/>
-      <w:lvlJc w:val="left"/>
-      <w:pPr>
-        <w:tabs>
-          <w:tab w:val="num" w:pos="0"/>
-        </w:tabs>
-        <w:ind w:left="2520" w:hanging="1080"/>
-      </w:pPr>
-    </w:lvl>
-    <w:lvl w:ilvl="4">
-      <w:start w:val="1"/>
-      <w:numFmt w:val="decimal"/>
-      <w:suff w:val="nothing"/>
-      <w:lvlText w:val="%1.%2.%3.%4.%5"/>
-      <w:lvlJc w:val="left"/>
-      <w:pPr>
-        <w:tabs>
-          <w:tab w:val="num" w:pos="0"/>
-        </w:tabs>
-        <w:ind w:left="2880" w:hanging="1080"/>
-      </w:pPr>
-    </w:lvl>
-    <w:lvl w:ilvl="5">
-      <w:start w:val="1"/>
-      <w:numFmt w:val="decimal"/>
-      <w:suff w:val="nothing"/>
-      <w:lvlText w:val="%1.%2.%3.%4.%5.%6"/>
-      <w:lvlJc w:val="left"/>
-      <w:pPr>
-        <w:tabs>
-          <w:tab w:val="num" w:pos="0"/>
-        </w:tabs>
-        <w:ind w:left="3600" w:hanging="1440"/>
-      </w:pPr>
-    </w:lvl>
-    <w:lvl w:ilvl="6">
-      <w:start w:val="1"/>
-      <w:numFmt w:val="decimal"/>
-      <w:suff w:val="nothing"/>
-      <w:lvlText w:val="%1.%2.%3.%4.%5.%6.%7"/>
-      <w:lvlJc w:val="left"/>
-      <w:pPr>
-        <w:tabs>
-          <w:tab w:val="num" w:pos="0"/>
-        </w:tabs>
-        <w:ind w:left="3960" w:hanging="1440"/>
-      </w:pPr>
-    </w:lvl>
-    <w:lvl w:ilvl="7">
-      <w:start w:val="1"/>
-      <w:numFmt w:val="decimal"/>
-      <w:suff w:val="nothing"/>
-      <w:lvlText w:val="%1.%2.%3.%4.%5.%6.%7.%8"/>
-      <w:lvlJc w:val="left"/>
-      <w:pPr>
-        <w:tabs>
-          <w:tab w:val="num" w:pos="0"/>
-        </w:tabs>
-        <w:ind w:left="4680" w:hanging="1800"/>
-      </w:pPr>
-    </w:lvl>
-    <w:lvl w:ilvl="8">
-      <w:start w:val="1"/>
-      <w:numFmt w:val="decimal"/>
-      <w:suff w:val="nothing"/>
-      <w:lvlText w:val="%1.%2.%3.%4.%5.%6.%7.%8.%9"/>
-      <w:lvlJc w:val="left"/>
-      <w:pPr>
-        <w:tabs>
-          <w:tab w:val="num" w:pos="0"/>
-        </w:tabs>
-        <w:ind w:left="5040" w:hanging="1800"/>
-      </w:pPr>
-    </w:lvl>
-  </w:abstractNum>
-  <w:abstractNum w:abstractNumId="12">
+  <w:abstractNum w:abstractNumId="10">
     <w:lvl w:ilvl="0">
       <w:start w:val="1"/>
       <w:numFmt w:val="decimal"/>
@@ -7636,16 +5748,10 @@
     <w:abstractNumId w:val="10"/>
   </w:num>
   <w:num w:numId="11">
-    <w:abstractNumId w:val="11"/>
+    <w:abstractNumId w:val="8"/>
   </w:num>
   <w:num w:numId="12">
-    <w:abstractNumId w:val="12"/>
-  </w:num>
-  <w:num w:numId="13">
-    <w:abstractNumId w:val="10"/>
-  </w:num>
-  <w:num w:numId="14">
-    <w:abstractNumId w:val="10"/>
+    <w:abstractNumId w:val="8"/>
   </w:num>
 </w:numbering>
 </file>
@@ -7832,6 +5938,22 @@
     <w:name w:val="Vínculo de índice"/>
     <w:qFormat/>
     <w:rPr/>
+  </w:style>
+  <w:style w:type="character" w:styleId="Linkdainternetvisitado">
+    <w:name w:val="Link da internet visitado"/>
+    <w:rPr>
+      <w:color w:val="800000"/>
+      <w:u w:val="single"/>
+      <w:lang w:val="zxx" w:eastAsia="zxx" w:bidi="zxx"/>
+    </w:rPr>
+  </w:style>
+  <w:style w:type="character" w:styleId="Nfase">
+    <w:name w:val="Ênfase"/>
+    <w:qFormat/>
+    <w:rPr>
+      <w:i/>
+      <w:iCs/>
+    </w:rPr>
   </w:style>
   <w:style w:type="paragraph" w:styleId="Ttulo">
     <w:name w:val="Título"/>

</xml_diff>